<commit_message>
Atualização da sessão de desenvolvimento.
</commit_message>
<xml_diff>
--- a/NPJ.docx
+++ b/NPJ.docx
@@ -5014,160 +5014,149 @@
     <w:p>
       <w:pPr>
         <w:pStyle w:val="TCC"/>
-        <w:rPr>
-          <w:b/>
-        </w:rPr>
-      </w:pPr>
-      <w:r>
-        <w:rPr>
-          <w:b/>
-        </w:rPr>
+      </w:pPr>
+      <w:r>
         <w:t>2.</w:t>
       </w:r>
       <w:r>
-        <w:rPr>
-          <w:b/>
-        </w:rPr>
+        <w:t>5</w:t>
+      </w:r>
+      <w:r>
+        <w:t xml:space="preserve"> TECNOLOGIAS UTILIZADAS</w:t>
+      </w:r>
+      <w:r>
+        <w:tab/>
+      </w:r>
+    </w:p>
+    <w:p>
+      <w:pPr>
+        <w:pStyle w:val="TCC"/>
+      </w:pPr>
+    </w:p>
+    <w:p>
+      <w:pPr>
+        <w:pStyle w:val="TCC"/>
+        <w:rPr>
+          <w:b/>
+        </w:rPr>
+      </w:pPr>
+      <w:r>
+        <w:rPr>
+          <w:b/>
+        </w:rPr>
+        <w:t>2.</w:t>
+      </w:r>
+      <w:r>
+        <w:rPr>
+          <w:b/>
+        </w:rPr>
+        <w:t>5</w:t>
+      </w:r>
+      <w:r>
+        <w:rPr>
+          <w:b/>
+        </w:rPr>
+        <w:t xml:space="preserve">.1 Da organização das etapas: </w:t>
+      </w:r>
+      <w:proofErr w:type="spellStart"/>
+      <w:r>
+        <w:rPr>
+          <w:b/>
+        </w:rPr>
+        <w:t>Kanban</w:t>
+      </w:r>
+      <w:proofErr w:type="spellEnd"/>
+      <w:r>
+        <w:rPr>
+          <w:b/>
+        </w:rPr>
+        <w:tab/>
+      </w:r>
+    </w:p>
+    <w:p>
+      <w:pPr>
+        <w:pStyle w:val="TCC"/>
+      </w:pPr>
+    </w:p>
+    <w:p>
+      <w:pPr>
+        <w:pStyle w:val="TCC"/>
+        <w:ind w:firstLine="720"/>
+      </w:pPr>
+      <w:r>
+        <w:t xml:space="preserve">Quanto a metodologia de desenvolvimento, o </w:t>
+      </w:r>
+      <w:proofErr w:type="spellStart"/>
+      <w:r>
+        <w:t>Kanban</w:t>
+      </w:r>
+      <w:proofErr w:type="spellEnd"/>
+      <w:r>
+        <w:t xml:space="preserve">, que nasceu inspirado em sistemas de organização de supermercados americanos (RUNRUN.IT, [2017?]), é responsável pelo auxílio no controle de progresso das tarefas de forma visual. </w:t>
+      </w:r>
+    </w:p>
+    <w:p>
+      <w:pPr>
+        <w:pStyle w:val="TCC"/>
+        <w:ind w:firstLine="720"/>
+      </w:pPr>
+      <w:r>
+        <w:t>Em sua forma mais tradicional, utiliza-se um quadro no qual são colados alguns papéis (Post-it) e cada papel representará uma tarefa a ser realizada. No quadro encontram-se três etapas de desenvolvimento, as quais todos os papéis passaram por cada uma, são elas: A fazer (</w:t>
+      </w:r>
+      <w:proofErr w:type="spellStart"/>
+      <w:r>
+        <w:t>To</w:t>
+      </w:r>
+      <w:proofErr w:type="spellEnd"/>
+      <w:r>
+        <w:t xml:space="preserve"> Do), fazendo (</w:t>
+      </w:r>
+      <w:r>
+        <w:t xml:space="preserve">In </w:t>
+      </w:r>
+      <w:proofErr w:type="spellStart"/>
+      <w:r>
+        <w:t>progress</w:t>
+      </w:r>
+      <w:proofErr w:type="spellEnd"/>
+      <w:r>
+        <w:t>) e feito (</w:t>
+      </w:r>
+      <w:proofErr w:type="spellStart"/>
+      <w:r>
+        <w:t>Done</w:t>
+      </w:r>
+      <w:proofErr w:type="spellEnd"/>
+      <w:r>
+        <w:t>) (BERNARDO, 2014)</w:t>
+      </w:r>
+      <w:r>
+        <w:t xml:space="preserve">, exemplificado na imagem </w:t>
+      </w:r>
+      <w:r>
         <w:t>4</w:t>
       </w:r>
       <w:r>
-        <w:rPr>
-          <w:b/>
-        </w:rPr>
-        <w:t>.3 Diagrama de classes</w:t>
-      </w:r>
-    </w:p>
-    <w:p>
-      <w:pPr>
-        <w:pStyle w:val="TCC"/>
-      </w:pPr>
-    </w:p>
-    <w:p>
-      <w:pPr>
-        <w:pStyle w:val="TCC"/>
-      </w:pPr>
-      <w:r>
-        <w:tab/>
-        <w:t xml:space="preserve">Diagrama de classes é uma representação que descreve a estrutura de um sistema, apresentando suas classes, operações e as relações entre os objetos. </w:t>
-      </w:r>
-      <w:r>
-        <w:t>É</w:t>
-      </w:r>
-      <w:r>
-        <w:t xml:space="preserve"> apresentado com detalhes mais técnicos. Além disso, ele pode ser usado para a construção de outros diagramas que irão definir o tipo de </w:t>
-      </w:r>
-      <w:r>
-        <w:t>comunicação, sequência e estados do sistema</w:t>
-      </w:r>
-      <w:r>
-        <w:t xml:space="preserve"> (SIGNIFICADOS, [2018?])</w:t>
-      </w:r>
-      <w:r>
         <w:t>.</w:t>
       </w:r>
     </w:p>
     <w:p>
       <w:pPr>
         <w:pStyle w:val="TCC"/>
-      </w:pPr>
-      <w:r>
-        <w:tab/>
-        <w:t xml:space="preserve">Dos </w:t>
-      </w:r>
-      <w:r>
-        <w:t>itens da diagramação existentes em um diagrama de classe, as classes são elementos abstratos que possuem a especificação d</w:t>
-      </w:r>
-      <w:r>
-        <w:t>e um</w:t>
-      </w:r>
-      <w:r>
-        <w:t xml:space="preserve"> objeto</w:t>
-      </w:r>
-      <w:r>
-        <w:t xml:space="preserve"> </w:t>
-      </w:r>
-      <w:r>
-        <w:t>(SIGNIFICADOS, [2018?]).</w:t>
-      </w:r>
-      <w:r>
-        <w:tab/>
-      </w:r>
-    </w:p>
-    <w:p>
-      <w:pPr>
-        <w:pStyle w:val="TCC"/>
-        <w:sectPr>
-          <w:pgSz w:w="11906" w:h="16838"/>
-          <w:pgMar w:top="1701" w:right="1134" w:bottom="1134" w:left="1701" w:header="709" w:footer="709" w:gutter="0"/>
-          <w:cols w:space="720"/>
-          <w:titlePg/>
-          <w:docGrid w:linePitch="299"/>
-        </w:sectPr>
-      </w:pPr>
-      <w:r>
-        <w:tab/>
-        <w:t>O que irá definir as características de uma classe, como nome, tipo de dados, visibilidade e propriedade são os</w:t>
-      </w:r>
-      <w:r>
-        <w:t xml:space="preserve"> seus</w:t>
-      </w:r>
-      <w:r>
-        <w:t xml:space="preserve"> atributos. </w:t>
-      </w:r>
-      <w:r>
-        <w:t>Já a</w:t>
-      </w:r>
-      <w:r>
-        <w:t xml:space="preserve"> capacidade das classes de se relacionarem </w:t>
-      </w:r>
-      <w:r>
-        <w:t>surge</w:t>
-      </w:r>
-      <w:r>
-        <w:t xml:space="preserve"> </w:t>
-      </w:r>
-      <w:r>
-        <w:t>com a</w:t>
-      </w:r>
-      <w:r>
-        <w:t xml:space="preserve"> associação, que indica de onde parte e para onde irão suas informações</w:t>
-      </w:r>
-      <w:r>
-        <w:t xml:space="preserve"> (SIGNIFICADOS, [2018?]).</w:t>
-      </w:r>
-      <w:r>
-        <w:tab/>
-        <w:t>A</w:t>
-      </w:r>
-      <w:r>
-        <w:t xml:space="preserve">s informações acima são elucidadas conforme o exemplo do diagrama de classes, referido na Imagem </w:t>
-      </w:r>
-      <w:r>
-        <w:t>4</w:t>
-      </w:r>
-      <w:r>
-        <w:t xml:space="preserve">. </w:t>
-      </w:r>
-      <w:r>
-        <w:tab/>
-      </w:r>
-    </w:p>
-    <w:p>
-      <w:pPr>
-        <w:pStyle w:val="TCC"/>
         <w:jc w:val="center"/>
-      </w:pPr>
-      <w:bookmarkStart w:id="2" w:name="_GoBack"/>
-      <w:r>
         <w:rPr>
           <w:noProof/>
         </w:rPr>
-        <w:lastRenderedPageBreak/>
+      </w:pPr>
+      <w:r>
+        <w:rPr>
+          <w:noProof/>
+        </w:rPr>
         <w:drawing>
-          <wp:inline distT="0" distB="0" distL="0" distR="0">
-            <wp:extent cx="5486400" cy="1828800"/>
-            <wp:effectExtent l="0" t="0" r="0" b="0"/>
-            <wp:docPr id="6" name="Imagem 6"/>
+          <wp:inline distT="0" distB="0" distL="0" distR="0" wp14:anchorId="17FE2276" wp14:editId="0B7CCB8F">
+            <wp:extent cx="4468483" cy="1635904"/>
+            <wp:effectExtent l="0" t="0" r="8890" b="2540"/>
+            <wp:docPr id="3" name="Imagem 3" descr="C:\Users\JJJ\Pictures\metodologia-kanban.jpg"/>
             <wp:cNvGraphicFramePr>
               <a:graphicFrameLocks xmlns:a="http://schemas.openxmlformats.org/drawingml/2006/main" noChangeAspect="1"/>
             </wp:cNvGraphicFramePr>
@@ -5175,7 +5164,7 @@
               <a:graphicData uri="http://schemas.openxmlformats.org/drawingml/2006/picture">
                 <pic:pic xmlns:pic="http://schemas.openxmlformats.org/drawingml/2006/picture">
                   <pic:nvPicPr>
-                    <pic:cNvPr id="0" name="Picture 2"/>
+                    <pic:cNvPr id="0" name="Picture 1" descr="C:\Users\JJJ\Pictures\metodologia-kanban.jpg"/>
                     <pic:cNvPicPr>
                       <a:picLocks noChangeAspect="1" noChangeArrowheads="1"/>
                     </pic:cNvPicPr>
@@ -5196,7 +5185,7 @@
                   <pic:spPr bwMode="auto">
                     <a:xfrm>
                       <a:off x="0" y="0"/>
-                      <a:ext cx="5487864" cy="1829288"/>
+                      <a:ext cx="4644796" cy="1700452"/>
                     </a:xfrm>
                     <a:prstGeom prst="rect">
                       <a:avLst/>
@@ -5212,268 +5201,6 @@
           </wp:inline>
         </w:drawing>
       </w:r>
-      <w:bookmarkEnd w:id="2"/>
-    </w:p>
-    <w:p>
-      <w:pPr>
-        <w:spacing w:line="240" w:lineRule="auto"/>
-        <w:jc w:val="center"/>
-        <w:rPr>
-          <w:rFonts w:ascii="Arial" w:hAnsi="Arial" w:cs="Arial"/>
-        </w:rPr>
-      </w:pPr>
-      <w:r>
-        <w:rPr>
-          <w:rFonts w:ascii="Arial" w:hAnsi="Arial" w:cs="Arial"/>
-        </w:rPr>
-        <w:t xml:space="preserve">Imagem </w:t>
-      </w:r>
-      <w:r>
-        <w:rPr>
-          <w:rFonts w:ascii="Arial" w:hAnsi="Arial" w:cs="Arial"/>
-        </w:rPr>
-        <w:t>4</w:t>
-      </w:r>
-      <w:r>
-        <w:rPr>
-          <w:rFonts w:ascii="Arial" w:hAnsi="Arial" w:cs="Arial"/>
-        </w:rPr>
-        <w:t xml:space="preserve"> – Diagrama de classes</w:t>
-      </w:r>
-      <w:r>
-        <w:rPr>
-          <w:rFonts w:ascii="Arial" w:hAnsi="Arial" w:cs="Arial"/>
-        </w:rPr>
-        <w:br/>
-        <w:t>Fonte:</w:t>
-      </w:r>
-      <w:r>
-        <w:rPr>
-          <w:rFonts w:ascii="Segoe UI" w:hAnsi="Segoe UI" w:cs="Segoe UI"/>
-          <w:color w:val="000000"/>
-          <w:shd w:val="clear" w:color="auto" w:fill="FFFFFF"/>
-        </w:rPr>
-        <w:t xml:space="preserve"> </w:t>
-      </w:r>
-      <w:r>
-        <w:rPr>
-          <w:rFonts w:ascii="Segoe UI" w:hAnsi="Segoe UI" w:cs="Segoe UI"/>
-          <w:color w:val="000000"/>
-          <w:shd w:val="clear" w:color="auto" w:fill="FFFFFF"/>
-        </w:rPr>
-        <w:t xml:space="preserve">Adaptado de </w:t>
-      </w:r>
-      <w:r>
-        <w:rPr>
-          <w:rFonts w:ascii="Arial" w:hAnsi="Arial" w:cs="Arial"/>
-          <w:color w:val="000000"/>
-          <w:shd w:val="clear" w:color="auto" w:fill="FFFFFF"/>
-        </w:rPr>
-        <w:t>Significados ([2018?])</w:t>
-      </w:r>
-      <w:r>
-        <w:rPr>
-          <w:rFonts w:ascii="Arial" w:hAnsi="Arial" w:cs="Arial"/>
-        </w:rPr>
-        <w:t xml:space="preserve"> </w:t>
-      </w:r>
-    </w:p>
-    <w:p>
-      <w:pPr>
-        <w:pStyle w:val="TCC"/>
-      </w:pPr>
-    </w:p>
-    <w:p>
-      <w:pPr>
-        <w:pStyle w:val="TCC"/>
-      </w:pPr>
-      <w:r>
-        <w:t>2.</w:t>
-      </w:r>
-      <w:r>
-        <w:t>5</w:t>
-      </w:r>
-      <w:r>
-        <w:t xml:space="preserve"> TECNOLOGIAS UTILIZADAS</w:t>
-      </w:r>
-      <w:r>
-        <w:tab/>
-      </w:r>
-    </w:p>
-    <w:p>
-      <w:pPr>
-        <w:pStyle w:val="TCC"/>
-      </w:pPr>
-    </w:p>
-    <w:p>
-      <w:pPr>
-        <w:pStyle w:val="TCC"/>
-        <w:rPr>
-          <w:b/>
-        </w:rPr>
-      </w:pPr>
-      <w:r>
-        <w:rPr>
-          <w:b/>
-        </w:rPr>
-        <w:t>2.</w:t>
-      </w:r>
-      <w:r>
-        <w:rPr>
-          <w:b/>
-        </w:rPr>
-        <w:t>5</w:t>
-      </w:r>
-      <w:r>
-        <w:rPr>
-          <w:b/>
-        </w:rPr>
-        <w:t xml:space="preserve">.1 Da organização das etapas: </w:t>
-      </w:r>
-      <w:proofErr w:type="spellStart"/>
-      <w:r>
-        <w:rPr>
-          <w:b/>
-        </w:rPr>
-        <w:t>Kanban</w:t>
-      </w:r>
-      <w:proofErr w:type="spellEnd"/>
-      <w:r>
-        <w:rPr>
-          <w:b/>
-        </w:rPr>
-        <w:tab/>
-      </w:r>
-    </w:p>
-    <w:p>
-      <w:pPr>
-        <w:pStyle w:val="TCC"/>
-      </w:pPr>
-    </w:p>
-    <w:p>
-      <w:pPr>
-        <w:pStyle w:val="TCC"/>
-        <w:ind w:firstLine="720"/>
-      </w:pPr>
-      <w:r>
-        <w:t xml:space="preserve">Quanto a metodologia de desenvolvimento, o </w:t>
-      </w:r>
-      <w:proofErr w:type="spellStart"/>
-      <w:r>
-        <w:t>Kanban</w:t>
-      </w:r>
-      <w:proofErr w:type="spellEnd"/>
-      <w:r>
-        <w:t xml:space="preserve">, que nasceu inspirado em sistemas de organização de supermercados americanos (RUNRUN.IT, [2017?]), é responsável pelo auxílio no controle de progresso das tarefas de forma visual. </w:t>
-      </w:r>
-    </w:p>
-    <w:p>
-      <w:pPr>
-        <w:pStyle w:val="TCC"/>
-        <w:ind w:firstLine="720"/>
-      </w:pPr>
-      <w:r>
-        <w:t>Em sua forma mais tradicional, utiliza-se um quadro no qual são colados alguns papéis (Post-it) e cada papel representará uma tarefa a ser realizada. No quadro encontram-se três etapas de desenvolvimento, as quais todos os papéis passaram por cada uma, são elas: A fazer (</w:t>
-      </w:r>
-      <w:proofErr w:type="spellStart"/>
-      <w:r>
-        <w:t>To</w:t>
-      </w:r>
-      <w:proofErr w:type="spellEnd"/>
-      <w:r>
-        <w:t xml:space="preserve"> Do), fazendo (</w:t>
-      </w:r>
-      <w:r>
-        <w:t xml:space="preserve">In </w:t>
-      </w:r>
-      <w:proofErr w:type="spellStart"/>
-      <w:r>
-        <w:t>progress</w:t>
-      </w:r>
-      <w:proofErr w:type="spellEnd"/>
-      <w:r>
-        <w:t>) e feito (</w:t>
-      </w:r>
-      <w:proofErr w:type="spellStart"/>
-      <w:r>
-        <w:t>Done</w:t>
-      </w:r>
-      <w:proofErr w:type="spellEnd"/>
-      <w:r>
-        <w:t>) (BERNARDO, 2014)</w:t>
-      </w:r>
-      <w:r>
-        <w:t xml:space="preserve">, exemplificado na imagem </w:t>
-      </w:r>
-      <w:r>
-        <w:t>5</w:t>
-      </w:r>
-      <w:r>
-        <w:t>.</w:t>
-      </w:r>
-    </w:p>
-    <w:p/>
-    <w:p>
-      <w:pPr>
-        <w:pStyle w:val="TCC"/>
-        <w:jc w:val="center"/>
-        <w:rPr>
-          <w:noProof/>
-        </w:rPr>
-      </w:pPr>
-      <w:r>
-        <w:rPr>
-          <w:noProof/>
-        </w:rPr>
-        <w:drawing>
-          <wp:inline distT="0" distB="0" distL="0" distR="0" wp14:anchorId="17FE2276" wp14:editId="0B7CCB8F">
-            <wp:extent cx="5697855" cy="2085975"/>
-            <wp:effectExtent l="0" t="0" r="0" b="9525"/>
-            <wp:docPr id="3" name="Imagem 3" descr="C:\Users\JJJ\Pictures\metodologia-kanban.jpg"/>
-            <wp:cNvGraphicFramePr>
-              <a:graphicFrameLocks xmlns:a="http://schemas.openxmlformats.org/drawingml/2006/main" noChangeAspect="1"/>
-            </wp:cNvGraphicFramePr>
-            <a:graphic xmlns:a="http://schemas.openxmlformats.org/drawingml/2006/main">
-              <a:graphicData uri="http://schemas.openxmlformats.org/drawingml/2006/picture">
-                <pic:pic xmlns:pic="http://schemas.openxmlformats.org/drawingml/2006/picture">
-                  <pic:nvPicPr>
-                    <pic:cNvPr id="0" name="Picture 1" descr="C:\Users\JJJ\Pictures\metodologia-kanban.jpg"/>
-                    <pic:cNvPicPr>
-                      <a:picLocks noChangeAspect="1" noChangeArrowheads="1"/>
-                    </pic:cNvPicPr>
-                  </pic:nvPicPr>
-                  <pic:blipFill>
-                    <a:blip r:embed="rId17">
-                      <a:extLst>
-                        <a:ext uri="{28A0092B-C50C-407E-A947-70E740481C1C}">
-                          <a14:useLocalDpi xmlns:a14="http://schemas.microsoft.com/office/drawing/2010/main" val="0"/>
-                        </a:ext>
-                      </a:extLst>
-                    </a:blip>
-                    <a:srcRect/>
-                    <a:stretch>
-                      <a:fillRect/>
-                    </a:stretch>
-                  </pic:blipFill>
-                  <pic:spPr bwMode="auto">
-                    <a:xfrm>
-                      <a:off x="0" y="0"/>
-                      <a:ext cx="5847342" cy="2140702"/>
-                    </a:xfrm>
-                    <a:prstGeom prst="rect">
-                      <a:avLst/>
-                    </a:prstGeom>
-                    <a:noFill/>
-                    <a:ln>
-                      <a:noFill/>
-                    </a:ln>
-                  </pic:spPr>
-                </pic:pic>
-              </a:graphicData>
-            </a:graphic>
-          </wp:inline>
-        </w:drawing>
-      </w:r>
     </w:p>
     <w:p>
       <w:pPr>
@@ -5502,7 +5229,7 @@
         <w:rPr>
           <w:rFonts w:ascii="Arial" w:hAnsi="Arial" w:cs="Arial"/>
         </w:rPr>
-        <w:t>5</w:t>
+        <w:t>4</w:t>
       </w:r>
       <w:r>
         <w:rPr>
@@ -5756,7 +5483,7 @@
         <w:t xml:space="preserve">, a Imagem </w:t>
       </w:r>
       <w:r>
-        <w:t>6</w:t>
+        <w:t>5</w:t>
       </w:r>
       <w:r>
         <w:t xml:space="preserve"> elucida uma tomada de decisão de maioridade em C#</w:t>
@@ -5799,7 +5526,7 @@
                     </pic:cNvPicPr>
                   </pic:nvPicPr>
                   <pic:blipFill>
-                    <a:blip r:embed="rId18">
+                    <a:blip r:embed="rId17">
                       <a:extLst>
                         <a:ext uri="{28A0092B-C50C-407E-A947-70E740481C1C}">
                           <a14:useLocalDpi xmlns:a14="http://schemas.microsoft.com/office/drawing/2010/main" val="0"/>
@@ -5851,7 +5578,7 @@
         <w:rPr>
           <w:rFonts w:ascii="Arial" w:hAnsi="Arial" w:cs="Arial"/>
         </w:rPr>
-        <w:t>6</w:t>
+        <w:t>5</w:t>
       </w:r>
       <w:r>
         <w:rPr>
@@ -6171,7 +5898,7 @@
         <w:t xml:space="preserve"> A imagem </w:t>
       </w:r>
       <w:r>
-        <w:t>7</w:t>
+        <w:t>6</w:t>
       </w:r>
       <w:r>
         <w:t xml:space="preserve"> exemplifica a estrutura básica de um código em HTML.</w:t>
@@ -6205,7 +5932,7 @@
                     </pic:cNvPicPr>
                   </pic:nvPicPr>
                   <pic:blipFill>
-                    <a:blip r:embed="rId19">
+                    <a:blip r:embed="rId18">
                       <a:extLst>
                         <a:ext uri="{28A0092B-C50C-407E-A947-70E740481C1C}">
                           <a14:useLocalDpi xmlns:a14="http://schemas.microsoft.com/office/drawing/2010/main" val="0"/>
@@ -6267,7 +5994,7 @@
           <w:sz w:val="22"/>
           <w:szCs w:val="22"/>
         </w:rPr>
-        <w:t>7</w:t>
+        <w:t>6</w:t>
       </w:r>
       <w:r>
         <w:rPr>
@@ -6474,7 +6201,7 @@
         <w:t xml:space="preserve"> A Imagem </w:t>
       </w:r>
       <w:r>
-        <w:t>8</w:t>
+        <w:t>7</w:t>
       </w:r>
       <w:r>
         <w:t xml:space="preserve"> traz um exemplo de função que verifica se número digitado está entre 1 e 10.  </w:t>
@@ -6517,7 +6244,7 @@
                     </pic:cNvPicPr>
                   </pic:nvPicPr>
                   <pic:blipFill>
-                    <a:blip r:embed="rId20">
+                    <a:blip r:embed="rId19">
                       <a:extLst>
                         <a:ext uri="{28A0092B-C50C-407E-A947-70E740481C1C}">
                           <a14:useLocalDpi xmlns:a14="http://schemas.microsoft.com/office/drawing/2010/main" val="0"/>
@@ -6572,7 +6299,7 @@
           <w:sz w:val="22"/>
           <w:szCs w:val="22"/>
         </w:rPr>
-        <w:t>8</w:t>
+        <w:t>7</w:t>
       </w:r>
       <w:r>
         <w:rPr>
@@ -6746,7 +6473,7 @@
         <w:t xml:space="preserve"> </w:t>
       </w:r>
       <w:r>
-        <w:t>9</w:t>
+        <w:t>8</w:t>
       </w:r>
       <w:r>
         <w:t>.</w:t>
@@ -6788,7 +6515,7 @@
                     </pic:cNvPicPr>
                   </pic:nvPicPr>
                   <pic:blipFill>
-                    <a:blip r:embed="rId21">
+                    <a:blip r:embed="rId20">
                       <a:extLst>
                         <a:ext uri="{28A0092B-C50C-407E-A947-70E740481C1C}">
                           <a14:useLocalDpi xmlns:a14="http://schemas.microsoft.com/office/drawing/2010/main" val="0"/>
@@ -6831,7 +6558,7 @@
           <w:sz w:val="22"/>
           <w:szCs w:val="22"/>
         </w:rPr>
-        <w:t>9</w:t>
+        <w:t>8</w:t>
       </w:r>
       <w:r>
         <w:rPr>
@@ -6877,6 +6604,27 @@
           <w:szCs w:val="24"/>
         </w:rPr>
       </w:pPr>
+    </w:p>
+    <w:p>
+      <w:pPr>
+        <w:pStyle w:val="TCC"/>
+        <w:ind w:firstLine="720"/>
+      </w:pPr>
+      <w:r>
+        <w:t xml:space="preserve">Para que haja organização no processo de criação da aplicação, </w:t>
+      </w:r>
+      <w:r>
+        <w:t>é</w:t>
+      </w:r>
+      <w:r>
+        <w:t xml:space="preserve"> </w:t>
+      </w:r>
+      <w:r>
+        <w:t>imprescindível</w:t>
+      </w:r>
+      <w:r>
+        <w:t xml:space="preserve"> pensar em uma engenharia de software capaz de definir todos os passos necessários para o bom andamento no seu desenvolvimento.</w:t>
+      </w:r>
     </w:p>
     <w:p>
       <w:pPr>
@@ -6891,22 +6639,78 @@
         </w:sectPr>
       </w:pPr>
       <w:r>
-        <w:t xml:space="preserve">Para que haja organização no processo de criação da aplicação, </w:t>
-      </w:r>
-      <w:r>
-        <w:t>é</w:t>
+        <w:t>Dadas as informações em tópicos anteriores sobre tecnologias utilizadas</w:t>
+      </w:r>
+      <w:r>
+        <w:t xml:space="preserve">, </w:t>
+      </w:r>
+      <w:r>
+        <w:t xml:space="preserve">para o projeto </w:t>
+      </w:r>
+      <w:r>
+        <w:t>a ser desenvolvido</w:t>
       </w:r>
       <w:r>
         <w:t xml:space="preserve"> </w:t>
       </w:r>
       <w:r>
-        <w:t>imprescindível</w:t>
-      </w:r>
-      <w:r>
-        <w:t xml:space="preserve"> pensar em uma engenharia de software capaz de definir todos os passos necessários para o bom andamento no seu desenvolvimento.</w:t>
-      </w:r>
+        <w:t xml:space="preserve">será escolhido o </w:t>
+      </w:r>
+      <w:proofErr w:type="spellStart"/>
+      <w:r>
+        <w:t>K</w:t>
+      </w:r>
+      <w:r>
+        <w:t>anban</w:t>
+      </w:r>
+      <w:proofErr w:type="spellEnd"/>
+      <w:r>
+        <w:t xml:space="preserve">, </w:t>
+      </w:r>
+      <w:r>
+        <w:t xml:space="preserve">que </w:t>
+      </w:r>
+      <w:r>
+        <w:t xml:space="preserve">entrará com o </w:t>
+      </w:r>
+    </w:p>
+    <w:p>
+      <w:pPr>
+        <w:pStyle w:val="TCC"/>
+      </w:pPr>
+      <w:r>
+        <w:lastRenderedPageBreak/>
+        <w:t>auxílio</w:t>
+      </w:r>
+      <w:r>
+        <w:t xml:space="preserve"> no controle de progresso das tarefas de forma visual. </w:t>
+      </w:r>
+    </w:p>
+    <w:p>
+      <w:pPr>
+        <w:pStyle w:val="TCC"/>
+      </w:pPr>
       <w:r>
         <w:tab/>
+        <w:t xml:space="preserve">As tarefas foram divididas em desenvolvimento de telas ou formulários, criação de consultas e, </w:t>
+      </w:r>
+      <w:r>
+        <w:t>geralmente em</w:t>
+      </w:r>
+      <w:r>
+        <w:t xml:space="preserve"> paralelo </w:t>
+      </w:r>
+      <w:r>
+        <w:t>ao desenvolvimento de</w:t>
+      </w:r>
+      <w:r>
+        <w:t xml:space="preserve"> ambas, a criação de uma arquitetura padrão e reutilizável para todos os métodos que trafegam entre a tela e o servidor</w:t>
+      </w:r>
+      <w:r>
+        <w:t>, com o fim de facilitar a manutenção do código</w:t>
+      </w:r>
+      <w:r>
+        <w:t xml:space="preserve">. </w:t>
       </w:r>
     </w:p>
     <w:p>
@@ -6915,184 +6719,52 @@
         <w:ind w:firstLine="720"/>
       </w:pPr>
       <w:r>
-        <w:lastRenderedPageBreak/>
-        <w:t>Dadas as informações em tópicos anteriores sobre tecnologias utilizadas</w:t>
-      </w:r>
-      <w:r>
-        <w:t xml:space="preserve">, </w:t>
-      </w:r>
-      <w:r>
-        <w:t xml:space="preserve">para o projeto </w:t>
-      </w:r>
-      <w:r>
-        <w:t>a ser desenvolvido</w:t>
+        <w:t>Conforme início ou conclusão de uma tarefa, a mesma é movida</w:t>
+      </w:r>
+      <w:r>
+        <w:t>, sob demanda,</w:t>
+      </w:r>
+      <w:r>
+        <w:t xml:space="preserve"> entre os</w:t>
+      </w:r>
+      <w:r>
+        <w:t xml:space="preserve"> três</w:t>
+      </w:r>
+      <w:r>
+        <w:t xml:space="preserve"> estados</w:t>
+      </w:r>
+      <w:r>
+        <w:t xml:space="preserve"> do seu avanço.</w:t>
+      </w:r>
+      <w:r>
+        <w:t xml:space="preserve"> Um trecho do emprego do </w:t>
+      </w:r>
+      <w:proofErr w:type="spellStart"/>
+      <w:r>
+        <w:t>Kanban</w:t>
+      </w:r>
+      <w:proofErr w:type="spellEnd"/>
+      <w:r>
+        <w:t xml:space="preserve"> no projeto</w:t>
       </w:r>
       <w:r>
         <w:t xml:space="preserve"> </w:t>
       </w:r>
       <w:r>
-        <w:t xml:space="preserve">será escolhido o </w:t>
-      </w:r>
-      <w:proofErr w:type="spellStart"/>
-      <w:r>
-        <w:t>K</w:t>
-      </w:r>
-      <w:r>
-        <w:t>anban</w:t>
-      </w:r>
-      <w:proofErr w:type="spellEnd"/>
-      <w:r>
-        <w:t xml:space="preserve">, </w:t>
-      </w:r>
-      <w:r>
-        <w:t xml:space="preserve">que </w:t>
-      </w:r>
-      <w:r>
-        <w:t xml:space="preserve">entrará com o </w:t>
-      </w:r>
-      <w:r>
-        <w:t>auxílio</w:t>
-      </w:r>
-      <w:r>
-        <w:t xml:space="preserve"> no controle de progresso das tarefas de forma visual. </w:t>
+        <w:t>pode ser viso na imagem 9.</w:t>
       </w:r>
     </w:p>
     <w:p/>
     <w:p>
-      <w:pPr>
-        <w:pStyle w:val="TCC"/>
-      </w:pPr>
-      <w:r>
-        <w:t>3.2 MODELAGEM DOS PRINCIPAIS PROCESSOS DO NEGÓCIO</w:t>
-      </w:r>
-    </w:p>
-    <w:p>
-      <w:pPr>
-        <w:pStyle w:val="TCC"/>
-      </w:pPr>
-    </w:p>
-    <w:p>
-      <w:pPr>
-        <w:pStyle w:val="TCC"/>
-        <w:rPr>
-          <w:b/>
-        </w:rPr>
-      </w:pPr>
-      <w:r>
-        <w:rPr>
-          <w:b/>
-        </w:rPr>
-        <w:t>3.2.1 Atendimento</w:t>
-      </w:r>
-    </w:p>
-    <w:p>
-      <w:pPr>
-        <w:pStyle w:val="TCC"/>
-      </w:pPr>
-    </w:p>
-    <w:p>
-      <w:pPr>
-        <w:pStyle w:val="TCC"/>
-      </w:pPr>
-      <w:r>
-        <w:tab/>
-      </w:r>
-      <w:r>
-        <w:t xml:space="preserve">O NPJ da UP opera </w:t>
-      </w:r>
-      <w:r>
-        <w:t>por</w:t>
-      </w:r>
-      <w:r>
-        <w:t xml:space="preserve"> atendimentos. </w:t>
-      </w:r>
-      <w:r>
-        <w:t>A partir</w:t>
-      </w:r>
-      <w:r>
-        <w:t xml:space="preserve"> </w:t>
-      </w:r>
-      <w:r>
-        <w:t>d</w:t>
-      </w:r>
-      <w:r>
-        <w:t xml:space="preserve">a primeira visita do cliente </w:t>
-      </w:r>
-      <w:r>
-        <w:t>é</w:t>
-      </w:r>
-      <w:r>
-        <w:t xml:space="preserve"> necessário </w:t>
-      </w:r>
-      <w:r>
-        <w:t xml:space="preserve">um </w:t>
-      </w:r>
-      <w:r>
-        <w:t>registro do atendimento realizad</w:t>
-      </w:r>
-      <w:r>
-        <w:t>o, com informações suficientes para dar andamento à problemática trazida até a sua resolução</w:t>
-      </w:r>
-      <w:r>
-        <w:t xml:space="preserve">. </w:t>
-      </w:r>
-    </w:p>
-    <w:p>
-      <w:pPr>
-        <w:pStyle w:val="TCC"/>
-      </w:pPr>
-      <w:r>
-        <w:tab/>
-        <w:t>Para a melhor definição de todas as etapas d</w:t>
-      </w:r>
-      <w:r>
-        <w:t>a</w:t>
-      </w:r>
-      <w:r>
-        <w:t xml:space="preserve"> </w:t>
-      </w:r>
-      <w:r>
-        <w:t xml:space="preserve">geração de </w:t>
-      </w:r>
-      <w:r>
-        <w:t xml:space="preserve">um atendimento </w:t>
-      </w:r>
-      <w:r>
-        <w:t xml:space="preserve">a ser </w:t>
-      </w:r>
-      <w:r>
-        <w:t xml:space="preserve">realizado durante a rotina de trabalho do órgão, o fluxo foi modelado utilizando </w:t>
-      </w:r>
-      <w:r>
-        <w:t xml:space="preserve">BPMN. A imagem 10 demonstra todas as sequências </w:t>
-      </w:r>
-      <w:r>
-        <w:t xml:space="preserve">para </w:t>
-      </w:r>
-      <w:r>
-        <w:t xml:space="preserve">cadastro de </w:t>
-      </w:r>
-      <w:r>
-        <w:t>um</w:t>
-      </w:r>
-      <w:r>
-        <w:t xml:space="preserve"> atendimento no NPJ.</w:t>
-      </w:r>
-    </w:p>
-    <w:p/>
-    <w:p>
-      <w:pPr>
-        <w:pStyle w:val="TCC"/>
-      </w:pPr>
       <w:r>
         <w:rPr>
           <w:noProof/>
         </w:rPr>
         <w:drawing>
           <wp:inline distT="0" distB="0" distL="0" distR="0">
-            <wp:extent cx="5760085" cy="2651760"/>
-            <wp:effectExtent l="0" t="0" r="0" b="0"/>
-            <wp:docPr id="13" name="Imagem 13"/>
+            <wp:extent cx="5753735" cy="2950210"/>
+            <wp:effectExtent l="0" t="0" r="0" b="2540"/>
+            <wp:docPr id="6" name="Imagem 6"/>
             <wp:cNvGraphicFramePr>
               <a:graphicFrameLocks xmlns:a="http://schemas.openxmlformats.org/drawingml/2006/main" noChangeAspect="1"/>
             </wp:cNvGraphicFramePr>
@@ -7100,7 +6772,432 @@
               <a:graphicData uri="http://schemas.openxmlformats.org/drawingml/2006/picture">
                 <pic:pic xmlns:pic="http://schemas.openxmlformats.org/drawingml/2006/picture">
                   <pic:nvPicPr>
-                    <pic:cNvPr id="0" name="Picture 5"/>
+                    <pic:cNvPr id="0" name="Picture 1"/>
+                    <pic:cNvPicPr>
+                      <a:picLocks noChangeAspect="1" noChangeArrowheads="1"/>
+                    </pic:cNvPicPr>
+                  </pic:nvPicPr>
+                  <pic:blipFill>
+                    <a:blip r:embed="rId21">
+                      <a:extLst>
+                        <a:ext uri="{28A0092B-C50C-407E-A947-70E740481C1C}">
+                          <a14:useLocalDpi xmlns:a14="http://schemas.microsoft.com/office/drawing/2010/main" val="0"/>
+                        </a:ext>
+                      </a:extLst>
+                    </a:blip>
+                    <a:srcRect/>
+                    <a:stretch>
+                      <a:fillRect/>
+                    </a:stretch>
+                  </pic:blipFill>
+                  <pic:spPr bwMode="auto">
+                    <a:xfrm>
+                      <a:off x="0" y="0"/>
+                      <a:ext cx="5753735" cy="2950210"/>
+                    </a:xfrm>
+                    <a:prstGeom prst="rect">
+                      <a:avLst/>
+                    </a:prstGeom>
+                    <a:noFill/>
+                    <a:ln>
+                      <a:noFill/>
+                    </a:ln>
+                  </pic:spPr>
+                </pic:pic>
+              </a:graphicData>
+            </a:graphic>
+          </wp:inline>
+        </w:drawing>
+      </w:r>
+    </w:p>
+    <w:p>
+      <w:pPr>
+        <w:spacing w:line="240" w:lineRule="auto"/>
+        <w:jc w:val="center"/>
+        <w:rPr>
+          <w:rFonts w:ascii="Arial" w:hAnsi="Arial" w:cs="Arial"/>
+        </w:rPr>
+      </w:pPr>
+      <w:r>
+        <w:rPr>
+          <w:rFonts w:ascii="Arial" w:hAnsi="Arial" w:cs="Arial"/>
+        </w:rPr>
+        <w:t xml:space="preserve">Imagem </w:t>
+      </w:r>
+      <w:r>
+        <w:rPr>
+          <w:rFonts w:ascii="Arial" w:hAnsi="Arial" w:cs="Arial"/>
+        </w:rPr>
+        <w:t>9</w:t>
+      </w:r>
+      <w:r>
+        <w:rPr>
+          <w:rFonts w:ascii="Arial" w:hAnsi="Arial" w:cs="Arial"/>
+        </w:rPr>
+        <w:t xml:space="preserve"> – </w:t>
+      </w:r>
+      <w:proofErr w:type="spellStart"/>
+      <w:r>
+        <w:rPr>
+          <w:rFonts w:ascii="Arial" w:hAnsi="Arial" w:cs="Arial"/>
+        </w:rPr>
+        <w:t>Kanban</w:t>
+      </w:r>
+      <w:proofErr w:type="spellEnd"/>
+      <w:r>
+        <w:rPr>
+          <w:rFonts w:ascii="Arial" w:hAnsi="Arial" w:cs="Arial"/>
+        </w:rPr>
+        <w:t xml:space="preserve"> </w:t>
+      </w:r>
+      <w:proofErr w:type="spellStart"/>
+      <w:r>
+        <w:rPr>
+          <w:rFonts w:ascii="Arial" w:hAnsi="Arial" w:cs="Arial"/>
+        </w:rPr>
+        <w:t>NPJe</w:t>
+      </w:r>
+      <w:proofErr w:type="spellEnd"/>
+      <w:r>
+        <w:rPr>
+          <w:rFonts w:ascii="Arial" w:hAnsi="Arial" w:cs="Arial"/>
+        </w:rPr>
+        <w:br/>
+        <w:t>Fonte: Autoria própria</w:t>
+      </w:r>
+    </w:p>
+    <w:p/>
+    <w:p>
+      <w:pPr>
+        <w:pStyle w:val="TCC"/>
+      </w:pPr>
+      <w:r>
+        <w:t>3.2 MODELAGEM DOS PRINCIPAIS PROCESSOS DO NEGÓCIO</w:t>
+      </w:r>
+    </w:p>
+    <w:p>
+      <w:pPr>
+        <w:pStyle w:val="TCC"/>
+      </w:pPr>
+    </w:p>
+    <w:p>
+      <w:pPr>
+        <w:pStyle w:val="TCC"/>
+        <w:rPr>
+          <w:b/>
+        </w:rPr>
+      </w:pPr>
+      <w:r>
+        <w:rPr>
+          <w:b/>
+        </w:rPr>
+        <w:t xml:space="preserve">3.2.1 </w:t>
+      </w:r>
+      <w:r>
+        <w:rPr>
+          <w:b/>
+        </w:rPr>
+        <w:t>Cadastro</w:t>
+      </w:r>
+      <w:r>
+        <w:rPr>
+          <w:b/>
+        </w:rPr>
+        <w:t xml:space="preserve"> de usuários</w:t>
+      </w:r>
+    </w:p>
+    <w:p>
+      <w:pPr>
+        <w:pStyle w:val="TCC"/>
+      </w:pPr>
+    </w:p>
+    <w:p>
+      <w:pPr>
+        <w:pStyle w:val="TCC"/>
+      </w:pPr>
+      <w:r>
+        <w:tab/>
+      </w:r>
+      <w:r>
+        <w:t xml:space="preserve">O NPJ da UP </w:t>
+      </w:r>
+      <w:r>
+        <w:t>opera por dois tipos de usuários, constituído de alunos ou responsáveis</w:t>
+      </w:r>
+      <w:r>
+        <w:t xml:space="preserve">. </w:t>
+      </w:r>
+      <w:r>
+        <w:t>Sendo um usuário responsável</w:t>
+      </w:r>
+      <w:r>
+        <w:t>, é possível escolher entre o tipo de responsável, são eles: professor ou responsável do NPJ.</w:t>
+      </w:r>
+      <w:r>
+        <w:t xml:space="preserve"> </w:t>
+      </w:r>
+    </w:p>
+    <w:p>
+      <w:pPr>
+        <w:pStyle w:val="TCC"/>
+        <w:ind w:firstLine="720"/>
+        <w:sectPr>
+          <w:pgSz w:w="11906" w:h="16838"/>
+          <w:pgMar w:top="1701" w:right="1134" w:bottom="1134" w:left="1701" w:header="709" w:footer="709" w:gutter="0"/>
+          <w:cols w:space="720"/>
+          <w:titlePg/>
+          <w:docGrid w:linePitch="299"/>
+        </w:sectPr>
+      </w:pPr>
+      <w:r>
+        <w:t>Por padrão há um usuário</w:t>
+      </w:r>
+      <w:r>
+        <w:t xml:space="preserve"> do tipo responsável</w:t>
+      </w:r>
+      <w:r>
+        <w:t xml:space="preserve"> com total acesso ao sistema, esse </w:t>
+      </w:r>
+      <w:r>
+        <w:t>registro</w:t>
+      </w:r>
+      <w:r>
+        <w:t xml:space="preserve"> é o ponto de partida para cadastro de todos os outros usuários que </w:t>
+      </w:r>
+    </w:p>
+    <w:p>
+      <w:pPr>
+        <w:pStyle w:val="TCC"/>
+      </w:pPr>
+      <w:r>
+        <w:lastRenderedPageBreak/>
+        <w:t xml:space="preserve">utilizarão o software, visto que não há possibilidade </w:t>
+      </w:r>
+      <w:r>
+        <w:t xml:space="preserve">da efetivação </w:t>
+      </w:r>
+      <w:r>
+        <w:t xml:space="preserve">fora de uma sessão </w:t>
+      </w:r>
+      <w:r>
+        <w:t>iniciada</w:t>
+      </w:r>
+      <w:r>
+        <w:t>.</w:t>
+      </w:r>
+    </w:p>
+    <w:p>
+      <w:pPr>
+        <w:pStyle w:val="TCC"/>
+        <w:ind w:firstLine="720"/>
+      </w:pPr>
+      <w:r>
+        <w:t xml:space="preserve">O usuário responsável possui </w:t>
+      </w:r>
+      <w:r>
+        <w:t xml:space="preserve">acesso a todas as funcionalidades do sistema. Em contrapartida, o aluno possui um acesso limitado </w:t>
+      </w:r>
+      <w:r>
+        <w:t>a</w:t>
+      </w:r>
+      <w:r>
+        <w:t xml:space="preserve">os </w:t>
+      </w:r>
+      <w:r>
+        <w:t>r</w:t>
+      </w:r>
+      <w:r>
+        <w:t xml:space="preserve">ecursos </w:t>
+      </w:r>
+      <w:r>
+        <w:t>oferecidos</w:t>
+      </w:r>
+      <w:r>
+        <w:t>.</w:t>
+      </w:r>
+      <w:r>
+        <w:t xml:space="preserve"> O cadastro de usuários está entre os recursos que são acessados apenas pelo responsável.</w:t>
+      </w:r>
+    </w:p>
+    <w:p>
+      <w:pPr>
+        <w:pStyle w:val="TCC"/>
+      </w:pPr>
+      <w:r>
+        <w:tab/>
+        <w:t xml:space="preserve">O fluxo de entrada de um </w:t>
+      </w:r>
+      <w:r>
+        <w:t>usuário</w:t>
+      </w:r>
+      <w:r>
+        <w:t xml:space="preserve"> ao órgão advém da solicitação do mesmo a um</w:t>
+      </w:r>
+      <w:r>
+        <w:t xml:space="preserve"> </w:t>
+      </w:r>
+      <w:r>
+        <w:t xml:space="preserve">responsável que, recebendo seus dados, utiliza o sistema para cadastrá-lo. O sistema </w:t>
+      </w:r>
+      <w:r>
+        <w:t>estará</w:t>
+      </w:r>
+      <w:r>
+        <w:t xml:space="preserve"> </w:t>
+      </w:r>
+      <w:r>
+        <w:t>encarregado</w:t>
+      </w:r>
+      <w:r>
+        <w:t xml:space="preserve"> </w:t>
+      </w:r>
+      <w:r>
+        <w:t>de</w:t>
+      </w:r>
+      <w:r>
+        <w:t xml:space="preserve"> validar </w:t>
+      </w:r>
+      <w:r>
+        <w:t>tanto o login do responsável quanto as informações do novo registro, verificand</w:t>
+      </w:r>
+      <w:r>
+        <w:t>o</w:t>
+      </w:r>
+      <w:r>
+        <w:t xml:space="preserve"> se algumas informações já existem no</w:t>
+      </w:r>
+      <w:r>
+        <w:t xml:space="preserve"> bando de dados</w:t>
+      </w:r>
+      <w:r>
+        <w:t>, como login e CPF</w:t>
+      </w:r>
+      <w:r>
+        <w:t>, evitando duplicidades</w:t>
+      </w:r>
+      <w:r>
+        <w:t>.</w:t>
+      </w:r>
+    </w:p>
+    <w:p>
+      <w:pPr>
+        <w:pStyle w:val="TCC"/>
+        <w:ind w:firstLine="720"/>
+      </w:pPr>
+      <w:r>
+        <w:t xml:space="preserve">O fluxo de cadastro de um novo usuário </w:t>
+      </w:r>
+      <w:r>
+        <w:t>aluno ou responsável</w:t>
+      </w:r>
+      <w:r>
+        <w:t xml:space="preserve"> mant</w:t>
+      </w:r>
+      <w:r>
+        <w:t>é</w:t>
+      </w:r>
+      <w:r>
+        <w:t xml:space="preserve">m a mesma sequência de passos, diferenciando apenas quem originou a demanda e qual tela será utilizada </w:t>
+      </w:r>
+      <w:r>
+        <w:t>para o</w:t>
+      </w:r>
+      <w:r>
+        <w:t xml:space="preserve"> cadastro.</w:t>
+      </w:r>
+      <w:r>
+        <w:t xml:space="preserve"> </w:t>
+      </w:r>
+    </w:p>
+    <w:p>
+      <w:pPr>
+        <w:pStyle w:val="TCC"/>
+        <w:ind w:firstLine="720"/>
+      </w:pPr>
+      <w:r>
+        <w:t xml:space="preserve">Caso </w:t>
+      </w:r>
+      <w:r>
+        <w:t>o novo cadastro de usuário venha sob pedido de um</w:t>
+      </w:r>
+      <w:r>
+        <w:t xml:space="preserve"> aluno, informações adicionais</w:t>
+      </w:r>
+      <w:r>
+        <w:t xml:space="preserve"> serão necessárias</w:t>
+      </w:r>
+      <w:r>
+        <w:t>,</w:t>
+      </w:r>
+      <w:r>
+        <w:t xml:space="preserve"> como</w:t>
+      </w:r>
+      <w:r>
+        <w:t xml:space="preserve"> suas especialidades e vínculos com</w:t>
+      </w:r>
+      <w:r>
+        <w:t xml:space="preserve"> os</w:t>
+      </w:r>
+      <w:r>
+        <w:t xml:space="preserve"> </w:t>
+      </w:r>
+      <w:r>
+        <w:t>grupos</w:t>
+      </w:r>
+      <w:r>
+        <w:t xml:space="preserve"> que realizarão atendimentos</w:t>
+      </w:r>
+      <w:r>
+        <w:t xml:space="preserve"> aos clientes</w:t>
+      </w:r>
+      <w:r>
+        <w:t>.</w:t>
+      </w:r>
+      <w:r>
+        <w:t xml:space="preserve"> A imagem 10 </w:t>
+      </w:r>
+      <w:r>
+        <w:t>evidencia</w:t>
+      </w:r>
+      <w:r>
+        <w:t xml:space="preserve"> o fluxo de inclusão de um aluno ao órgão</w:t>
+      </w:r>
+      <w:r>
+        <w:t xml:space="preserve">, através da modelagem </w:t>
+      </w:r>
+      <w:r>
+        <w:t>BPMN</w:t>
+      </w:r>
+      <w:r>
+        <w:t>.</w:t>
+      </w:r>
+    </w:p>
+    <w:p>
+      <w:pPr>
+        <w:pStyle w:val="TCC"/>
+      </w:pPr>
+    </w:p>
+    <w:p>
+      <w:pPr>
+        <w:pStyle w:val="TCC"/>
+      </w:pPr>
+      <w:r>
+        <w:rPr>
+          <w:noProof/>
+        </w:rPr>
+        <w:drawing>
+          <wp:inline distT="0" distB="0" distL="0" distR="0">
+            <wp:extent cx="5753735" cy="2510155"/>
+            <wp:effectExtent l="0" t="0" r="0" b="4445"/>
+            <wp:docPr id="12" name="Imagem 12"/>
+            <wp:cNvGraphicFramePr>
+              <a:graphicFrameLocks xmlns:a="http://schemas.openxmlformats.org/drawingml/2006/main" noChangeAspect="1"/>
+            </wp:cNvGraphicFramePr>
+            <a:graphic xmlns:a="http://schemas.openxmlformats.org/drawingml/2006/main">
+              <a:graphicData uri="http://schemas.openxmlformats.org/drawingml/2006/picture">
+                <pic:pic xmlns:pic="http://schemas.openxmlformats.org/drawingml/2006/picture">
+                  <pic:nvPicPr>
+                    <pic:cNvPr id="0" name="Picture 3"/>
                     <pic:cNvPicPr>
                       <a:picLocks noChangeAspect="1" noChangeArrowheads="1"/>
                     </pic:cNvPicPr>
@@ -7121,7 +7218,7 @@
                   <pic:spPr bwMode="auto">
                     <a:xfrm>
                       <a:off x="0" y="0"/>
-                      <a:ext cx="5760085" cy="2651760"/>
+                      <a:ext cx="5753735" cy="2510155"/>
                     </a:xfrm>
                     <a:prstGeom prst="rect">
                       <a:avLst/>
@@ -7140,68 +7237,44 @@
     </w:p>
     <w:p>
       <w:pPr>
-        <w:pStyle w:val="TCC"/>
         <w:spacing w:line="240" w:lineRule="auto"/>
         <w:jc w:val="center"/>
         <w:rPr>
-          <w:sz w:val="22"/>
-          <w:szCs w:val="22"/>
-        </w:rPr>
-      </w:pPr>
-      <w:r>
-        <w:rPr>
-          <w:sz w:val="22"/>
-          <w:szCs w:val="22"/>
-        </w:rPr>
-        <w:t>Imagem 10 – Atendimento</w:t>
-      </w:r>
-      <w:r>
-        <w:rPr>
-          <w:sz w:val="22"/>
-          <w:szCs w:val="22"/>
+          <w:rFonts w:ascii="Arial" w:hAnsi="Arial" w:cs="Arial"/>
+        </w:rPr>
+      </w:pPr>
+      <w:r>
+        <w:rPr>
+          <w:rFonts w:ascii="Arial" w:hAnsi="Arial" w:cs="Arial"/>
+        </w:rPr>
+        <w:t xml:space="preserve">Imagem </w:t>
+      </w:r>
+      <w:r>
+        <w:rPr>
+          <w:rFonts w:ascii="Arial" w:hAnsi="Arial" w:cs="Arial"/>
+        </w:rPr>
+        <w:t>10</w:t>
+      </w:r>
+      <w:r>
+        <w:rPr>
+          <w:rFonts w:ascii="Arial" w:hAnsi="Arial" w:cs="Arial"/>
+        </w:rPr>
+        <w:t xml:space="preserve"> – </w:t>
+      </w:r>
+      <w:r>
+        <w:rPr>
+          <w:rFonts w:ascii="Arial" w:hAnsi="Arial" w:cs="Arial"/>
+        </w:rPr>
+        <w:t>Cadastro de aluno</w:t>
+      </w:r>
+      <w:r>
+        <w:rPr>
+          <w:rFonts w:ascii="Arial" w:hAnsi="Arial" w:cs="Arial"/>
         </w:rPr>
         <w:br/>
         <w:t>Fonte: Autoria própria</w:t>
       </w:r>
     </w:p>
-    <w:p>
-      <w:pPr>
-        <w:pStyle w:val="TCC"/>
-      </w:pPr>
-    </w:p>
-    <w:p>
-      <w:pPr>
-        <w:pStyle w:val="TCC"/>
-        <w:rPr>
-          <w:b/>
-        </w:rPr>
-      </w:pPr>
-      <w:r>
-        <w:rPr>
-          <w:b/>
-        </w:rPr>
-        <w:t>3.2.</w:t>
-      </w:r>
-      <w:r>
-        <w:rPr>
-          <w:b/>
-        </w:rPr>
-        <w:t>2</w:t>
-      </w:r>
-      <w:r>
-        <w:rPr>
-          <w:b/>
-        </w:rPr>
-        <w:t xml:space="preserve"> </w:t>
-      </w:r>
-      <w:r>
-        <w:rPr>
-          <w:b/>
-        </w:rPr>
-        <w:t>Tarefas</w:t>
-      </w:r>
-    </w:p>
-    <w:p/>
     <w:p>
       <w:pPr>
         <w:pStyle w:val="TCC"/>
@@ -7213,45 +7286,229 @@
           <w:docGrid w:linePitch="299"/>
         </w:sectPr>
       </w:pPr>
+    </w:p>
+    <w:p>
+      <w:pPr>
+        <w:pStyle w:val="TCC"/>
+        <w:rPr>
+          <w:b/>
+        </w:rPr>
+      </w:pPr>
+      <w:r>
+        <w:rPr>
+          <w:b/>
+        </w:rPr>
+        <w:lastRenderedPageBreak/>
+        <w:t>3.2.</w:t>
+      </w:r>
+      <w:r>
+        <w:rPr>
+          <w:b/>
+        </w:rPr>
+        <w:t>2</w:t>
+      </w:r>
+      <w:r>
+        <w:rPr>
+          <w:b/>
+        </w:rPr>
+        <w:t xml:space="preserve"> </w:t>
+      </w:r>
+      <w:r>
+        <w:rPr>
+          <w:b/>
+        </w:rPr>
+        <w:t>Pasta de casos</w:t>
+      </w:r>
+      <w:r>
+        <w:rPr>
+          <w:b/>
+        </w:rPr>
+        <w:t xml:space="preserve"> e agendamentos </w:t>
+      </w:r>
+    </w:p>
+    <w:p>
+      <w:pPr>
+        <w:pStyle w:val="TCC"/>
+      </w:pPr>
+    </w:p>
+    <w:p>
+      <w:pPr>
+        <w:pStyle w:val="TCC"/>
+      </w:pPr>
       <w:r>
         <w:tab/>
-        <w:t>Ao realizar um atendimento, o aluno ou responsável já é capaz de definir a</w:t>
-      </w:r>
-      <w:r>
-        <w:t xml:space="preserve">s </w:t>
-      </w:r>
-    </w:p>
-    <w:p>
-      <w:pPr>
-        <w:pStyle w:val="TCC"/>
-      </w:pPr>
-      <w:r>
-        <w:lastRenderedPageBreak/>
-        <w:t xml:space="preserve">próximas etapas a serem tomadas, se necessário </w:t>
-      </w:r>
-      <w:r>
-        <w:t>entrar em contato com</w:t>
-      </w:r>
-      <w:r>
-        <w:t xml:space="preserve"> alguma outra pessoa</w:t>
-      </w:r>
-      <w:r>
-        <w:t>, ou haverá necessidade de agendar uma nova visita do cliente para atualizar a etapa do atendimento.</w:t>
-      </w:r>
-    </w:p>
-    <w:p>
-      <w:pPr>
-        <w:pStyle w:val="TCC"/>
+      </w:r>
+      <w:r>
+        <w:t>Definidos os usuários que compõe</w:t>
+      </w:r>
+      <w:r>
+        <w:t>m</w:t>
+      </w:r>
+      <w:r>
+        <w:t xml:space="preserve"> o NPJ</w:t>
+      </w:r>
+      <w:r>
+        <w:t>,</w:t>
+      </w:r>
+      <w:r>
+        <w:t xml:space="preserve"> </w:t>
+      </w:r>
+      <w:r>
+        <w:t xml:space="preserve">o próximo passo é </w:t>
+      </w:r>
+      <w:r>
+        <w:t xml:space="preserve">o cadastramento dos </w:t>
+      </w:r>
+      <w:r>
+        <w:t>clientes e atendimentos que os usuários realizarão. O vínculo entre clientes e atendimentos</w:t>
+      </w:r>
+      <w:r>
+        <w:t>, chamado de caso,</w:t>
+      </w:r>
+      <w:r>
+        <w:t xml:space="preserve"> se dá com a criação d</w:t>
+      </w:r>
+      <w:r>
+        <w:t>e um</w:t>
+      </w:r>
+      <w:r>
+        <w:t xml:space="preserve"> registro </w:t>
+      </w:r>
+      <w:r>
+        <w:t>no banco de dados</w:t>
+      </w:r>
+      <w:r>
+        <w:t xml:space="preserve">, onde também será </w:t>
+      </w:r>
+      <w:r>
+        <w:t>escolhido</w:t>
+      </w:r>
+      <w:r>
+        <w:t xml:space="preserve"> qual grupo </w:t>
+      </w:r>
+      <w:r>
+        <w:t>conduzirá</w:t>
+      </w:r>
+      <w:r>
+        <w:t xml:space="preserve"> os atendimentos.</w:t>
+      </w:r>
+      <w:r>
+        <w:t xml:space="preserve"> </w:t>
+      </w:r>
+    </w:p>
+    <w:p>
+      <w:pPr>
+        <w:pStyle w:val="TCC"/>
+        <w:ind w:firstLine="720"/>
+      </w:pPr>
+      <w:r>
+        <w:t>A visualização de casos dos grupos do usuário com sessão iniciada estará</w:t>
+      </w:r>
+      <w:r>
+        <w:t xml:space="preserve"> </w:t>
+      </w:r>
+      <w:r>
+        <w:t>disponível</w:t>
+      </w:r>
+      <w:r>
+        <w:t xml:space="preserve"> em uma tabela chamada pasta de casos</w:t>
+      </w:r>
+      <w:r>
+        <w:t>, na aplicação de casos</w:t>
+      </w:r>
+      <w:r>
+        <w:t>.</w:t>
+      </w:r>
+    </w:p>
+    <w:p>
+      <w:pPr>
+        <w:pStyle w:val="TCC"/>
+        <w:ind w:firstLine="720"/>
+      </w:pPr>
+      <w:r>
+        <w:t>A</w:t>
+      </w:r>
+      <w:r>
+        <w:t xml:space="preserve">pós o primeiro atendimento com o cliente, </w:t>
+      </w:r>
+      <w:r>
+        <w:t xml:space="preserve">o aluno ou responsável </w:t>
+      </w:r>
+      <w:r>
+        <w:t>define</w:t>
+      </w:r>
+      <w:r>
+        <w:t xml:space="preserve"> a</w:t>
+      </w:r>
+      <w:r>
+        <w:t xml:space="preserve">s próximas etapas a serem tomadas, se necessário </w:t>
+      </w:r>
+      <w:r>
+        <w:t xml:space="preserve">um </w:t>
+      </w:r>
+      <w:r>
+        <w:t>contato com</w:t>
+      </w:r>
+      <w:r>
+        <w:t xml:space="preserve"> </w:t>
+      </w:r>
+      <w:r>
+        <w:t>outra</w:t>
+      </w:r>
+      <w:r>
+        <w:t xml:space="preserve"> parte interessada</w:t>
+      </w:r>
+      <w:r>
+        <w:t xml:space="preserve">, ou uma nova visita </w:t>
+      </w:r>
+      <w:r>
+        <w:t>com o</w:t>
+      </w:r>
+      <w:r>
+        <w:t xml:space="preserve"> cliente.</w:t>
+      </w:r>
+    </w:p>
+    <w:p>
+      <w:pPr>
+        <w:pStyle w:val="TCC"/>
+        <w:rPr>
+          <w:highlight w:val="lightGray"/>
+        </w:rPr>
       </w:pPr>
       <w:r>
         <w:tab/>
-        <w:t>Em ambas as situações, serão necessárias várias tarefas até que o atendimento seja concluído</w:t>
-      </w:r>
-      <w:r>
+      </w:r>
+      <w:r>
+        <w:rPr>
+          <w:highlight w:val="lightGray"/>
+        </w:rPr>
+        <w:t>Em ambas as situações, serão necessárias várias tarefas até que o atendiment</w:t>
+      </w:r>
+      <w:r>
+        <w:rPr>
+          <w:highlight w:val="lightGray"/>
+        </w:rPr>
+        <w:t>o conclua</w:t>
+      </w:r>
+      <w:r>
+        <w:rPr>
+          <w:highlight w:val="lightGray"/>
+        </w:rPr>
         <w:t xml:space="preserve">. </w:t>
       </w:r>
       <w:r>
-        <w:t>As tarefas criadas pelos alunos responsáveis pelo atendimento são essenciais para uma boa avaliação dos professores.</w:t>
+        <w:rPr>
+          <w:highlight w:val="lightGray"/>
+        </w:rPr>
+        <w:t>As tarefas criadas pelos alunos responsáveis pelo atendimento são essenciais para uma b</w:t>
+      </w:r>
+      <w:bookmarkStart w:id="2" w:name="_GoBack"/>
+      <w:bookmarkEnd w:id="2"/>
+      <w:r>
+        <w:rPr>
+          <w:highlight w:val="lightGray"/>
+        </w:rPr>
+        <w:t>oa avaliação dos professores.</w:t>
       </w:r>
     </w:p>
     <w:p>
@@ -7260,46 +7517,52 @@
         <w:ind w:firstLine="720"/>
       </w:pPr>
       <w:r>
+        <w:rPr>
+          <w:highlight w:val="lightGray"/>
+        </w:rPr>
         <w:t xml:space="preserve">Entre </w:t>
       </w:r>
       <w:r>
+        <w:rPr>
+          <w:highlight w:val="lightGray"/>
+        </w:rPr>
         <w:t>as tarefas</w:t>
       </w:r>
       <w:r>
+        <w:rPr>
+          <w:highlight w:val="lightGray"/>
+        </w:rPr>
         <w:t xml:space="preserve">, é possível criar um registro de uma nova etapa para o atendimento, </w:t>
       </w:r>
       <w:r>
+        <w:rPr>
+          <w:highlight w:val="lightGray"/>
+        </w:rPr>
         <w:t>dando um novo passo até que tudo se conclua e auxiliando o aluno na organização do que precisará ser feito</w:t>
       </w:r>
       <w:r>
+        <w:rPr>
+          <w:highlight w:val="lightGray"/>
+        </w:rPr>
         <w:t>.</w:t>
       </w:r>
       <w:r>
-        <w:t xml:space="preserve"> </w:t>
-      </w:r>
-      <w:r>
-        <w:t>A imagem 1</w:t>
-      </w:r>
-      <w:r>
-        <w:t>1</w:t>
-      </w:r>
-      <w:r>
-        <w:t xml:space="preserve"> demonstra </w:t>
-      </w:r>
-      <w:r>
-        <w:t xml:space="preserve">o fluxo de cadastro de uma tarefa </w:t>
-      </w:r>
-      <w:r>
-        <w:t>no NPJ</w:t>
-      </w:r>
-      <w:r>
-        <w:t xml:space="preserve"> modelado utilizando </w:t>
-      </w:r>
-      <w:r>
-        <w:t>BPMN</w:t>
-      </w:r>
-      <w:r>
-        <w:t>.</w:t>
+        <w:rPr>
+          <w:highlight w:val="lightGray"/>
+        </w:rPr>
+        <w:t xml:space="preserve"> A imagem 1</w:t>
+      </w:r>
+      <w:r>
+        <w:rPr>
+          <w:highlight w:val="lightGray"/>
+        </w:rPr>
+        <w:t>0</w:t>
+      </w:r>
+      <w:r>
+        <w:rPr>
+          <w:highlight w:val="lightGray"/>
+        </w:rPr>
+        <w:t xml:space="preserve"> demonstra o fluxo de cadastro de uma tarefa no NPJ modelado utilizando BPMN.</w:t>
       </w:r>
     </w:p>
     <w:p>
@@ -7377,7 +7640,21 @@
           <w:sz w:val="22"/>
           <w:szCs w:val="22"/>
         </w:rPr>
-        <w:t>Imagem 11 – Tarefa</w:t>
+        <w:t>Imagem 1</w:t>
+      </w:r>
+      <w:r>
+        <w:rPr>
+          <w:sz w:val="22"/>
+          <w:szCs w:val="22"/>
+        </w:rPr>
+        <w:t>0</w:t>
+      </w:r>
+      <w:r>
+        <w:rPr>
+          <w:sz w:val="22"/>
+          <w:szCs w:val="22"/>
+        </w:rPr>
+        <w:t xml:space="preserve"> – Tarefa</w:t>
       </w:r>
       <w:r>
         <w:rPr>
@@ -13003,6 +13280,7 @@
     <w:p>
       <w:pPr>
         <w:pStyle w:val="TCC"/>
+        <w:jc w:val="left"/>
         <w:rPr>
           <w:shd w:val="clear" w:color="auto" w:fill="FFFFFF"/>
         </w:rPr>
@@ -13071,14 +13349,16 @@
     <w:p>
       <w:pPr>
         <w:pStyle w:val="TCC"/>
-        <w:rPr>
-          <w:shd w:val="clear" w:color="auto" w:fill="FFFFFF"/>
-        </w:rPr>
-      </w:pPr>
-    </w:p>
-    <w:p>
-      <w:pPr>
-        <w:pStyle w:val="TCC"/>
+        <w:jc w:val="left"/>
+        <w:rPr>
+          <w:shd w:val="clear" w:color="auto" w:fill="FFFFFF"/>
+        </w:rPr>
+      </w:pPr>
+    </w:p>
+    <w:p>
+      <w:pPr>
+        <w:pStyle w:val="TCC"/>
+        <w:jc w:val="left"/>
         <w:rPr>
           <w:shd w:val="clear" w:color="auto" w:fill="FFFFFF"/>
         </w:rPr>
@@ -13121,11 +13401,13 @@
     <w:p>
       <w:pPr>
         <w:pStyle w:val="TCC"/>
-      </w:pPr>
-    </w:p>
-    <w:p>
-      <w:pPr>
-        <w:pStyle w:val="TCC"/>
+        <w:jc w:val="left"/>
+      </w:pPr>
+    </w:p>
+    <w:p>
+      <w:pPr>
+        <w:pStyle w:val="TCC"/>
+        <w:jc w:val="left"/>
         <w:rPr>
           <w:shd w:val="clear" w:color="auto" w:fill="FFFFFF"/>
         </w:rPr>
@@ -13154,11 +13436,13 @@
     <w:p>
       <w:pPr>
         <w:pStyle w:val="TCC"/>
-      </w:pPr>
-    </w:p>
-    <w:p>
-      <w:pPr>
-        <w:pStyle w:val="TCC"/>
+        <w:jc w:val="left"/>
+      </w:pPr>
+    </w:p>
+    <w:p>
+      <w:pPr>
+        <w:pStyle w:val="TCC"/>
+        <w:jc w:val="left"/>
         <w:rPr>
           <w:shd w:val="clear" w:color="auto" w:fill="FFFFFF"/>
         </w:rPr>
@@ -13201,14 +13485,16 @@
     <w:p>
       <w:pPr>
         <w:pStyle w:val="TCC"/>
-        <w:rPr>
-          <w:shd w:val="clear" w:color="auto" w:fill="FFFFFF"/>
-        </w:rPr>
-      </w:pPr>
-    </w:p>
-    <w:p>
-      <w:pPr>
-        <w:pStyle w:val="TCC"/>
+        <w:jc w:val="left"/>
+        <w:rPr>
+          <w:shd w:val="clear" w:color="auto" w:fill="FFFFFF"/>
+        </w:rPr>
+      </w:pPr>
+    </w:p>
+    <w:p>
+      <w:pPr>
+        <w:pStyle w:val="TCC"/>
+        <w:jc w:val="left"/>
         <w:rPr>
           <w:shd w:val="clear" w:color="auto" w:fill="FFFFFF"/>
         </w:rPr>
@@ -13251,11 +13537,13 @@
     <w:p>
       <w:pPr>
         <w:pStyle w:val="TCC"/>
-      </w:pPr>
-    </w:p>
-    <w:p>
-      <w:pPr>
-        <w:pStyle w:val="TCC"/>
+        <w:jc w:val="left"/>
+      </w:pPr>
+    </w:p>
+    <w:p>
+      <w:pPr>
+        <w:pStyle w:val="TCC"/>
+        <w:jc w:val="left"/>
       </w:pPr>
       <w:r>
         <w:rPr>
@@ -13297,10 +13585,12 @@
     <w:p>
       <w:pPr>
         <w:pStyle w:val="TCC"/>
-      </w:pPr>
-    </w:p>
-    <w:p>
-      <w:pPr>
+        <w:jc w:val="left"/>
+      </w:pPr>
+    </w:p>
+    <w:p>
+      <w:pPr>
+        <w:jc w:val="left"/>
         <w:rPr>
           <w:rFonts w:ascii="Arial" w:hAnsi="Arial" w:cs="Arial"/>
           <w:sz w:val="24"/>
@@ -13365,11 +13655,13 @@
     <w:p>
       <w:pPr>
         <w:pStyle w:val="TCC"/>
-      </w:pPr>
-    </w:p>
-    <w:p>
-      <w:pPr>
-        <w:pStyle w:val="TCC"/>
+        <w:jc w:val="left"/>
+      </w:pPr>
+    </w:p>
+    <w:p>
+      <w:pPr>
+        <w:pStyle w:val="TCC"/>
+        <w:jc w:val="left"/>
       </w:pPr>
       <w:r>
         <w:rPr>
@@ -13425,6 +13717,7 @@
     <w:p>
       <w:pPr>
         <w:pStyle w:val="TCC"/>
+        <w:jc w:val="left"/>
         <w:sectPr>
           <w:pgSz w:w="11906" w:h="16838"/>
           <w:pgMar w:top="1701" w:right="1134" w:bottom="1134" w:left="1701" w:header="709" w:footer="709" w:gutter="0"/>
@@ -13437,6 +13730,7 @@
     <w:p>
       <w:pPr>
         <w:pStyle w:val="TCC"/>
+        <w:jc w:val="left"/>
         <w:rPr>
           <w:shd w:val="clear" w:color="auto" w:fill="FFFFFF"/>
         </w:rPr>
@@ -13480,14 +13774,16 @@
     <w:p>
       <w:pPr>
         <w:pStyle w:val="TCC"/>
-        <w:rPr>
-          <w:shd w:val="clear" w:color="auto" w:fill="FFFFFF"/>
-        </w:rPr>
-      </w:pPr>
-    </w:p>
-    <w:p>
-      <w:pPr>
-        <w:pStyle w:val="TCC"/>
+        <w:jc w:val="left"/>
+        <w:rPr>
+          <w:shd w:val="clear" w:color="auto" w:fill="FFFFFF"/>
+        </w:rPr>
+      </w:pPr>
+    </w:p>
+    <w:p>
+      <w:pPr>
+        <w:pStyle w:val="TCC"/>
+        <w:jc w:val="left"/>
       </w:pPr>
       <w:r>
         <w:rPr>
@@ -13513,14 +13809,16 @@
     <w:p>
       <w:pPr>
         <w:pStyle w:val="TCC"/>
-        <w:rPr>
-          <w:shd w:val="clear" w:color="auto" w:fill="FFFFFF"/>
-        </w:rPr>
-      </w:pPr>
-    </w:p>
-    <w:p>
-      <w:pPr>
-        <w:pStyle w:val="TCC"/>
+        <w:jc w:val="left"/>
+        <w:rPr>
+          <w:shd w:val="clear" w:color="auto" w:fill="FFFFFF"/>
+        </w:rPr>
+      </w:pPr>
+    </w:p>
+    <w:p>
+      <w:pPr>
+        <w:pStyle w:val="TCC"/>
+        <w:jc w:val="left"/>
         <w:rPr>
           <w:shd w:val="clear" w:color="auto" w:fill="FFFFFF"/>
         </w:rPr>
@@ -13593,11 +13891,13 @@
     <w:p>
       <w:pPr>
         <w:pStyle w:val="TCC"/>
-      </w:pPr>
-    </w:p>
-    <w:p>
-      <w:pPr>
-        <w:pStyle w:val="TCC"/>
+        <w:jc w:val="left"/>
+      </w:pPr>
+    </w:p>
+    <w:p>
+      <w:pPr>
+        <w:pStyle w:val="TCC"/>
+        <w:jc w:val="left"/>
       </w:pPr>
       <w:r>
         <w:rPr>
@@ -13653,11 +13953,13 @@
     <w:p>
       <w:pPr>
         <w:pStyle w:val="TCC"/>
-      </w:pPr>
-    </w:p>
-    <w:p>
-      <w:pPr>
-        <w:pStyle w:val="TCC"/>
+        <w:jc w:val="left"/>
+      </w:pPr>
+    </w:p>
+    <w:p>
+      <w:pPr>
+        <w:pStyle w:val="TCC"/>
+        <w:jc w:val="left"/>
       </w:pPr>
       <w:r>
         <w:rPr>
@@ -13697,11 +13999,13 @@
     <w:p>
       <w:pPr>
         <w:pStyle w:val="TCC"/>
-      </w:pPr>
-    </w:p>
-    <w:p>
-      <w:pPr>
-        <w:pStyle w:val="TCC"/>
+        <w:jc w:val="left"/>
+      </w:pPr>
+    </w:p>
+    <w:p>
+      <w:pPr>
+        <w:pStyle w:val="TCC"/>
+        <w:jc w:val="left"/>
         <w:rPr>
           <w:shd w:val="clear" w:color="auto" w:fill="FFFFFF"/>
           <w:lang w:val="en-US"/>
@@ -13800,6 +14104,7 @@
     <w:p>
       <w:pPr>
         <w:pStyle w:val="TCC"/>
+        <w:jc w:val="left"/>
         <w:rPr>
           <w:shd w:val="clear" w:color="auto" w:fill="FFFFFF"/>
           <w:lang w:val="en-US"/>
@@ -13809,6 +14114,7 @@
     <w:p>
       <w:pPr>
         <w:pStyle w:val="TCC"/>
+        <w:jc w:val="left"/>
         <w:rPr>
           <w:shd w:val="clear" w:color="auto" w:fill="FFFFFF"/>
           <w:lang w:val="en-US"/>
@@ -13920,6 +14226,7 @@
     <w:p>
       <w:pPr>
         <w:pStyle w:val="TCC"/>
+        <w:jc w:val="left"/>
         <w:rPr>
           <w:lang w:val="en-US"/>
         </w:rPr>
@@ -13928,6 +14235,7 @@
     <w:p>
       <w:pPr>
         <w:pStyle w:val="TCC"/>
+        <w:jc w:val="left"/>
       </w:pPr>
       <w:r>
         <w:rPr>
@@ -13976,6 +14284,7 @@
     <w:p>
       <w:pPr>
         <w:pStyle w:val="TCC"/>
+        <w:jc w:val="left"/>
         <w:rPr>
           <w:shd w:val="clear" w:color="auto" w:fill="FFFFFF"/>
         </w:rPr>
@@ -13991,6 +14300,7 @@
     <w:p>
       <w:pPr>
         <w:pStyle w:val="TCC"/>
+        <w:jc w:val="left"/>
         <w:rPr>
           <w:shd w:val="clear" w:color="auto" w:fill="FFFFFF"/>
         </w:rPr>
@@ -14047,10 +14357,20 @@
         <w:t>], 17 out. 2015. Disponível em: https://fluxoconsultoria.poli.ufrj.br/blog/gestao-empresarial/modelagem-de-processos-de-negocios/. Acesso em: 1 maio 2019.</w:t>
       </w:r>
     </w:p>
-    <w:p/>
-    <w:p>
-      <w:pPr>
-        <w:pStyle w:val="TCC"/>
+    <w:p>
+      <w:pPr>
+        <w:jc w:val="left"/>
+        <w:rPr>
+          <w:rFonts w:ascii="Arial" w:hAnsi="Arial" w:cs="Arial"/>
+          <w:sz w:val="24"/>
+          <w:szCs w:val="24"/>
+        </w:rPr>
+      </w:pPr>
+    </w:p>
+    <w:p>
+      <w:pPr>
+        <w:pStyle w:val="TCC"/>
+        <w:jc w:val="left"/>
         <w:rPr>
           <w:shd w:val="clear" w:color="auto" w:fill="FFFFFF"/>
         </w:rPr>
@@ -14084,6 +14404,7 @@
     </w:p>
     <w:p>
       <w:pPr>
+        <w:jc w:val="left"/>
         <w:rPr>
           <w:rFonts w:ascii="Arial" w:hAnsi="Arial" w:cs="Arial"/>
           <w:sz w:val="24"/>
@@ -14094,6 +14415,7 @@
     <w:p>
       <w:pPr>
         <w:pStyle w:val="TCC"/>
+        <w:jc w:val="left"/>
         <w:rPr>
           <w:shd w:val="clear" w:color="auto" w:fill="FFFFFF"/>
         </w:rPr>
@@ -14152,11 +14474,13 @@
     <w:p>
       <w:pPr>
         <w:pStyle w:val="TCC"/>
-      </w:pPr>
-    </w:p>
-    <w:p>
-      <w:pPr>
-        <w:pStyle w:val="TCC"/>
+        <w:jc w:val="left"/>
+      </w:pPr>
+    </w:p>
+    <w:p>
+      <w:pPr>
+        <w:pStyle w:val="TCC"/>
+        <w:jc w:val="left"/>
         <w:rPr>
           <w:shd w:val="clear" w:color="auto" w:fill="FFFFFF"/>
         </w:rPr>
@@ -14217,14 +14541,16 @@
     <w:p>
       <w:pPr>
         <w:pStyle w:val="TCC"/>
-        <w:rPr>
-          <w:shd w:val="clear" w:color="auto" w:fill="FFFFFF"/>
-        </w:rPr>
-      </w:pPr>
-    </w:p>
-    <w:p>
-      <w:pPr>
-        <w:pStyle w:val="TCC"/>
+        <w:jc w:val="left"/>
+        <w:rPr>
+          <w:shd w:val="clear" w:color="auto" w:fill="FFFFFF"/>
+        </w:rPr>
+      </w:pPr>
+    </w:p>
+    <w:p>
+      <w:pPr>
+        <w:pStyle w:val="TCC"/>
+        <w:jc w:val="left"/>
       </w:pPr>
       <w:r>
         <w:rPr>
@@ -14264,14 +14590,16 @@
     <w:p>
       <w:pPr>
         <w:pStyle w:val="TCC"/>
-        <w:rPr>
-          <w:shd w:val="clear" w:color="auto" w:fill="FFFFFF"/>
-        </w:rPr>
-      </w:pPr>
-    </w:p>
-    <w:p>
-      <w:pPr>
-        <w:pStyle w:val="TCC"/>
+        <w:jc w:val="left"/>
+        <w:rPr>
+          <w:shd w:val="clear" w:color="auto" w:fill="FFFFFF"/>
+        </w:rPr>
+      </w:pPr>
+    </w:p>
+    <w:p>
+      <w:pPr>
+        <w:pStyle w:val="TCC"/>
+        <w:jc w:val="left"/>
       </w:pPr>
       <w:r>
         <w:rPr>
@@ -14297,11 +14625,13 @@
     <w:p>
       <w:pPr>
         <w:pStyle w:val="TCC"/>
-      </w:pPr>
-    </w:p>
-    <w:p>
-      <w:pPr>
-        <w:pStyle w:val="TCC"/>
+        <w:jc w:val="left"/>
+      </w:pPr>
+    </w:p>
+    <w:p>
+      <w:pPr>
+        <w:pStyle w:val="TCC"/>
+        <w:jc w:val="left"/>
       </w:pPr>
       <w:r>
         <w:rPr>
@@ -14341,11 +14671,13 @@
     <w:p>
       <w:pPr>
         <w:pStyle w:val="TCC"/>
-      </w:pPr>
-    </w:p>
-    <w:p>
-      <w:pPr>
-        <w:pStyle w:val="TCC"/>
+        <w:jc w:val="left"/>
+      </w:pPr>
+    </w:p>
+    <w:p>
+      <w:pPr>
+        <w:pStyle w:val="TCC"/>
+        <w:jc w:val="left"/>
         <w:rPr>
           <w:shd w:val="clear" w:color="auto" w:fill="FFFFFF"/>
         </w:rPr>
@@ -14419,6 +14751,7 @@
     <w:p>
       <w:pPr>
         <w:pStyle w:val="TCC"/>
+        <w:jc w:val="left"/>
         <w:rPr>
           <w:shd w:val="clear" w:color="auto" w:fill="FFFFFF"/>
         </w:rPr>
@@ -14448,11 +14781,13 @@
     <w:p>
       <w:pPr>
         <w:pStyle w:val="TCC"/>
-      </w:pPr>
-    </w:p>
-    <w:p>
-      <w:pPr>
-        <w:pStyle w:val="TCC"/>
+        <w:jc w:val="left"/>
+      </w:pPr>
+    </w:p>
+    <w:p>
+      <w:pPr>
+        <w:pStyle w:val="TCC"/>
+        <w:jc w:val="left"/>
       </w:pPr>
       <w:r>
         <w:rPr>
@@ -14492,11 +14827,13 @@
     <w:p>
       <w:pPr>
         <w:pStyle w:val="TCC"/>
-      </w:pPr>
-    </w:p>
-    <w:p>
-      <w:pPr>
-        <w:pStyle w:val="TCC"/>
+        <w:jc w:val="left"/>
+      </w:pPr>
+    </w:p>
+    <w:p>
+      <w:pPr>
+        <w:pStyle w:val="TCC"/>
+        <w:jc w:val="left"/>
       </w:pPr>
       <w:r>
         <w:rPr>
@@ -14536,11 +14873,13 @@
     <w:p>
       <w:pPr>
         <w:pStyle w:val="TCC"/>
-      </w:pPr>
-    </w:p>
-    <w:p>
-      <w:pPr>
-        <w:pStyle w:val="TCC"/>
+        <w:jc w:val="left"/>
+      </w:pPr>
+    </w:p>
+    <w:p>
+      <w:pPr>
+        <w:pStyle w:val="TCC"/>
+        <w:jc w:val="left"/>
       </w:pPr>
       <w:r>
         <w:rPr>
@@ -14606,11 +14945,13 @@
     <w:p>
       <w:pPr>
         <w:pStyle w:val="TCC"/>
-      </w:pPr>
-    </w:p>
-    <w:p>
-      <w:pPr>
-        <w:pStyle w:val="TCC"/>
+        <w:jc w:val="left"/>
+      </w:pPr>
+    </w:p>
+    <w:p>
+      <w:pPr>
+        <w:pStyle w:val="TCC"/>
+        <w:jc w:val="left"/>
         <w:rPr>
           <w:shd w:val="clear" w:color="auto" w:fill="FFFFFF"/>
         </w:rPr>
@@ -14653,10 +14994,12 @@
     <w:p>
       <w:pPr>
         <w:pStyle w:val="TCC"/>
-      </w:pPr>
-    </w:p>
-    <w:p>
-      <w:pPr>
+        <w:jc w:val="left"/>
+      </w:pPr>
+    </w:p>
+    <w:p>
+      <w:pPr>
+        <w:jc w:val="left"/>
         <w:rPr>
           <w:rFonts w:ascii="Arial" w:hAnsi="Arial" w:cs="Arial"/>
           <w:color w:val="000000"/>
@@ -14723,11 +15066,13 @@
     <w:p>
       <w:pPr>
         <w:pStyle w:val="TCC"/>
-      </w:pPr>
-    </w:p>
-    <w:p>
-      <w:pPr>
-        <w:pStyle w:val="TCC"/>
+        <w:jc w:val="left"/>
+      </w:pPr>
+    </w:p>
+    <w:p>
+      <w:pPr>
+        <w:pStyle w:val="TCC"/>
+        <w:jc w:val="left"/>
         <w:rPr>
           <w:shd w:val="clear" w:color="auto" w:fill="FFFFFF"/>
         </w:rPr>
@@ -14782,14 +15127,16 @@
     <w:p>
       <w:pPr>
         <w:pStyle w:val="TCC"/>
-        <w:rPr>
-          <w:shd w:val="clear" w:color="auto" w:fill="FFFFFF"/>
-        </w:rPr>
-      </w:pPr>
-    </w:p>
-    <w:p>
-      <w:pPr>
-        <w:pStyle w:val="TCC"/>
+        <w:jc w:val="left"/>
+        <w:rPr>
+          <w:shd w:val="clear" w:color="auto" w:fill="FFFFFF"/>
+        </w:rPr>
+      </w:pPr>
+    </w:p>
+    <w:p>
+      <w:pPr>
+        <w:pStyle w:val="TCC"/>
+        <w:jc w:val="left"/>
       </w:pPr>
       <w:r>
         <w:rPr>
@@ -14829,11 +15176,13 @@
     <w:p>
       <w:pPr>
         <w:pStyle w:val="TCC"/>
-      </w:pPr>
-    </w:p>
-    <w:p>
-      <w:pPr>
-        <w:pStyle w:val="TCC"/>
+        <w:jc w:val="left"/>
+      </w:pPr>
+    </w:p>
+    <w:p>
+      <w:pPr>
+        <w:pStyle w:val="TCC"/>
+        <w:jc w:val="left"/>
         <w:rPr>
           <w:shd w:val="clear" w:color="auto" w:fill="FFFFFF"/>
         </w:rPr>
@@ -14901,13 +15250,7 @@
         <w:rPr>
           <w:shd w:val="clear" w:color="auto" w:fill="FFFFFF"/>
         </w:rPr>
-        <w:t xml:space="preserve">], 22 out. 2016. </w:t>
-      </w:r>
-      <w:r>
-        <w:rPr>
-          <w:shd w:val="clear" w:color="auto" w:fill="FFFFFF"/>
-        </w:rPr>
-        <w:t>Disponível em: https://docs.microsoft.com/en-us/ef/ef6/index. Acesso em: 29 abr. 2019.</w:t>
+        <w:t>], 22 out. 2016. Disponível em: https://docs.microsoft.com/en-us/ef/ef6/index. Acesso em: 29 abr. 2019.</w:t>
       </w:r>
       <w:r>
         <w:rPr>
@@ -14919,6 +15262,7 @@
     <w:p>
       <w:pPr>
         <w:pStyle w:val="TCC"/>
+        <w:jc w:val="left"/>
         <w:rPr>
           <w:shd w:val="clear" w:color="auto" w:fill="FFFFFF"/>
         </w:rPr>
@@ -15005,10 +15349,20 @@
         <w:t>], 6 dez. 2015. Disponível em: https://medium.com/operacionalti/uml-1f7b99dd15bb. Acesso em: 7 abr. 2019.</w:t>
       </w:r>
     </w:p>
-    <w:p/>
-    <w:p>
-      <w:pPr>
-        <w:pStyle w:val="TCC"/>
+    <w:p>
+      <w:pPr>
+        <w:jc w:val="left"/>
+        <w:rPr>
+          <w:rFonts w:ascii="Arial" w:hAnsi="Arial" w:cs="Arial"/>
+          <w:sz w:val="24"/>
+          <w:szCs w:val="24"/>
+        </w:rPr>
+      </w:pPr>
+    </w:p>
+    <w:p>
+      <w:pPr>
+        <w:pStyle w:val="TCC"/>
+        <w:jc w:val="left"/>
       </w:pPr>
       <w:r>
         <w:rPr>
@@ -15052,7 +15406,13 @@
         <w:rPr>
           <w:shd w:val="clear" w:color="auto" w:fill="FFFFFF"/>
         </w:rPr>
-        <w:t>], 22 jan. 2019. Disponível em: https://www.hostinger.com.br/tutoriais/o-que-e-javascript/. Acesso em: 29 abr. 2019.</w:t>
+        <w:t>], 22 jan. 2019. Disponível em: https://www.hostinger.com.br/tutoriais/o-que-e-</w:t>
+      </w:r>
+      <w:r>
+        <w:rPr>
+          <w:shd w:val="clear" w:color="auto" w:fill="FFFFFF"/>
+        </w:rPr>
+        <w:t>javascript/. Acesso em: 29 abr. 2019.</w:t>
       </w:r>
     </w:p>
     <w:sectPr>
@@ -18039,7 +18399,7 @@
 </file>
 
 <file path=customXml/itemProps1.xml><?xml version="1.0" encoding="utf-8"?>
-<ds:datastoreItem xmlns:ds="http://schemas.openxmlformats.org/officeDocument/2006/customXml" ds:itemID="{6C58A762-C7D0-4DCE-B958-1B08F7353599}">
+<ds:datastoreItem xmlns:ds="http://schemas.openxmlformats.org/officeDocument/2006/customXml" ds:itemID="{F6798E91-D683-43B1-AF95-F83DF023699C}">
   <ds:schemaRefs>
     <ds:schemaRef ds:uri="http://schemas.openxmlformats.org/officeDocument/2006/bibliography"/>
   </ds:schemaRefs>

</xml_diff>

<commit_message>
Desenvilvimento, conclusão, resumo e parte do abstract. Arrumadas as legendas de figuras e quadros.
</commit_message>
<xml_diff>
--- a/NPJ.docx
+++ b/NPJ.docx
@@ -2849,7 +2849,61 @@
           <w:sz w:val="24"/>
           <w:szCs w:val="24"/>
         </w:rPr>
-        <w:t xml:space="preserve"> de processos, partes, tarefas e documentos no sistema. </w:t>
+        <w:t xml:space="preserve"> de processos, </w:t>
+      </w:r>
+      <w:r>
+        <w:rPr>
+          <w:rFonts w:ascii="Arial" w:eastAsia="Arial" w:hAnsi="Arial" w:cs="Arial"/>
+          <w:color w:val="000000"/>
+          <w:sz w:val="24"/>
+          <w:szCs w:val="24"/>
+        </w:rPr>
+        <w:t>casos</w:t>
+      </w:r>
+      <w:r>
+        <w:rPr>
+          <w:rFonts w:ascii="Arial" w:eastAsia="Arial" w:hAnsi="Arial" w:cs="Arial"/>
+          <w:color w:val="000000"/>
+          <w:sz w:val="24"/>
+          <w:szCs w:val="24"/>
+        </w:rPr>
+        <w:t xml:space="preserve">, </w:t>
+      </w:r>
+      <w:r>
+        <w:rPr>
+          <w:rFonts w:ascii="Arial" w:eastAsia="Arial" w:hAnsi="Arial" w:cs="Arial"/>
+          <w:color w:val="000000"/>
+          <w:sz w:val="24"/>
+          <w:szCs w:val="24"/>
+        </w:rPr>
+        <w:t xml:space="preserve">clientes, </w:t>
+      </w:r>
+      <w:r>
+        <w:rPr>
+          <w:rFonts w:ascii="Arial" w:eastAsia="Arial" w:hAnsi="Arial" w:cs="Arial"/>
+          <w:color w:val="000000"/>
+          <w:sz w:val="24"/>
+          <w:szCs w:val="24"/>
+        </w:rPr>
+        <w:t xml:space="preserve">usuários e grupos </w:t>
+      </w:r>
+      <w:r>
+        <w:rPr>
+          <w:rFonts w:ascii="Arial" w:eastAsia="Arial" w:hAnsi="Arial" w:cs="Arial"/>
+          <w:color w:val="000000"/>
+          <w:sz w:val="24"/>
+          <w:szCs w:val="24"/>
+        </w:rPr>
+        <w:t>no sistema.</w:t>
+      </w:r>
+      <w:r>
+        <w:rPr>
+          <w:rFonts w:ascii="Arial" w:eastAsia="Arial" w:hAnsi="Arial" w:cs="Arial"/>
+          <w:color w:val="000000"/>
+          <w:sz w:val="24"/>
+          <w:szCs w:val="24"/>
+        </w:rPr>
+        <w:t xml:space="preserve"> </w:t>
       </w:r>
     </w:p>
     <w:p>
@@ -2887,7 +2941,7 @@
           <w:sz w:val="24"/>
           <w:szCs w:val="24"/>
         </w:rPr>
-        <w:t>Gerar gráficos e valores comparativos para que sejam avaliados</w:t>
+        <w:t xml:space="preserve">Gerar gráficos e valores </w:t>
       </w:r>
       <w:r>
         <w:rPr>
@@ -2896,6 +2950,33 @@
           <w:sz w:val="24"/>
           <w:szCs w:val="24"/>
         </w:rPr>
+        <w:t>estatísticos</w:t>
+      </w:r>
+      <w:r>
+        <w:rPr>
+          <w:rFonts w:ascii="Arial" w:eastAsia="Arial" w:hAnsi="Arial" w:cs="Arial"/>
+          <w:color w:val="000000"/>
+          <w:sz w:val="24"/>
+          <w:szCs w:val="24"/>
+        </w:rPr>
+        <w:t xml:space="preserve"> para que sejam </w:t>
+      </w:r>
+      <w:r>
+        <w:rPr>
+          <w:rFonts w:ascii="Arial" w:eastAsia="Arial" w:hAnsi="Arial" w:cs="Arial"/>
+          <w:color w:val="000000"/>
+          <w:sz w:val="24"/>
+          <w:szCs w:val="24"/>
+        </w:rPr>
+        <w:t>analisados</w:t>
+      </w:r>
+      <w:r>
+        <w:rPr>
+          <w:rFonts w:ascii="Arial" w:eastAsia="Arial" w:hAnsi="Arial" w:cs="Arial"/>
+          <w:color w:val="000000"/>
+          <w:sz w:val="24"/>
+          <w:szCs w:val="24"/>
+        </w:rPr>
         <w:t xml:space="preserve"> todos</w:t>
       </w:r>
       <w:r>
@@ -2914,7 +2995,25 @@
           <w:sz w:val="24"/>
           <w:szCs w:val="24"/>
         </w:rPr>
-        <w:t xml:space="preserve"> e etapas realizados.</w:t>
+        <w:t xml:space="preserve"> realizados</w:t>
+      </w:r>
+      <w:r>
+        <w:rPr>
+          <w:rFonts w:ascii="Arial" w:eastAsia="Arial" w:hAnsi="Arial" w:cs="Arial"/>
+          <w:color w:val="000000"/>
+          <w:sz w:val="24"/>
+          <w:szCs w:val="24"/>
+        </w:rPr>
+        <w:t>, avaliando a atividade dos alunos</w:t>
+      </w:r>
+      <w:r>
+        <w:rPr>
+          <w:rFonts w:ascii="Arial" w:eastAsia="Arial" w:hAnsi="Arial" w:cs="Arial"/>
+          <w:color w:val="000000"/>
+          <w:sz w:val="24"/>
+          <w:szCs w:val="24"/>
+        </w:rPr>
+        <w:t>.</w:t>
       </w:r>
       <w:r>
         <w:rPr>
@@ -2955,8 +3054,10 @@
           <w:szCs w:val="24"/>
         </w:rPr>
         <w:lastRenderedPageBreak/>
-        <w:t>Gerar gráficos e valores de avaliação para todas as atividades e movimentações dos alunos, para que se possa ter um relatório de produtividade dos mesmos.</w:t>
-      </w:r>
+        <w:t>Desenvolver funcionalidade que auxilie o usuário a não esquecer suas tarefas diárias</w:t>
+      </w:r>
+      <w:bookmarkStart w:id="1" w:name="_GoBack"/>
+      <w:bookmarkEnd w:id="1"/>
       <w:r>
         <w:rPr>
           <w:rFonts w:ascii="Arial" w:eastAsia="Arial" w:hAnsi="Arial" w:cs="Arial"/>
@@ -2964,10 +3065,28 @@
           <w:sz w:val="24"/>
           <w:szCs w:val="24"/>
         </w:rPr>
+        <w:t>, através de alertas</w:t>
+      </w:r>
+      <w:r>
+        <w:rPr>
+          <w:rFonts w:ascii="Arial" w:eastAsia="Arial" w:hAnsi="Arial" w:cs="Arial"/>
+          <w:color w:val="000000"/>
+          <w:sz w:val="24"/>
+          <w:szCs w:val="24"/>
+        </w:rPr>
+        <w:t>.</w:t>
+      </w:r>
+      <w:r>
+        <w:rPr>
+          <w:rFonts w:ascii="Arial" w:eastAsia="Arial" w:hAnsi="Arial" w:cs="Arial"/>
+          <w:color w:val="000000"/>
+          <w:sz w:val="24"/>
+          <w:szCs w:val="24"/>
+        </w:rPr>
         <w:t xml:space="preserve"> </w:t>
       </w:r>
-      <w:bookmarkStart w:id="1" w:name="_gjdgxs" w:colFirst="0" w:colLast="0"/>
-      <w:bookmarkEnd w:id="1"/>
+      <w:bookmarkStart w:id="2" w:name="_gjdgxs" w:colFirst="0" w:colLast="0"/>
+      <w:bookmarkEnd w:id="2"/>
     </w:p>
     <w:p>
       <w:pPr>
@@ -2991,7 +3110,43 @@
           <w:sz w:val="24"/>
           <w:szCs w:val="24"/>
         </w:rPr>
-        <w:t>Criar um controle de acesso para que cada um possa exercer seu papel com níveis diferentes de responsabilidade, informando sempre quem foi o responsável pela última ação realizada</w:t>
+        <w:t>Criar um controle de acesso para que cada um possa exercer seu papel com níveis diferentes de responsabilidade, informando</w:t>
+      </w:r>
+      <w:r>
+        <w:rPr>
+          <w:rFonts w:ascii="Arial" w:eastAsia="Arial" w:hAnsi="Arial" w:cs="Arial"/>
+          <w:color w:val="000000"/>
+          <w:sz w:val="24"/>
+          <w:szCs w:val="24"/>
+        </w:rPr>
+        <w:t>,</w:t>
+      </w:r>
+      <w:r>
+        <w:rPr>
+          <w:rFonts w:ascii="Arial" w:eastAsia="Arial" w:hAnsi="Arial" w:cs="Arial"/>
+          <w:color w:val="000000"/>
+          <w:sz w:val="24"/>
+          <w:szCs w:val="24"/>
+        </w:rPr>
+        <w:t xml:space="preserve"> </w:t>
+      </w:r>
+      <w:r>
+        <w:rPr>
+          <w:rFonts w:ascii="Arial" w:eastAsia="Arial" w:hAnsi="Arial" w:cs="Arial"/>
+          <w:color w:val="000000"/>
+          <w:sz w:val="24"/>
+          <w:szCs w:val="24"/>
+        </w:rPr>
+        <w:t>em alguns casos,</w:t>
+      </w:r>
+      <w:r>
+        <w:rPr>
+          <w:rFonts w:ascii="Arial" w:eastAsia="Arial" w:hAnsi="Arial" w:cs="Arial"/>
+          <w:color w:val="000000"/>
+          <w:sz w:val="24"/>
+          <w:szCs w:val="24"/>
+        </w:rPr>
+        <w:t xml:space="preserve"> quem foi o responsável pela última ação realizada</w:t>
       </w:r>
     </w:p>
     <w:p>
@@ -7487,8 +7642,8 @@
         </w:rPr>
         <w:drawing>
           <wp:inline distT="0" distB="0" distL="0" distR="0">
-            <wp:extent cx="5753735" cy="2536190"/>
-            <wp:effectExtent l="0" t="0" r="0" b="0"/>
+            <wp:extent cx="5752517" cy="2294626"/>
+            <wp:effectExtent l="0" t="0" r="635" b="0"/>
             <wp:docPr id="21" name="Imagem 21"/>
             <wp:cNvGraphicFramePr>
               <a:graphicFrameLocks xmlns:a="http://schemas.openxmlformats.org/drawingml/2006/main" noChangeAspect="1"/>
@@ -7518,7 +7673,7 @@
                   <pic:spPr bwMode="auto">
                     <a:xfrm>
                       <a:off x="0" y="0"/>
-                      <a:ext cx="5753735" cy="2536190"/>
+                      <a:ext cx="5766200" cy="2300084"/>
                     </a:xfrm>
                     <a:prstGeom prst="rect">
                       <a:avLst/>
@@ -7740,6 +7895,13 @@
       <w:pPr>
         <w:pStyle w:val="TCC"/>
         <w:ind w:firstLine="720"/>
+        <w:sectPr>
+          <w:pgSz w:w="11906" w:h="16838"/>
+          <w:pgMar w:top="1701" w:right="1134" w:bottom="1134" w:left="1701" w:header="709" w:footer="709" w:gutter="0"/>
+          <w:cols w:space="720"/>
+          <w:titlePg/>
+          <w:docGrid w:linePitch="299"/>
+        </w:sectPr>
       </w:pPr>
       <w:r>
         <w:t>A</w:t>
@@ -7781,26 +7943,34 @@
         <w:t xml:space="preserve"> parte interessada</w:t>
       </w:r>
       <w:r>
-        <w:t xml:space="preserve">, ou uma nova visita </w:t>
-      </w:r>
+        <w:t>, ou uma nova visita</w:t>
+      </w:r>
+      <w:r>
+        <w:t xml:space="preserve"> </w:t>
+      </w:r>
+      <w:r>
+        <w:t>d</w:t>
+      </w:r>
+      <w:r>
+        <w:t>o</w:t>
+      </w:r>
+      <w:r>
+        <w:t xml:space="preserve"> cliente.</w:t>
+      </w:r>
+      <w:r>
+        <w:t xml:space="preserve"> Considerando isso, para o mesmo caso, é possível adicionar </w:t>
+      </w:r>
+      <w:r>
+        <w:t>mais</w:t>
+      </w:r>
+    </w:p>
+    <w:p>
+      <w:pPr>
+        <w:pStyle w:val="TCC"/>
+      </w:pPr>
       <w:r>
         <w:lastRenderedPageBreak/>
-        <w:t>d</w:t>
-      </w:r>
-      <w:r>
-        <w:t>o</w:t>
-      </w:r>
-      <w:r>
-        <w:t xml:space="preserve"> cliente.</w:t>
-      </w:r>
-      <w:r>
-        <w:t xml:space="preserve"> Considerando isso, para o mesmo caso, é possível adicionar </w:t>
-      </w:r>
-      <w:r>
-        <w:t>mais</w:t>
-      </w:r>
-      <w:r>
-        <w:t xml:space="preserve"> registros de atendimento.</w:t>
+        <w:t>registros de atendimento.</w:t>
       </w:r>
     </w:p>
     <w:p>
@@ -7995,8 +8165,8 @@
         </w:rPr>
         <w:drawing>
           <wp:inline distT="0" distB="0" distL="0" distR="0">
-            <wp:extent cx="5753735" cy="2708694"/>
-            <wp:effectExtent l="0" t="0" r="0" b="0"/>
+            <wp:extent cx="5749807" cy="2579298"/>
+            <wp:effectExtent l="0" t="0" r="3810" b="0"/>
             <wp:docPr id="17" name="Imagem 17"/>
             <wp:cNvGraphicFramePr>
               <a:graphicFrameLocks xmlns:a="http://schemas.openxmlformats.org/drawingml/2006/main" noChangeAspect="1"/>
@@ -8026,7 +8196,7 @@
                   <pic:spPr bwMode="auto">
                     <a:xfrm>
                       <a:off x="0" y="0"/>
-                      <a:ext cx="5759622" cy="2711465"/>
+                      <a:ext cx="5790000" cy="2597328"/>
                     </a:xfrm>
                     <a:prstGeom prst="rect">
                       <a:avLst/>
@@ -8222,7 +8392,16 @@
         </w:sectPr>
       </w:pPr>
       <w:r>
-        <w:t xml:space="preserve">Com o registro criado, se a data informada for a mesma data em que o </w:t>
+        <w:t>Com o registro criado, se a data informada for a mesma data em que o</w:t>
+      </w:r>
+      <w:r>
+        <w:t xml:space="preserve"> </w:t>
+      </w:r>
+      <w:r>
+        <w:t>sistema é utilizado, a cada transação entre as telas o usuário será notificado sobre o registro até que seja alterada sua situação para concluído.</w:t>
+      </w:r>
+      <w:r>
+        <w:t xml:space="preserve"> A imagem 13 exemplifica </w:t>
       </w:r>
     </w:p>
     <w:p>
@@ -8231,12 +8410,6 @@
       </w:pPr>
       <w:r>
         <w:lastRenderedPageBreak/>
-        <w:t>sistema é utilizado, a cada transação entre as telas o usuário será notificado sobre o registro até que seja alterada sua situação para concluído.</w:t>
-      </w:r>
-      <w:r>
-        <w:t xml:space="preserve"> A imagem 13 exemplifica </w:t>
-      </w:r>
-      <w:r>
         <w:t xml:space="preserve">a criação de </w:t>
       </w:r>
       <w:r>
@@ -8272,7 +8445,7 @@
         </w:rPr>
         <w:drawing>
           <wp:inline distT="0" distB="0" distL="0" distR="0">
-            <wp:extent cx="5760085" cy="2026285"/>
+            <wp:extent cx="5760085" cy="2191110"/>
             <wp:effectExtent l="0" t="0" r="0" b="0"/>
             <wp:docPr id="20" name="Imagem 20"/>
             <wp:cNvGraphicFramePr>
@@ -8303,7 +8476,7 @@
                   <pic:spPr bwMode="auto">
                     <a:xfrm>
                       <a:off x="0" y="0"/>
-                      <a:ext cx="5760085" cy="2026285"/>
+                      <a:ext cx="5766295" cy="2193472"/>
                     </a:xfrm>
                     <a:prstGeom prst="rect">
                       <a:avLst/>
@@ -8394,6 +8567,46 @@
     <w:p>
       <w:pPr>
         <w:pStyle w:val="TCC"/>
+      </w:pPr>
+      <w:r>
+        <w:tab/>
+        <w:t>O levantamento de requisitos foi feito a partir de reuniões com responsáveis do NPJ da UP, onde, em uma delas,</w:t>
+      </w:r>
+      <w:r>
+        <w:t xml:space="preserve"> </w:t>
+      </w:r>
+      <w:r>
+        <w:t xml:space="preserve">uma visita ao local de execução das </w:t>
+      </w:r>
+      <w:r>
+        <w:t>práticas</w:t>
+      </w:r>
+      <w:r>
+        <w:t xml:space="preserve"> do órgão</w:t>
+      </w:r>
+      <w:r>
+        <w:t xml:space="preserve"> foi realizada. Tudo isso resultou na obtenção de dados da rotina dos integrantes e</w:t>
+      </w:r>
+      <w:r>
+        <w:t xml:space="preserve"> um </w:t>
+      </w:r>
+      <w:r>
+        <w:t xml:space="preserve">arquivo de </w:t>
+      </w:r>
+      <w:r>
+        <w:t>exemplo dos registros</w:t>
+      </w:r>
+      <w:r>
+        <w:t xml:space="preserve"> utilizados</w:t>
+      </w:r>
+      <w:r>
+        <w:t>.</w:t>
+      </w:r>
+    </w:p>
+    <w:p/>
+    <w:p>
+      <w:pPr>
+        <w:pStyle w:val="TCC"/>
         <w:rPr>
           <w:b/>
         </w:rPr>
@@ -8488,49 +8701,6 @@
     <w:p>
       <w:pPr>
         <w:pStyle w:val="TCC"/>
-      </w:pPr>
-      <w:r>
-        <w:tab/>
-        <w:t xml:space="preserve">Essas regras e validações </w:t>
-      </w:r>
-      <w:r>
-        <w:t xml:space="preserve">foram requisitadas em contato com integrantes do órgão e, para mitigar más interpretações e desentendimentos possíveis entre desenvolvedores e clientes, </w:t>
-      </w:r>
-      <w:r>
-        <w:t>são</w:t>
-      </w:r>
-      <w:r>
-        <w:t xml:space="preserve"> criado</w:t>
-      </w:r>
-      <w:r>
-        <w:t>s</w:t>
-      </w:r>
-      <w:r>
-        <w:t xml:space="preserve"> documento</w:t>
-      </w:r>
-      <w:r>
-        <w:t>s</w:t>
-      </w:r>
-      <w:r>
-        <w:t xml:space="preserve"> de requisitos que possa</w:t>
-      </w:r>
-      <w:r>
-        <w:t>m</w:t>
-      </w:r>
-      <w:r>
-        <w:t xml:space="preserve"> ser lido</w:t>
-      </w:r>
-      <w:r>
-        <w:t>s</w:t>
-      </w:r>
-      <w:r>
-        <w:t xml:space="preserve"> por todas as partes interessadas no projeto.</w:t>
-      </w:r>
-    </w:p>
-    <w:p>
-      <w:pPr>
-        <w:pStyle w:val="TCC"/>
-        <w:ind w:firstLine="720"/>
         <w:sectPr>
           <w:pgSz w:w="11906" w:h="16838"/>
           <w:pgMar w:top="1701" w:right="1134" w:bottom="1134" w:left="1701" w:header="709" w:footer="709" w:gutter="0"/>
@@ -8540,29 +8710,71 @@
         </w:sectPr>
       </w:pPr>
       <w:r>
+        <w:tab/>
+        <w:t xml:space="preserve">Essas regras e validações </w:t>
+      </w:r>
+      <w:r>
+        <w:t xml:space="preserve">foram requisitadas em contato com integrantes do órgão e, para mitigar más interpretações e desentendimentos possíveis entre </w:t>
+      </w:r>
+    </w:p>
+    <w:p>
+      <w:pPr>
+        <w:pStyle w:val="TCC"/>
+      </w:pPr>
+      <w:r>
+        <w:lastRenderedPageBreak/>
+        <w:t xml:space="preserve">desenvolvedores e clientes, </w:t>
+      </w:r>
+      <w:r>
+        <w:t>são</w:t>
+      </w:r>
+      <w:r>
+        <w:t xml:space="preserve"> criado</w:t>
+      </w:r>
+      <w:r>
+        <w:t>s</w:t>
+      </w:r>
+      <w:r>
+        <w:t xml:space="preserve"> documento</w:t>
+      </w:r>
+      <w:r>
+        <w:t>s</w:t>
+      </w:r>
+      <w:r>
+        <w:t xml:space="preserve"> de requisitos que possa</w:t>
+      </w:r>
+      <w:r>
+        <w:t>m</w:t>
+      </w:r>
+      <w:r>
+        <w:t xml:space="preserve"> ser lido</w:t>
+      </w:r>
+      <w:r>
+        <w:t>s</w:t>
+      </w:r>
+      <w:r>
+        <w:t xml:space="preserve"> por todas as partes interessadas no projeto.</w:t>
+      </w:r>
+      <w:r>
+        <w:tab/>
+      </w:r>
+    </w:p>
+    <w:p>
+      <w:pPr>
+        <w:pStyle w:val="TCC"/>
+        <w:ind w:firstLine="720"/>
+      </w:pPr>
+      <w:r>
         <w:t xml:space="preserve">Dentre os diferentes requisitos, já explicados no </w:t>
       </w:r>
       <w:r>
         <w:t>anteriormente</w:t>
       </w:r>
       <w:r>
-        <w:t xml:space="preserve">, destacam-se </w:t>
-      </w:r>
-    </w:p>
-    <w:p>
-      <w:pPr>
-        <w:pStyle w:val="TCC"/>
-      </w:pPr>
-      <w:r>
-        <w:lastRenderedPageBreak/>
-        <w:t>alguns dos requisitos de usuário que serão descritos conforme o Quadro 1.</w:t>
-      </w:r>
-    </w:p>
-    <w:p>
-      <w:pPr>
-        <w:pStyle w:val="TCC"/>
-      </w:pPr>
-    </w:p>
+        <w:t>, destacam-se alguns dos requisitos de usuário que serão descritos conforme o Quadro 1.</w:t>
+      </w:r>
+    </w:p>
+    <w:p/>
     <w:tbl>
       <w:tblPr>
         <w:tblStyle w:val="TabeladeGrade4-nfase1"/>
@@ -8819,16 +9031,16 @@
               <w:rPr>
                 <w:rFonts w:ascii="Arial" w:eastAsia="Times New Roman" w:hAnsi="Arial" w:cs="Arial"/>
                 <w:color w:val="000000"/>
-                <w:sz w:val="20"/>
-                <w:szCs w:val="20"/>
+                <w:sz w:val="18"/>
+                <w:szCs w:val="18"/>
               </w:rPr>
             </w:pPr>
             <w:r>
               <w:rPr>
                 <w:rFonts w:ascii="Arial" w:eastAsia="Times New Roman" w:hAnsi="Arial" w:cs="Arial"/>
                 <w:color w:val="000000"/>
-                <w:sz w:val="20"/>
-                <w:szCs w:val="20"/>
+                <w:sz w:val="18"/>
+                <w:szCs w:val="18"/>
               </w:rPr>
               <w:t>RU1</w:t>
             </w:r>
@@ -8850,16 +9062,16 @@
               <w:rPr>
                 <w:rFonts w:ascii="Arial" w:eastAsia="Times New Roman" w:hAnsi="Arial" w:cs="Arial"/>
                 <w:color w:val="000000"/>
-                <w:sz w:val="20"/>
-                <w:szCs w:val="20"/>
+                <w:sz w:val="18"/>
+                <w:szCs w:val="18"/>
               </w:rPr>
             </w:pPr>
             <w:r>
               <w:rPr>
                 <w:rFonts w:ascii="Arial" w:eastAsia="Times New Roman" w:hAnsi="Arial" w:cs="Arial"/>
                 <w:color w:val="000000"/>
-                <w:sz w:val="20"/>
-                <w:szCs w:val="20"/>
+                <w:sz w:val="18"/>
+                <w:szCs w:val="18"/>
               </w:rPr>
               <w:t>Cadastrar usuário</w:t>
             </w:r>
@@ -8881,16 +9093,16 @@
               <w:rPr>
                 <w:rFonts w:ascii="Arial" w:eastAsia="Times New Roman" w:hAnsi="Arial" w:cs="Arial"/>
                 <w:color w:val="000000"/>
-                <w:sz w:val="20"/>
-                <w:szCs w:val="20"/>
+                <w:sz w:val="18"/>
+                <w:szCs w:val="18"/>
               </w:rPr>
             </w:pPr>
             <w:r>
               <w:rPr>
                 <w:rFonts w:ascii="Arial" w:eastAsia="Times New Roman" w:hAnsi="Arial" w:cs="Arial"/>
                 <w:color w:val="000000"/>
-                <w:sz w:val="20"/>
-                <w:szCs w:val="20"/>
+                <w:sz w:val="18"/>
+                <w:szCs w:val="18"/>
               </w:rPr>
               <w:t xml:space="preserve">Cadastro de usuário será dividido em dois tipos: Aluno ou responsável. Para ambos os casos </w:t>
             </w:r>
@@ -8898,8 +9110,8 @@
               <w:rPr>
                 <w:rFonts w:ascii="Arial" w:eastAsia="Times New Roman" w:hAnsi="Arial" w:cs="Arial"/>
                 <w:color w:val="000000"/>
-                <w:sz w:val="20"/>
-                <w:szCs w:val="20"/>
+                <w:sz w:val="18"/>
+                <w:szCs w:val="18"/>
               </w:rPr>
               <w:t>são necessários</w:t>
             </w:r>
@@ -8907,8 +9119,8 @@
               <w:rPr>
                 <w:rFonts w:ascii="Arial" w:eastAsia="Times New Roman" w:hAnsi="Arial" w:cs="Arial"/>
                 <w:color w:val="000000"/>
-                <w:sz w:val="20"/>
-                <w:szCs w:val="20"/>
+                <w:sz w:val="18"/>
+                <w:szCs w:val="18"/>
               </w:rPr>
               <w:t xml:space="preserve"> os campos login</w:t>
             </w:r>
@@ -8916,8 +9128,8 @@
               <w:rPr>
                 <w:rFonts w:ascii="Arial" w:eastAsia="Times New Roman" w:hAnsi="Arial" w:cs="Arial"/>
                 <w:color w:val="000000"/>
-                <w:sz w:val="20"/>
-                <w:szCs w:val="20"/>
+                <w:sz w:val="18"/>
+                <w:szCs w:val="18"/>
               </w:rPr>
               <w:t xml:space="preserve"> e senha, nome, </w:t>
             </w:r>
@@ -8925,8 +9137,8 @@
               <w:rPr>
                 <w:rFonts w:ascii="Arial" w:eastAsia="Times New Roman" w:hAnsi="Arial" w:cs="Arial"/>
                 <w:color w:val="000000"/>
-                <w:sz w:val="20"/>
-                <w:szCs w:val="20"/>
+                <w:sz w:val="18"/>
+                <w:szCs w:val="18"/>
               </w:rPr>
               <w:t>CPF, e</w:t>
             </w:r>
@@ -8934,8 +9146,8 @@
               <w:rPr>
                 <w:rFonts w:ascii="Arial" w:eastAsia="Times New Roman" w:hAnsi="Arial" w:cs="Arial"/>
                 <w:color w:val="000000"/>
-                <w:sz w:val="20"/>
-                <w:szCs w:val="20"/>
+                <w:sz w:val="18"/>
+                <w:szCs w:val="18"/>
               </w:rPr>
               <w:t>-</w:t>
             </w:r>
@@ -8943,8 +9155,8 @@
               <w:rPr>
                 <w:rFonts w:ascii="Arial" w:eastAsia="Times New Roman" w:hAnsi="Arial" w:cs="Arial"/>
                 <w:color w:val="000000"/>
-                <w:sz w:val="20"/>
-                <w:szCs w:val="20"/>
+                <w:sz w:val="18"/>
+                <w:szCs w:val="18"/>
               </w:rPr>
               <w:t xml:space="preserve">mail, sexo, data de nascimento, telefone, celular e status. </w:t>
             </w:r>
@@ -8952,8 +9164,8 @@
               <w:rPr>
                 <w:rFonts w:ascii="Arial" w:eastAsia="Times New Roman" w:hAnsi="Arial" w:cs="Arial"/>
                 <w:color w:val="000000"/>
-                <w:sz w:val="20"/>
-                <w:szCs w:val="20"/>
+                <w:sz w:val="18"/>
+                <w:szCs w:val="18"/>
               </w:rPr>
               <w:t xml:space="preserve">Para o registro de um aluno, informações </w:t>
             </w:r>
@@ -8961,8 +9173,8 @@
               <w:rPr>
                 <w:rFonts w:ascii="Arial" w:eastAsia="Times New Roman" w:hAnsi="Arial" w:cs="Arial"/>
                 <w:color w:val="000000"/>
-                <w:sz w:val="20"/>
-                <w:szCs w:val="20"/>
+                <w:sz w:val="18"/>
+                <w:szCs w:val="18"/>
               </w:rPr>
               <w:t>específicas</w:t>
             </w:r>
@@ -8970,8 +9182,8 @@
               <w:rPr>
                 <w:rFonts w:ascii="Arial" w:eastAsia="Times New Roman" w:hAnsi="Arial" w:cs="Arial"/>
                 <w:color w:val="000000"/>
-                <w:sz w:val="20"/>
-                <w:szCs w:val="20"/>
+                <w:sz w:val="18"/>
+                <w:szCs w:val="18"/>
               </w:rPr>
               <w:t xml:space="preserve"> como: semestre, matrícula, especialidades e grupos</w:t>
             </w:r>
@@ -8979,8 +9191,8 @@
               <w:rPr>
                 <w:rFonts w:ascii="Arial" w:eastAsia="Times New Roman" w:hAnsi="Arial" w:cs="Arial"/>
                 <w:color w:val="000000"/>
-                <w:sz w:val="20"/>
-                <w:szCs w:val="20"/>
+                <w:sz w:val="18"/>
+                <w:szCs w:val="18"/>
               </w:rPr>
               <w:t xml:space="preserve"> de atuação</w:t>
             </w:r>
@@ -8988,8 +9200,8 @@
               <w:rPr>
                 <w:rFonts w:ascii="Arial" w:eastAsia="Times New Roman" w:hAnsi="Arial" w:cs="Arial"/>
                 <w:color w:val="000000"/>
-                <w:sz w:val="20"/>
-                <w:szCs w:val="20"/>
+                <w:sz w:val="18"/>
+                <w:szCs w:val="18"/>
               </w:rPr>
               <w:t>. Para o usuário responsável,</w:t>
             </w:r>
@@ -8997,8 +9209,8 @@
               <w:rPr>
                 <w:rFonts w:ascii="Arial" w:eastAsia="Times New Roman" w:hAnsi="Arial" w:cs="Arial"/>
                 <w:color w:val="000000"/>
-                <w:sz w:val="20"/>
-                <w:szCs w:val="20"/>
+                <w:sz w:val="18"/>
+                <w:szCs w:val="18"/>
               </w:rPr>
               <w:t xml:space="preserve"> o tipo de responsável, sendo responsável NPJ ou professor,</w:t>
             </w:r>
@@ -9006,8 +9218,8 @@
               <w:rPr>
                 <w:rFonts w:ascii="Arial" w:eastAsia="Times New Roman" w:hAnsi="Arial" w:cs="Arial"/>
                 <w:color w:val="000000"/>
-                <w:sz w:val="20"/>
-                <w:szCs w:val="20"/>
+                <w:sz w:val="18"/>
+                <w:szCs w:val="18"/>
               </w:rPr>
               <w:t xml:space="preserve"> </w:t>
             </w:r>
@@ -9015,8 +9227,8 @@
               <w:rPr>
                 <w:rFonts w:ascii="Arial" w:eastAsia="Times New Roman" w:hAnsi="Arial" w:cs="Arial"/>
                 <w:color w:val="000000"/>
-                <w:sz w:val="20"/>
-                <w:szCs w:val="20"/>
+                <w:sz w:val="18"/>
+                <w:szCs w:val="18"/>
               </w:rPr>
               <w:t>entra como requisito específico.</w:t>
             </w:r>
@@ -9038,16 +9250,16 @@
               <w:rPr>
                 <w:rFonts w:ascii="Arial" w:eastAsia="Times New Roman" w:hAnsi="Arial" w:cs="Arial"/>
                 <w:color w:val="000000"/>
-                <w:sz w:val="20"/>
-                <w:szCs w:val="20"/>
+                <w:sz w:val="18"/>
+                <w:szCs w:val="18"/>
               </w:rPr>
             </w:pPr>
             <w:r>
               <w:rPr>
                 <w:rFonts w:ascii="Arial" w:eastAsia="Times New Roman" w:hAnsi="Arial" w:cs="Arial"/>
                 <w:color w:val="000000"/>
-                <w:sz w:val="20"/>
-                <w:szCs w:val="20"/>
+                <w:sz w:val="18"/>
+                <w:szCs w:val="18"/>
               </w:rPr>
               <w:t>Responsáveis</w:t>
             </w:r>
@@ -9068,16 +9280,16 @@
               <w:rPr>
                 <w:rFonts w:ascii="Arial" w:eastAsia="Times New Roman" w:hAnsi="Arial" w:cs="Arial"/>
                 <w:color w:val="000000"/>
-                <w:sz w:val="20"/>
-                <w:szCs w:val="20"/>
+                <w:sz w:val="18"/>
+                <w:szCs w:val="18"/>
               </w:rPr>
             </w:pPr>
             <w:r>
               <w:rPr>
                 <w:rFonts w:ascii="Arial" w:eastAsia="Times New Roman" w:hAnsi="Arial" w:cs="Arial"/>
                 <w:color w:val="000000"/>
-                <w:sz w:val="20"/>
-                <w:szCs w:val="20"/>
+                <w:sz w:val="18"/>
+                <w:szCs w:val="18"/>
               </w:rPr>
               <w:t>Alta</w:t>
             </w:r>
@@ -9099,16 +9311,16 @@
               <w:rPr>
                 <w:rFonts w:ascii="Arial" w:eastAsia="Times New Roman" w:hAnsi="Arial" w:cs="Arial"/>
                 <w:color w:val="000000"/>
-                <w:sz w:val="20"/>
-                <w:szCs w:val="20"/>
+                <w:sz w:val="18"/>
+                <w:szCs w:val="18"/>
               </w:rPr>
             </w:pPr>
             <w:r>
               <w:rPr>
                 <w:rFonts w:ascii="Arial" w:eastAsia="Times New Roman" w:hAnsi="Arial" w:cs="Arial"/>
                 <w:color w:val="000000"/>
-                <w:sz w:val="20"/>
-                <w:szCs w:val="20"/>
+                <w:sz w:val="18"/>
+                <w:szCs w:val="18"/>
               </w:rPr>
               <w:t>F</w:t>
             </w:r>
@@ -9131,16 +9343,16 @@
               <w:rPr>
                 <w:rFonts w:ascii="Arial" w:eastAsia="Times New Roman" w:hAnsi="Arial" w:cs="Arial"/>
                 <w:color w:val="000000"/>
-                <w:sz w:val="20"/>
-                <w:szCs w:val="20"/>
+                <w:sz w:val="18"/>
+                <w:szCs w:val="18"/>
               </w:rPr>
             </w:pPr>
             <w:r>
               <w:rPr>
                 <w:rFonts w:ascii="Arial" w:eastAsia="Times New Roman" w:hAnsi="Arial" w:cs="Arial"/>
                 <w:color w:val="000000"/>
-                <w:sz w:val="20"/>
-                <w:szCs w:val="20"/>
+                <w:sz w:val="18"/>
+                <w:szCs w:val="18"/>
               </w:rPr>
               <w:t>RC1</w:t>
             </w:r>
@@ -9158,16 +9370,16 @@
               <w:rPr>
                 <w:rFonts w:ascii="Arial" w:eastAsia="Times New Roman" w:hAnsi="Arial" w:cs="Arial"/>
                 <w:color w:val="000000"/>
-                <w:sz w:val="20"/>
-                <w:szCs w:val="20"/>
+                <w:sz w:val="18"/>
+                <w:szCs w:val="18"/>
               </w:rPr>
             </w:pPr>
             <w:r>
               <w:rPr>
                 <w:rFonts w:ascii="Arial" w:eastAsia="Times New Roman" w:hAnsi="Arial" w:cs="Arial"/>
                 <w:color w:val="000000"/>
-                <w:sz w:val="20"/>
-                <w:szCs w:val="20"/>
+                <w:sz w:val="18"/>
+                <w:szCs w:val="18"/>
               </w:rPr>
               <w:t>Cadastrar cliente</w:t>
             </w:r>
@@ -9185,16 +9397,16 @@
               <w:rPr>
                 <w:rFonts w:ascii="Arial" w:eastAsia="Times New Roman" w:hAnsi="Arial" w:cs="Arial"/>
                 <w:color w:val="000000"/>
-                <w:sz w:val="20"/>
-                <w:szCs w:val="20"/>
+                <w:sz w:val="18"/>
+                <w:szCs w:val="18"/>
               </w:rPr>
             </w:pPr>
             <w:r>
               <w:rPr>
                 <w:rFonts w:ascii="Arial" w:eastAsia="Times New Roman" w:hAnsi="Arial" w:cs="Arial"/>
                 <w:color w:val="000000"/>
-                <w:sz w:val="20"/>
-                <w:szCs w:val="20"/>
+                <w:sz w:val="18"/>
+                <w:szCs w:val="18"/>
               </w:rPr>
               <w:t>Cadastro de clientes deverá ter os campos: Nome</w:t>
             </w:r>
@@ -9202,8 +9414,8 @@
               <w:rPr>
                 <w:rFonts w:ascii="Arial" w:eastAsia="Times New Roman" w:hAnsi="Arial" w:cs="Arial"/>
                 <w:color w:val="000000"/>
-                <w:sz w:val="20"/>
-                <w:szCs w:val="20"/>
+                <w:sz w:val="18"/>
+                <w:szCs w:val="18"/>
               </w:rPr>
               <w:t>/Razão social</w:t>
             </w:r>
@@ -9211,8 +9423,8 @@
               <w:rPr>
                 <w:rFonts w:ascii="Arial" w:eastAsia="Times New Roman" w:hAnsi="Arial" w:cs="Arial"/>
                 <w:color w:val="000000"/>
-                <w:sz w:val="20"/>
-                <w:szCs w:val="20"/>
+                <w:sz w:val="18"/>
+                <w:szCs w:val="18"/>
               </w:rPr>
               <w:t xml:space="preserve">, sexo, </w:t>
             </w:r>
@@ -9220,8 +9432,8 @@
               <w:rPr>
                 <w:rFonts w:ascii="Arial" w:eastAsia="Times New Roman" w:hAnsi="Arial" w:cs="Arial"/>
                 <w:color w:val="000000"/>
-                <w:sz w:val="20"/>
-                <w:szCs w:val="20"/>
+                <w:sz w:val="18"/>
+                <w:szCs w:val="18"/>
               </w:rPr>
               <w:t>Data de nascimento/início, telefone, celular, CPF, CNPJ</w:t>
             </w:r>
@@ -9229,8 +9441,8 @@
               <w:rPr>
                 <w:rFonts w:ascii="Arial" w:eastAsia="Times New Roman" w:hAnsi="Arial" w:cs="Arial"/>
                 <w:color w:val="000000"/>
-                <w:sz w:val="20"/>
-                <w:szCs w:val="20"/>
+                <w:sz w:val="18"/>
+                <w:szCs w:val="18"/>
               </w:rPr>
               <w:t>, e-</w:t>
             </w:r>
@@ -9238,8 +9450,8 @@
               <w:rPr>
                 <w:rFonts w:ascii="Arial" w:eastAsia="Times New Roman" w:hAnsi="Arial" w:cs="Arial"/>
                 <w:color w:val="000000"/>
-                <w:sz w:val="20"/>
-                <w:szCs w:val="20"/>
+                <w:sz w:val="18"/>
+                <w:szCs w:val="18"/>
               </w:rPr>
               <w:t>mail e informações de endereço</w:t>
             </w:r>
@@ -9247,8 +9459,8 @@
               <w:rPr>
                 <w:rFonts w:ascii="Arial" w:eastAsia="Times New Roman" w:hAnsi="Arial" w:cs="Arial"/>
                 <w:color w:val="000000"/>
-                <w:sz w:val="20"/>
-                <w:szCs w:val="20"/>
+                <w:sz w:val="18"/>
+                <w:szCs w:val="18"/>
               </w:rPr>
               <w:t>, as quais incluem CEP, cidade, endereço, número, bairro, complemento e observações.</w:t>
             </w:r>
@@ -9266,16 +9478,16 @@
               <w:rPr>
                 <w:rFonts w:ascii="Arial" w:eastAsia="Times New Roman" w:hAnsi="Arial" w:cs="Arial"/>
                 <w:color w:val="000000"/>
-                <w:sz w:val="20"/>
-                <w:szCs w:val="20"/>
+                <w:sz w:val="18"/>
+                <w:szCs w:val="18"/>
               </w:rPr>
             </w:pPr>
             <w:r>
               <w:rPr>
                 <w:rFonts w:ascii="Arial" w:eastAsia="Times New Roman" w:hAnsi="Arial" w:cs="Arial"/>
                 <w:color w:val="000000"/>
-                <w:sz w:val="20"/>
-                <w:szCs w:val="20"/>
+                <w:sz w:val="18"/>
+                <w:szCs w:val="18"/>
               </w:rPr>
               <w:t>Alunos e responsáveis.</w:t>
             </w:r>
@@ -9293,16 +9505,16 @@
               <w:rPr>
                 <w:rFonts w:ascii="Arial" w:eastAsia="Times New Roman" w:hAnsi="Arial" w:cs="Arial"/>
                 <w:color w:val="000000"/>
-                <w:sz w:val="20"/>
-                <w:szCs w:val="20"/>
+                <w:sz w:val="18"/>
+                <w:szCs w:val="18"/>
               </w:rPr>
             </w:pPr>
             <w:r>
               <w:rPr>
                 <w:rFonts w:ascii="Arial" w:eastAsia="Times New Roman" w:hAnsi="Arial" w:cs="Arial"/>
                 <w:color w:val="000000"/>
-                <w:sz w:val="20"/>
-                <w:szCs w:val="20"/>
+                <w:sz w:val="18"/>
+                <w:szCs w:val="18"/>
               </w:rPr>
               <w:t>Alta</w:t>
             </w:r>
@@ -9320,16 +9532,16 @@
               <w:rPr>
                 <w:rFonts w:ascii="Arial" w:eastAsia="Times New Roman" w:hAnsi="Arial" w:cs="Arial"/>
                 <w:color w:val="000000"/>
-                <w:sz w:val="20"/>
-                <w:szCs w:val="20"/>
+                <w:sz w:val="18"/>
+                <w:szCs w:val="18"/>
               </w:rPr>
             </w:pPr>
             <w:r>
               <w:rPr>
                 <w:rFonts w:ascii="Arial" w:eastAsia="Times New Roman" w:hAnsi="Arial" w:cs="Arial"/>
                 <w:color w:val="000000"/>
-                <w:sz w:val="20"/>
-                <w:szCs w:val="20"/>
+                <w:sz w:val="18"/>
+                <w:szCs w:val="18"/>
               </w:rPr>
               <w:t>F</w:t>
             </w:r>
@@ -9353,16 +9565,16 @@
               <w:rPr>
                 <w:rFonts w:ascii="Arial" w:eastAsia="Times New Roman" w:hAnsi="Arial" w:cs="Arial"/>
                 <w:color w:val="000000"/>
-                <w:sz w:val="20"/>
-                <w:szCs w:val="20"/>
+                <w:sz w:val="18"/>
+                <w:szCs w:val="18"/>
               </w:rPr>
             </w:pPr>
             <w:r>
               <w:rPr>
                 <w:rFonts w:ascii="Arial" w:eastAsia="Times New Roman" w:hAnsi="Arial" w:cs="Arial"/>
                 <w:color w:val="000000"/>
-                <w:sz w:val="20"/>
-                <w:szCs w:val="20"/>
+                <w:sz w:val="18"/>
+                <w:szCs w:val="18"/>
               </w:rPr>
               <w:t>RP1</w:t>
             </w:r>
@@ -9380,16 +9592,16 @@
               <w:rPr>
                 <w:rFonts w:ascii="Arial" w:eastAsia="Times New Roman" w:hAnsi="Arial" w:cs="Arial"/>
                 <w:color w:val="000000"/>
-                <w:sz w:val="20"/>
-                <w:szCs w:val="20"/>
+                <w:sz w:val="18"/>
+                <w:szCs w:val="18"/>
               </w:rPr>
             </w:pPr>
             <w:r>
               <w:rPr>
                 <w:rFonts w:ascii="Arial" w:eastAsia="Times New Roman" w:hAnsi="Arial" w:cs="Arial"/>
                 <w:color w:val="000000"/>
-                <w:sz w:val="20"/>
-                <w:szCs w:val="20"/>
+                <w:sz w:val="18"/>
+                <w:szCs w:val="18"/>
               </w:rPr>
               <w:t>Cadastrar processo</w:t>
             </w:r>
@@ -9407,16 +9619,16 @@
               <w:rPr>
                 <w:rFonts w:ascii="Arial" w:eastAsia="Times New Roman" w:hAnsi="Arial" w:cs="Arial"/>
                 <w:color w:val="000000"/>
-                <w:sz w:val="20"/>
-                <w:szCs w:val="20"/>
+                <w:sz w:val="18"/>
+                <w:szCs w:val="18"/>
               </w:rPr>
             </w:pPr>
             <w:r>
               <w:rPr>
                 <w:rFonts w:ascii="Arial" w:eastAsia="Times New Roman" w:hAnsi="Arial" w:cs="Arial"/>
                 <w:color w:val="000000"/>
-                <w:sz w:val="20"/>
-                <w:szCs w:val="20"/>
+                <w:sz w:val="18"/>
+                <w:szCs w:val="18"/>
               </w:rPr>
               <w:t xml:space="preserve">Cadastro de processos deverá conter um vínculo com </w:t>
             </w:r>
@@ -9424,8 +9636,8 @@
               <w:rPr>
                 <w:rFonts w:ascii="Arial" w:eastAsia="Times New Roman" w:hAnsi="Arial" w:cs="Arial"/>
                 <w:color w:val="000000"/>
-                <w:sz w:val="20"/>
-                <w:szCs w:val="20"/>
+                <w:sz w:val="18"/>
+                <w:szCs w:val="18"/>
               </w:rPr>
               <w:t>um caso</w:t>
             </w:r>
@@ -9433,8 +9645,8 @@
               <w:rPr>
                 <w:rFonts w:ascii="Arial" w:eastAsia="Times New Roman" w:hAnsi="Arial" w:cs="Arial"/>
                 <w:color w:val="000000"/>
-                <w:sz w:val="20"/>
-                <w:szCs w:val="20"/>
+                <w:sz w:val="18"/>
+                <w:szCs w:val="18"/>
               </w:rPr>
               <w:t>, o número do processo, o tipo da ação,</w:t>
             </w:r>
@@ -9442,8 +9654,8 @@
               <w:rPr>
                 <w:rFonts w:ascii="Arial" w:eastAsia="Times New Roman" w:hAnsi="Arial" w:cs="Arial"/>
                 <w:color w:val="000000"/>
-                <w:sz w:val="20"/>
-                <w:szCs w:val="20"/>
+                <w:sz w:val="18"/>
+                <w:szCs w:val="18"/>
               </w:rPr>
               <w:t xml:space="preserve"> a distribuição,</w:t>
             </w:r>
@@ -9451,8 +9663,8 @@
               <w:rPr>
                 <w:rFonts w:ascii="Arial" w:eastAsia="Times New Roman" w:hAnsi="Arial" w:cs="Arial"/>
                 <w:color w:val="000000"/>
-                <w:sz w:val="20"/>
-                <w:szCs w:val="20"/>
+                <w:sz w:val="18"/>
+                <w:szCs w:val="18"/>
               </w:rPr>
               <w:t xml:space="preserve"> a</w:t>
             </w:r>
@@ -9460,8 +9672,8 @@
               <w:rPr>
                 <w:rFonts w:ascii="Arial" w:eastAsia="Times New Roman" w:hAnsi="Arial" w:cs="Arial"/>
                 <w:color w:val="000000"/>
-                <w:sz w:val="20"/>
-                <w:szCs w:val="20"/>
+                <w:sz w:val="18"/>
+                <w:szCs w:val="18"/>
               </w:rPr>
               <w:t>s</w:t>
             </w:r>
@@ -9469,8 +9681,8 @@
               <w:rPr>
                 <w:rFonts w:ascii="Arial" w:eastAsia="Times New Roman" w:hAnsi="Arial" w:cs="Arial"/>
                 <w:color w:val="000000"/>
-                <w:sz w:val="20"/>
-                <w:szCs w:val="20"/>
+                <w:sz w:val="18"/>
+                <w:szCs w:val="18"/>
               </w:rPr>
               <w:t xml:space="preserve"> situações atuais no </w:t>
             </w:r>
@@ -9479,8 +9691,8 @@
               <w:rPr>
                 <w:rFonts w:ascii="Arial" w:eastAsia="Times New Roman" w:hAnsi="Arial" w:cs="Arial"/>
                 <w:color w:val="000000"/>
-                <w:sz w:val="20"/>
-                <w:szCs w:val="20"/>
+                <w:sz w:val="18"/>
+                <w:szCs w:val="18"/>
               </w:rPr>
               <w:t>Projudi</w:t>
             </w:r>
@@ -9489,8 +9701,8 @@
               <w:rPr>
                 <w:rFonts w:ascii="Arial" w:eastAsia="Times New Roman" w:hAnsi="Arial" w:cs="Arial"/>
                 <w:color w:val="000000"/>
-                <w:sz w:val="20"/>
-                <w:szCs w:val="20"/>
+                <w:sz w:val="18"/>
+                <w:szCs w:val="18"/>
               </w:rPr>
               <w:t xml:space="preserve"> e NPJ, </w:t>
             </w:r>
@@ -9498,8 +9710,8 @@
               <w:rPr>
                 <w:rFonts w:ascii="Arial" w:eastAsia="Times New Roman" w:hAnsi="Arial" w:cs="Arial"/>
                 <w:color w:val="000000"/>
-                <w:sz w:val="20"/>
-                <w:szCs w:val="20"/>
+                <w:sz w:val="18"/>
+                <w:szCs w:val="18"/>
               </w:rPr>
               <w:t xml:space="preserve">Polo, Status, Expectativa-Valor da causa, percentual e valor em honorários, segmento judiciário, comarca, vara, tribunal, anotações gerais e uma lista de atendimentos, contendo em cada um deles um título, anotações, situação NPJ e situação </w:t>
             </w:r>
@@ -9508,8 +9720,8 @@
               <w:rPr>
                 <w:rFonts w:ascii="Arial" w:eastAsia="Times New Roman" w:hAnsi="Arial" w:cs="Arial"/>
                 <w:color w:val="000000"/>
-                <w:sz w:val="20"/>
-                <w:szCs w:val="20"/>
+                <w:sz w:val="18"/>
+                <w:szCs w:val="18"/>
               </w:rPr>
               <w:t>Projudi</w:t>
             </w:r>
@@ -9518,8 +9730,8 @@
               <w:rPr>
                 <w:rFonts w:ascii="Arial" w:eastAsia="Times New Roman" w:hAnsi="Arial" w:cs="Arial"/>
                 <w:color w:val="000000"/>
-                <w:sz w:val="20"/>
-                <w:szCs w:val="20"/>
+                <w:sz w:val="18"/>
+                <w:szCs w:val="18"/>
               </w:rPr>
               <w:t>. As situações inseridas a cada atendimento atualizarão as situações atuais do processo.</w:t>
             </w:r>
@@ -9537,16 +9749,16 @@
               <w:rPr>
                 <w:rFonts w:ascii="Arial" w:eastAsia="Times New Roman" w:hAnsi="Arial" w:cs="Arial"/>
                 <w:color w:val="000000"/>
-                <w:sz w:val="20"/>
-                <w:szCs w:val="20"/>
+                <w:sz w:val="18"/>
+                <w:szCs w:val="18"/>
               </w:rPr>
             </w:pPr>
             <w:r>
               <w:rPr>
                 <w:rFonts w:ascii="Arial" w:eastAsia="Times New Roman" w:hAnsi="Arial" w:cs="Arial"/>
                 <w:color w:val="000000"/>
-                <w:sz w:val="20"/>
-                <w:szCs w:val="20"/>
+                <w:sz w:val="18"/>
+                <w:szCs w:val="18"/>
               </w:rPr>
               <w:t>Alunos e responsáveis.</w:t>
             </w:r>
@@ -9564,16 +9776,16 @@
               <w:rPr>
                 <w:rFonts w:ascii="Arial" w:eastAsia="Times New Roman" w:hAnsi="Arial" w:cs="Arial"/>
                 <w:color w:val="000000"/>
-                <w:sz w:val="20"/>
-                <w:szCs w:val="20"/>
+                <w:sz w:val="18"/>
+                <w:szCs w:val="18"/>
               </w:rPr>
             </w:pPr>
             <w:r>
               <w:rPr>
                 <w:rFonts w:ascii="Arial" w:eastAsia="Times New Roman" w:hAnsi="Arial" w:cs="Arial"/>
                 <w:color w:val="000000"/>
-                <w:sz w:val="20"/>
-                <w:szCs w:val="20"/>
+                <w:sz w:val="18"/>
+                <w:szCs w:val="18"/>
               </w:rPr>
               <w:t>Alta</w:t>
             </w:r>
@@ -9591,16 +9803,16 @@
               <w:rPr>
                 <w:rFonts w:ascii="Arial" w:eastAsia="Times New Roman" w:hAnsi="Arial" w:cs="Arial"/>
                 <w:color w:val="000000"/>
-                <w:sz w:val="20"/>
-                <w:szCs w:val="20"/>
+                <w:sz w:val="18"/>
+                <w:szCs w:val="18"/>
               </w:rPr>
             </w:pPr>
             <w:r>
               <w:rPr>
                 <w:rFonts w:ascii="Arial" w:eastAsia="Times New Roman" w:hAnsi="Arial" w:cs="Arial"/>
                 <w:color w:val="000000"/>
-                <w:sz w:val="20"/>
-                <w:szCs w:val="20"/>
+                <w:sz w:val="18"/>
+                <w:szCs w:val="18"/>
               </w:rPr>
               <w:t>F</w:t>
             </w:r>
@@ -9623,16 +9835,16 @@
               <w:rPr>
                 <w:rFonts w:ascii="Arial" w:eastAsia="Times New Roman" w:hAnsi="Arial" w:cs="Arial"/>
                 <w:color w:val="000000"/>
-                <w:sz w:val="20"/>
-                <w:szCs w:val="20"/>
+                <w:sz w:val="18"/>
+                <w:szCs w:val="18"/>
               </w:rPr>
             </w:pPr>
             <w:r>
               <w:rPr>
                 <w:rFonts w:ascii="Arial" w:eastAsia="Times New Roman" w:hAnsi="Arial" w:cs="Arial"/>
                 <w:color w:val="000000"/>
-                <w:sz w:val="20"/>
-                <w:szCs w:val="20"/>
+                <w:sz w:val="18"/>
+                <w:szCs w:val="18"/>
               </w:rPr>
               <w:t>RA1</w:t>
             </w:r>
@@ -9650,27 +9862,18 @@
               <w:rPr>
                 <w:rFonts w:ascii="Arial" w:eastAsia="Times New Roman" w:hAnsi="Arial" w:cs="Arial"/>
                 <w:color w:val="000000"/>
-                <w:sz w:val="20"/>
-                <w:szCs w:val="20"/>
+                <w:sz w:val="18"/>
+                <w:szCs w:val="18"/>
               </w:rPr>
             </w:pPr>
             <w:r>
               <w:rPr>
                 <w:rFonts w:ascii="Arial" w:eastAsia="Times New Roman" w:hAnsi="Arial" w:cs="Arial"/>
                 <w:color w:val="000000"/>
-                <w:sz w:val="20"/>
-                <w:szCs w:val="20"/>
-              </w:rPr>
-              <w:t xml:space="preserve">Cadastrar </w:t>
-            </w:r>
-            <w:r>
-              <w:rPr>
-                <w:rFonts w:ascii="Arial" w:eastAsia="Times New Roman" w:hAnsi="Arial" w:cs="Arial"/>
-                <w:color w:val="000000"/>
-                <w:sz w:val="20"/>
-                <w:szCs w:val="20"/>
-              </w:rPr>
-              <w:t>agendamentos</w:t>
+                <w:sz w:val="18"/>
+                <w:szCs w:val="18"/>
+              </w:rPr>
+              <w:t>Cadastrar agendamentos</w:t>
             </w:r>
           </w:p>
         </w:tc>
@@ -9686,16 +9889,16 @@
               <w:rPr>
                 <w:rFonts w:ascii="Arial" w:eastAsia="Times New Roman" w:hAnsi="Arial" w:cs="Arial"/>
                 <w:color w:val="000000"/>
-                <w:sz w:val="20"/>
-                <w:szCs w:val="20"/>
+                <w:sz w:val="18"/>
+                <w:szCs w:val="18"/>
               </w:rPr>
             </w:pPr>
             <w:r>
               <w:rPr>
                 <w:rFonts w:ascii="Arial" w:eastAsia="Times New Roman" w:hAnsi="Arial" w:cs="Arial"/>
                 <w:color w:val="000000"/>
-                <w:sz w:val="20"/>
-                <w:szCs w:val="20"/>
+                <w:sz w:val="18"/>
+                <w:szCs w:val="18"/>
               </w:rPr>
               <w:t xml:space="preserve">Cadastro de </w:t>
             </w:r>
@@ -9703,8 +9906,8 @@
               <w:rPr>
                 <w:rFonts w:ascii="Arial" w:eastAsia="Times New Roman" w:hAnsi="Arial" w:cs="Arial"/>
                 <w:color w:val="000000"/>
-                <w:sz w:val="20"/>
-                <w:szCs w:val="20"/>
+                <w:sz w:val="18"/>
+                <w:szCs w:val="18"/>
               </w:rPr>
               <w:t>agendamentos</w:t>
             </w:r>
@@ -9712,8 +9915,8 @@
               <w:rPr>
                 <w:rFonts w:ascii="Arial" w:eastAsia="Times New Roman" w:hAnsi="Arial" w:cs="Arial"/>
                 <w:color w:val="000000"/>
-                <w:sz w:val="20"/>
-                <w:szCs w:val="20"/>
+                <w:sz w:val="18"/>
+                <w:szCs w:val="18"/>
               </w:rPr>
               <w:t xml:space="preserve"> deverá conter </w:t>
             </w:r>
@@ -9721,8 +9924,8 @@
               <w:rPr>
                 <w:rFonts w:ascii="Arial" w:eastAsia="Times New Roman" w:hAnsi="Arial" w:cs="Arial"/>
                 <w:color w:val="000000"/>
-                <w:sz w:val="20"/>
-                <w:szCs w:val="20"/>
+                <w:sz w:val="18"/>
+                <w:szCs w:val="18"/>
               </w:rPr>
               <w:t>título</w:t>
             </w:r>
@@ -9730,8 +9933,8 @@
               <w:rPr>
                 <w:rFonts w:ascii="Arial" w:eastAsia="Times New Roman" w:hAnsi="Arial" w:cs="Arial"/>
                 <w:color w:val="000000"/>
-                <w:sz w:val="20"/>
-                <w:szCs w:val="20"/>
+                <w:sz w:val="18"/>
+                <w:szCs w:val="18"/>
               </w:rPr>
               <w:t xml:space="preserve">, </w:t>
             </w:r>
@@ -9739,8 +9942,8 @@
               <w:rPr>
                 <w:rFonts w:ascii="Arial" w:eastAsia="Times New Roman" w:hAnsi="Arial" w:cs="Arial"/>
                 <w:color w:val="000000"/>
-                <w:sz w:val="20"/>
-                <w:szCs w:val="20"/>
+                <w:sz w:val="18"/>
+                <w:szCs w:val="18"/>
               </w:rPr>
               <w:t xml:space="preserve">status, referência a um processo ou caso, data, horário do agendamento </w:t>
             </w:r>
@@ -9748,8 +9951,8 @@
               <w:rPr>
                 <w:rFonts w:ascii="Arial" w:eastAsia="Times New Roman" w:hAnsi="Arial" w:cs="Arial"/>
                 <w:color w:val="000000"/>
-                <w:sz w:val="20"/>
-                <w:szCs w:val="20"/>
+                <w:sz w:val="18"/>
+                <w:szCs w:val="18"/>
               </w:rPr>
               <w:t>e descrição</w:t>
             </w:r>
@@ -9757,8 +9960,8 @@
               <w:rPr>
                 <w:rFonts w:ascii="Arial" w:eastAsia="Times New Roman" w:hAnsi="Arial" w:cs="Arial"/>
                 <w:color w:val="000000"/>
-                <w:sz w:val="20"/>
-                <w:szCs w:val="20"/>
+                <w:sz w:val="18"/>
+                <w:szCs w:val="18"/>
               </w:rPr>
               <w:t>.</w:t>
             </w:r>
@@ -9776,16 +9979,16 @@
               <w:rPr>
                 <w:rFonts w:ascii="Arial" w:eastAsia="Times New Roman" w:hAnsi="Arial" w:cs="Arial"/>
                 <w:color w:val="000000"/>
-                <w:sz w:val="20"/>
-                <w:szCs w:val="20"/>
+                <w:sz w:val="18"/>
+                <w:szCs w:val="18"/>
               </w:rPr>
             </w:pPr>
             <w:r>
               <w:rPr>
                 <w:rFonts w:ascii="Arial" w:eastAsia="Times New Roman" w:hAnsi="Arial" w:cs="Arial"/>
                 <w:color w:val="000000"/>
-                <w:sz w:val="20"/>
-                <w:szCs w:val="20"/>
+                <w:sz w:val="18"/>
+                <w:szCs w:val="18"/>
               </w:rPr>
               <w:t>Alunos e responsáveis.</w:t>
             </w:r>
@@ -9803,16 +10006,16 @@
               <w:rPr>
                 <w:rFonts w:ascii="Arial" w:eastAsia="Times New Roman" w:hAnsi="Arial" w:cs="Arial"/>
                 <w:color w:val="000000"/>
-                <w:sz w:val="20"/>
-                <w:szCs w:val="20"/>
+                <w:sz w:val="18"/>
+                <w:szCs w:val="18"/>
               </w:rPr>
             </w:pPr>
             <w:r>
               <w:rPr>
                 <w:rFonts w:ascii="Arial" w:eastAsia="Times New Roman" w:hAnsi="Arial" w:cs="Arial"/>
                 <w:color w:val="000000"/>
-                <w:sz w:val="20"/>
-                <w:szCs w:val="20"/>
+                <w:sz w:val="18"/>
+                <w:szCs w:val="18"/>
               </w:rPr>
               <w:t>Alta</w:t>
             </w:r>
@@ -9830,16 +10033,16 @@
               <w:rPr>
                 <w:rFonts w:ascii="Arial" w:eastAsia="Times New Roman" w:hAnsi="Arial" w:cs="Arial"/>
                 <w:color w:val="000000"/>
-                <w:sz w:val="20"/>
-                <w:szCs w:val="20"/>
+                <w:sz w:val="18"/>
+                <w:szCs w:val="18"/>
               </w:rPr>
             </w:pPr>
             <w:r>
               <w:rPr>
                 <w:rFonts w:ascii="Arial" w:eastAsia="Times New Roman" w:hAnsi="Arial" w:cs="Arial"/>
                 <w:color w:val="000000"/>
-                <w:sz w:val="20"/>
-                <w:szCs w:val="20"/>
+                <w:sz w:val="18"/>
+                <w:szCs w:val="18"/>
               </w:rPr>
               <w:t>F</w:t>
             </w:r>
@@ -14694,41 +14897,97 @@
     </w:p>
     <w:p>
       <w:pPr>
-        <w:rPr>
-          <w:b/>
-        </w:rPr>
-      </w:pPr>
-      <w:bookmarkStart w:id="2" w:name="_GoBack"/>
-      <w:bookmarkEnd w:id="2"/>
-    </w:p>
-    <w:p>
-      <w:pPr>
-        <w:rPr>
-          <w:b/>
-        </w:rPr>
-      </w:pPr>
-    </w:p>
-    <w:p>
-      <w:pPr>
-        <w:rPr>
-          <w:b/>
-        </w:rPr>
-      </w:pPr>
-    </w:p>
-    <w:p>
-      <w:pPr>
-        <w:rPr>
-          <w:rFonts w:ascii="Arial" w:hAnsi="Arial" w:cs="Arial"/>
-        </w:rPr>
-      </w:pPr>
-    </w:p>
-    <w:p>
-      <w:pPr>
-        <w:spacing w:line="240" w:lineRule="auto"/>
-        <w:jc w:val="center"/>
-        <w:rPr>
-          <w:rFonts w:ascii="Arial" w:hAnsi="Arial" w:cs="Arial"/>
-        </w:rPr>
+        <w:pStyle w:val="TCC"/>
+      </w:pPr>
+      <w:r>
+        <w:t xml:space="preserve">3.3 </w:t>
+      </w:r>
+      <w:r>
+        <w:t xml:space="preserve">FILTROS E </w:t>
+      </w:r>
+      <w:r>
+        <w:t>RELATÓRIOS</w:t>
+      </w:r>
+    </w:p>
+    <w:p>
+      <w:pPr>
+        <w:pStyle w:val="TCC"/>
+      </w:pPr>
+    </w:p>
+    <w:p>
+      <w:pPr>
+        <w:pStyle w:val="TCC"/>
+      </w:pPr>
+      <w:r>
+        <w:tab/>
+        <w:t xml:space="preserve">Com o intuito aumentar a assertividade na localização dos registros, para cada tela há filtros específicos que atualizam </w:t>
+      </w:r>
+      <w:r>
+        <w:t>os dados</w:t>
+      </w:r>
+      <w:r>
+        <w:t>, mudando os parâmetros da consulta no banco e exibindo resultados mais precisos.</w:t>
+      </w:r>
+    </w:p>
+    <w:p>
+      <w:pPr>
+        <w:pStyle w:val="TCC"/>
+      </w:pPr>
+      <w:r>
+        <w:tab/>
+      </w:r>
+      <w:r>
+        <w:t>Tendo em consideração os processos,</w:t>
+      </w:r>
+      <w:r>
+        <w:t xml:space="preserve"> o usuário</w:t>
+      </w:r>
+      <w:r>
+        <w:t xml:space="preserve"> ainda</w:t>
+      </w:r>
+      <w:r>
+        <w:t xml:space="preserve"> possui à sua disposição gráficos com o desempenho mensal de processos abertos e concluídos, como também quadros de informações</w:t>
+      </w:r>
+      <w:r>
+        <w:t xml:space="preserve"> e</w:t>
+      </w:r>
+      <w:r>
+        <w:t xml:space="preserve"> estatísticas</w:t>
+      </w:r>
+      <w:r>
+        <w:t xml:space="preserve"> gerais</w:t>
+      </w:r>
+      <w:r>
+        <w:t xml:space="preserve"> dos processos abertos, concluídos ou sem movimentação em períodos de 15 ou 30 dias.</w:t>
+      </w:r>
+    </w:p>
+    <w:p>
+      <w:pPr>
+        <w:pStyle w:val="TCC"/>
+      </w:pPr>
+      <w:r>
+        <w:tab/>
+        <w:t>Caso o responsável deseje filtrar as movimentações</w:t>
+      </w:r>
+      <w:r>
+        <w:t xml:space="preserve"> de processos</w:t>
+      </w:r>
+      <w:r>
+        <w:t xml:space="preserve"> referentes a um </w:t>
+      </w:r>
+      <w:r>
+        <w:t>usuário</w:t>
+      </w:r>
+      <w:r>
+        <w:t xml:space="preserve"> específico, o mesmo </w:t>
+      </w:r>
+      <w:r>
+        <w:t>tem a opção de filtro por aluno. Opção não permitida para os alunos, que visualizam apenas as próprias movimentações.</w:t>
+      </w:r>
+    </w:p>
+    <w:p>
+      <w:pPr>
+        <w:pStyle w:val="TCC"/>
         <w:sectPr>
           <w:pgSz w:w="11906" w:h="16838"/>
           <w:pgMar w:top="1701" w:right="1134" w:bottom="1134" w:left="1701" w:header="709" w:footer="709" w:gutter="0"/>
@@ -14737,30 +14996,300 @@
           <w:docGrid w:linePitch="299"/>
         </w:sectPr>
       </w:pPr>
-    </w:p>
-    <w:p>
-      <w:pPr>
-        <w:pStyle w:val="TCC"/>
-        <w:jc w:val="center"/>
-        <w:rPr>
-          <w:b/>
-        </w:rPr>
-      </w:pPr>
-      <w:r>
-        <w:rPr>
-          <w:b/>
-        </w:rPr>
+      <w:r>
+        <w:tab/>
+        <w:t xml:space="preserve">Para os quadros de informações </w:t>
+      </w:r>
+      <w:r>
+        <w:t xml:space="preserve">gerais há um redirecionamento para a página </w:t>
+      </w:r>
+      <w:r>
+        <w:t>que</w:t>
+      </w:r>
+      <w:r>
+        <w:t xml:space="preserve"> contém todos os processos, onde cada quadro possui um filtro </w:t>
+      </w:r>
+    </w:p>
+    <w:p>
+      <w:pPr>
+        <w:pStyle w:val="TCC"/>
+      </w:pPr>
+      <w:r>
         <w:lastRenderedPageBreak/>
+        <w:t>específico, retornando somente os registros referentes ao contexto da estatística.</w:t>
+      </w:r>
+      <w:r>
+        <w:t xml:space="preserve"> </w:t>
+      </w:r>
+    </w:p>
+    <w:p>
+      <w:pPr>
+        <w:pStyle w:val="TCC"/>
+        <w:ind w:firstLine="720"/>
+      </w:pPr>
+      <w:r>
+        <w:t xml:space="preserve">Todos os </w:t>
+      </w:r>
+      <w:r>
+        <w:t xml:space="preserve">filtros </w:t>
+      </w:r>
+      <w:r>
+        <w:t>nas</w:t>
+      </w:r>
+      <w:r>
+        <w:t xml:space="preserve"> consulta</w:t>
+      </w:r>
+      <w:r>
+        <w:t>s</w:t>
+      </w:r>
+      <w:r>
+        <w:t xml:space="preserve"> permanecem ativos para o gerenciamento dos registros resultantes</w:t>
+      </w:r>
+      <w:r>
+        <w:t>, sejam eles feitos manualmente ou pelo redirecionamento</w:t>
+      </w:r>
+      <w:r>
+        <w:t xml:space="preserve">. Caso seja necessária a exibição geral dos registros, sem </w:t>
+      </w:r>
+      <w:r>
+        <w:t>parâmetros</w:t>
+      </w:r>
+      <w:r>
+        <w:t xml:space="preserve"> específicos, o usuário </w:t>
+      </w:r>
+      <w:r>
+        <w:t>tem como opção</w:t>
+      </w:r>
+      <w:r>
+        <w:t xml:space="preserve"> limpar </w:t>
+      </w:r>
+      <w:r>
+        <w:t>os filtros.</w:t>
+      </w:r>
+    </w:p>
+    <w:p>
+      <w:pPr>
+        <w:pStyle w:val="TCC"/>
+      </w:pPr>
+      <w:r>
+        <w:tab/>
+      </w:r>
+    </w:p>
+    <w:p>
+      <w:pPr>
+        <w:pStyle w:val="TCC"/>
+      </w:pPr>
+      <w:r>
+        <w:t>3.4 CONSISTÊNCIA DOS DADOS</w:t>
+      </w:r>
+    </w:p>
+    <w:p>
+      <w:pPr>
+        <w:pStyle w:val="TCC"/>
+      </w:pPr>
+    </w:p>
+    <w:p>
+      <w:pPr>
+        <w:pStyle w:val="TCC"/>
+      </w:pPr>
+      <w:r>
+        <w:tab/>
+        <w:t>Em virtude d</w:t>
+      </w:r>
+      <w:r>
+        <w:t xml:space="preserve">a </w:t>
+      </w:r>
+      <w:r>
+        <w:t xml:space="preserve">grande quantidade de vínculos entre as informações utilizadas no NPJ, todos os métodos de exclusão são implementados para atualizar o registro no banco de dados com a data, horário e usuário </w:t>
+      </w:r>
+      <w:r>
+        <w:t>de efetivação</w:t>
+      </w:r>
+      <w:r>
+        <w:t xml:space="preserve"> </w:t>
+      </w:r>
+      <w:r>
+        <w:t>d</w:t>
+      </w:r>
+      <w:r>
+        <w:t>a operação, com exceção dos agendamentos.</w:t>
+      </w:r>
+      <w:r>
+        <w:t xml:space="preserve"> Com isso, o registro não é excluído permanentemente.</w:t>
+      </w:r>
+    </w:p>
+    <w:p>
+      <w:pPr>
+        <w:pStyle w:val="TCC"/>
+      </w:pPr>
+      <w:r>
+        <w:tab/>
+        <w:t xml:space="preserve">Os dados que possuem as informações de exclusão não serão exibidos nas telas a não ser que </w:t>
+      </w:r>
+      <w:r>
+        <w:t>seja estabelecido um filtro específico para isso. Quanto à disponibilidade do filtro, é limitada a usuários responsáveis, já que somente eles têm permissão para exclusão da maioria dos registros. A exclusão de agendamentos pode ser feita de forma permanente por qualquer usuário e não gera inconsistência entre as demais informações.</w:t>
+      </w:r>
+    </w:p>
+    <w:p/>
+    <w:p>
+      <w:pPr>
+        <w:pStyle w:val="TCC"/>
+        <w:sectPr>
+          <w:pgSz w:w="11906" w:h="16838"/>
+          <w:pgMar w:top="1701" w:right="1134" w:bottom="1134" w:left="1701" w:header="709" w:footer="709" w:gutter="0"/>
+          <w:cols w:space="720"/>
+          <w:titlePg/>
+          <w:docGrid w:linePitch="299"/>
+        </w:sectPr>
+      </w:pPr>
+    </w:p>
+    <w:p>
+      <w:pPr>
+        <w:pStyle w:val="TCC"/>
+        <w:jc w:val="left"/>
+        <w:rPr>
+          <w:b/>
+        </w:rPr>
+      </w:pPr>
+      <w:r>
+        <w:rPr>
+          <w:b/>
+        </w:rPr>
+        <w:lastRenderedPageBreak/>
+        <w:t xml:space="preserve">4 </w:t>
+      </w:r>
+      <w:r>
+        <w:rPr>
+          <w:b/>
+        </w:rPr>
         <w:t>CONCLUSÃO</w:t>
       </w:r>
     </w:p>
     <w:p>
       <w:pPr>
-        <w:spacing w:line="240" w:lineRule="auto"/>
-        <w:jc w:val="center"/>
-        <w:rPr>
-          <w:rFonts w:ascii="Arial" w:hAnsi="Arial" w:cs="Arial"/>
-        </w:rPr>
+        <w:pStyle w:val="TCC"/>
+      </w:pPr>
+    </w:p>
+    <w:p>
+      <w:pPr>
+        <w:pStyle w:val="TCC"/>
+      </w:pPr>
+      <w:r>
+        <w:tab/>
+      </w:r>
+      <w:r>
+        <w:t>O presente projeto buscou aperfeiçoar o gerenciamento dos dados</w:t>
+      </w:r>
+      <w:r>
+        <w:t xml:space="preserve"> obtidos nas práticas do órgão</w:t>
+      </w:r>
+      <w:r>
+        <w:t xml:space="preserve">, tendo como principais consequências, a melhoria nos atendimentos e atualizações das situações </w:t>
+      </w:r>
+      <w:r>
+        <w:t>de</w:t>
+      </w:r>
+      <w:r>
+        <w:t xml:space="preserve"> casos e processos</w:t>
+      </w:r>
+      <w:r>
+        <w:t>, permitindo que tudo possa ser encontrado</w:t>
+      </w:r>
+      <w:r>
+        <w:t xml:space="preserve"> e modificado</w:t>
+      </w:r>
+      <w:r>
+        <w:t xml:space="preserve"> em um só lugar de maneira simples e rápida</w:t>
+      </w:r>
+      <w:r>
+        <w:t>. A</w:t>
+      </w:r>
+      <w:r>
+        <w:t xml:space="preserve"> </w:t>
+      </w:r>
+      <w:r>
+        <w:t>efeito disso</w:t>
+      </w:r>
+      <w:r>
+        <w:t>, mitiga</w:t>
+      </w:r>
+      <w:r>
+        <w:t>-se</w:t>
+      </w:r>
+      <w:r>
+        <w:t xml:space="preserve"> </w:t>
+      </w:r>
+      <w:r>
+        <w:t xml:space="preserve">a </w:t>
+      </w:r>
+      <w:r>
+        <w:t>perda de prazos</w:t>
+      </w:r>
+      <w:r>
+        <w:t xml:space="preserve"> ou</w:t>
+      </w:r>
+      <w:r>
+        <w:t xml:space="preserve"> informações importantes</w:t>
+      </w:r>
+      <w:r>
+        <w:t>.</w:t>
+      </w:r>
+    </w:p>
+    <w:p>
+      <w:pPr>
+        <w:pStyle w:val="TCC"/>
+        <w:ind w:firstLine="720"/>
+      </w:pPr>
+      <w:r>
+        <w:t>A utilização do sistema busca</w:t>
+      </w:r>
+      <w:r>
+        <w:t xml:space="preserve"> aprimorar</w:t>
+      </w:r>
+      <w:r>
+        <w:t>,</w:t>
+      </w:r>
+      <w:r>
+        <w:t xml:space="preserve"> também</w:t>
+      </w:r>
+      <w:r>
+        <w:t>,</w:t>
+      </w:r>
+      <w:r>
+        <w:t xml:space="preserve"> </w:t>
+      </w:r>
+      <w:r>
+        <w:t xml:space="preserve">a </w:t>
+      </w:r>
+      <w:r>
+        <w:t>avaliação da movimentação de cada aluno, sendo possível</w:t>
+      </w:r>
+      <w:r>
+        <w:t xml:space="preserve"> ao responsável</w:t>
+      </w:r>
+      <w:r>
+        <w:t xml:space="preserve"> </w:t>
+      </w:r>
+      <w:r>
+        <w:t>visualizar</w:t>
+      </w:r>
+      <w:r>
+        <w:t xml:space="preserve"> quantos alunos interagem com as </w:t>
+      </w:r>
+      <w:r>
+        <w:t>tarefas do órgão</w:t>
+      </w:r>
+      <w:r>
+        <w:t xml:space="preserve"> e qual a frequência de atuação sobre elas.</w:t>
+      </w:r>
+    </w:p>
+    <w:p>
+      <w:pPr>
+        <w:pStyle w:val="TCC"/>
+      </w:pPr>
+    </w:p>
+    <w:p>
+      <w:pPr>
         <w:sectPr>
           <w:pgSz w:w="11906" w:h="16838"/>
           <w:pgMar w:top="1701" w:right="1134" w:bottom="1134" w:left="1701" w:header="709" w:footer="709" w:gutter="0"/>
@@ -18721,6 +19250,7 @@
   <w:style w:type="character" w:default="1" w:styleId="Fontepargpadro">
     <w:name w:val="Default Paragraph Font"/>
     <w:uiPriority w:val="1"/>
+    <w:semiHidden/>
     <w:unhideWhenUsed/>
   </w:style>
   <w:style w:type="table" w:default="1" w:styleId="Tabelanormal">
@@ -19945,7 +20475,7 @@
 </file>
 
 <file path=customXml/itemProps1.xml><?xml version="1.0" encoding="utf-8"?>
-<ds:datastoreItem xmlns:ds="http://schemas.openxmlformats.org/officeDocument/2006/customXml" ds:itemID="{6F25E827-F6D7-423F-B14F-0F0E0D6691AE}">
+<ds:datastoreItem xmlns:ds="http://schemas.openxmlformats.org/officeDocument/2006/customXml" ds:itemID="{868F1FC7-95B1-49CF-ABA2-A8F746588327}">
   <ds:schemaRefs>
     <ds:schemaRef ds:uri="http://schemas.openxmlformats.org/officeDocument/2006/bibliography"/>
   </ds:schemaRefs>

</xml_diff>

<commit_message>
Ultimas atualizações pós TCC
</commit_message>
<xml_diff>
--- a/NPJ.docx
+++ b/NPJ.docx
@@ -1268,7 +1268,34 @@
           <w:sz w:val="20"/>
           <w:szCs w:val="20"/>
         </w:rPr>
-        <w:t xml:space="preserve">Orientador: Prof. Me. João Gilberto </w:t>
+        <w:t>Orientador: Prof. Me. João Gilberto</w:t>
+      </w:r>
+      <w:r>
+        <w:rPr>
+          <w:rFonts w:ascii="Arial" w:eastAsia="Arial" w:hAnsi="Arial" w:cs="Arial"/>
+          <w:color w:val="000000"/>
+          <w:sz w:val="20"/>
+          <w:szCs w:val="20"/>
+        </w:rPr>
+        <w:t xml:space="preserve"> </w:t>
+      </w:r>
+      <w:r>
+        <w:rPr>
+          <w:rFonts w:ascii="Arial" w:eastAsia="Arial" w:hAnsi="Arial" w:cs="Arial"/>
+          <w:color w:val="000000"/>
+          <w:sz w:val="20"/>
+          <w:szCs w:val="20"/>
+        </w:rPr>
+        <w:t>de Souza</w:t>
+      </w:r>
+      <w:r>
+        <w:rPr>
+          <w:rFonts w:ascii="Arial" w:eastAsia="Arial" w:hAnsi="Arial" w:cs="Arial"/>
+          <w:color w:val="000000"/>
+          <w:sz w:val="20"/>
+          <w:szCs w:val="20"/>
+        </w:rPr>
+        <w:t xml:space="preserve"> </w:t>
       </w:r>
       <w:proofErr w:type="spellStart"/>
       <w:r>
@@ -1823,7 +1850,25 @@
           <w:sz w:val="24"/>
           <w:szCs w:val="24"/>
         </w:rPr>
-        <w:t xml:space="preserve">João Gilberto </w:t>
+        <w:t>João Gilberto</w:t>
+      </w:r>
+      <w:r>
+        <w:rPr>
+          <w:rFonts w:ascii="Arial" w:eastAsia="Arial" w:hAnsi="Arial" w:cs="Arial"/>
+          <w:color w:val="000000"/>
+          <w:sz w:val="24"/>
+          <w:szCs w:val="24"/>
+        </w:rPr>
+        <w:t xml:space="preserve"> de Souza</w:t>
+      </w:r>
+      <w:r>
+        <w:rPr>
+          <w:rFonts w:ascii="Arial" w:eastAsia="Arial" w:hAnsi="Arial" w:cs="Arial"/>
+          <w:color w:val="000000"/>
+          <w:sz w:val="24"/>
+          <w:szCs w:val="24"/>
+        </w:rPr>
+        <w:t xml:space="preserve"> </w:t>
       </w:r>
       <w:proofErr w:type="spellStart"/>
       <w:r>
@@ -2803,6 +2848,15 @@
           <w:szCs w:val="24"/>
         </w:rPr>
         <w:t xml:space="preserve">João Gilberto </w:t>
+      </w:r>
+      <w:r>
+        <w:rPr>
+          <w:rFonts w:ascii="Arial" w:eastAsia="Arial" w:hAnsi="Arial" w:cs="Arial"/>
+          <w:color w:val="000000"/>
+          <w:sz w:val="24"/>
+          <w:szCs w:val="24"/>
+        </w:rPr>
+        <w:t xml:space="preserve">de Souza </w:t>
       </w:r>
       <w:proofErr w:type="spellStart"/>
       <w:r>
@@ -4617,15 +4671,27 @@
       <w:pPr>
         <w:pStyle w:val="TCC"/>
       </w:pPr>
+      <w:bookmarkStart w:id="0" w:name="_GoBack"/>
       <w:r>
         <w:t xml:space="preserve">1.2 </w:t>
       </w:r>
       <w:r>
         <w:tab/>
-        <w:t>DA ORGANIZAÇÃO DOS DADOS NO NPJ</w:t>
-      </w:r>
-      <w:r>
-        <w:t>..............................</w:t>
+      </w:r>
+      <w:r>
+        <w:t>OS</w:t>
+      </w:r>
+      <w:r>
+        <w:t xml:space="preserve"> DADOS NO NPJ</w:t>
+      </w:r>
+      <w:r>
+        <w:t>.................</w:t>
+      </w:r>
+      <w:r>
+        <w:t>....................................</w:t>
+      </w:r>
+      <w:r>
+        <w:t>.............</w:t>
       </w:r>
       <w:r>
         <w:t>......</w:t>
@@ -4655,6 +4721,7 @@
         <w:t>0</w:t>
       </w:r>
     </w:p>
+    <w:bookmarkEnd w:id="0"/>
     <w:p>
       <w:pPr>
         <w:pStyle w:val="TCC"/>
@@ -4800,7 +4867,7 @@
         <w:rPr>
           <w:b/>
         </w:rPr>
-        <w:t>2</w:t>
+        <w:t>3</w:t>
       </w:r>
     </w:p>
     <w:p>
@@ -4971,7 +5038,20 @@
         <w:rPr>
           <w:b/>
         </w:rPr>
-        <w:t>A melhor decisão: Baseado na web versus Desktop</w:t>
+        <w:t xml:space="preserve">A melhor decisão: Baseado na web </w:t>
+      </w:r>
+      <w:r>
+        <w:rPr>
+          <w:b/>
+          <w:i/>
+        </w:rPr>
+        <w:t>versus</w:t>
+      </w:r>
+      <w:r>
+        <w:rPr>
+          <w:b/>
+        </w:rPr>
+        <w:t xml:space="preserve"> Desktop</w:t>
       </w:r>
       <w:r>
         <w:rPr>
@@ -5234,7 +5314,7 @@
         <w:rPr>
           <w:b/>
         </w:rPr>
-        <w:t>7</w:t>
+        <w:t>8</w:t>
       </w:r>
     </w:p>
     <w:p>
@@ -5332,7 +5412,7 @@
         <w:rPr>
           <w:b/>
         </w:rPr>
-        <w:t>8</w:t>
+        <w:t>9</w:t>
       </w:r>
     </w:p>
     <w:p>
@@ -5406,7 +5486,7 @@
         <w:rPr>
           <w:b/>
         </w:rPr>
-        <w:t>19</w:t>
+        <w:t>20</w:t>
       </w:r>
     </w:p>
     <w:p>
@@ -5497,7 +5577,7 @@
         <w:rPr>
           <w:b/>
         </w:rPr>
-        <w:t>0</w:t>
+        <w:t>1</w:t>
       </w:r>
     </w:p>
     <w:p>
@@ -5633,7 +5713,7 @@
         <w:rPr>
           <w:b/>
         </w:rPr>
-        <w:t>1</w:t>
+        <w:t>2</w:t>
       </w:r>
     </w:p>
     <w:p>
@@ -5714,7 +5794,7 @@
         <w:rPr>
           <w:b/>
         </w:rPr>
-        <w:t>2</w:t>
+        <w:t>3</w:t>
       </w:r>
     </w:p>
     <w:p>
@@ -6463,21 +6543,21 @@
     </w:p>
     <w:p>
       <w:pPr>
-        <w:pBdr>
-          <w:top w:val="nil"/>
-          <w:left w:val="nil"/>
-          <w:bottom w:val="nil"/>
-          <w:right w:val="nil"/>
-          <w:between w:val="nil"/>
-        </w:pBdr>
-        <w:ind w:firstLine="709"/>
-        <w:rPr>
-          <w:rFonts w:ascii="Arial" w:eastAsia="Arial" w:hAnsi="Arial" w:cs="Arial"/>
-          <w:b/>
-          <w:color w:val="000000"/>
-          <w:sz w:val="24"/>
-          <w:szCs w:val="24"/>
-        </w:rPr>
+        <w:pStyle w:val="TCC"/>
+      </w:pPr>
+    </w:p>
+    <w:p>
+      <w:pPr>
+        <w:pStyle w:val="TCC"/>
+      </w:pPr>
+      <w:r>
+        <w:tab/>
+        <w:t>Na presente sessão serão abordados conceitos a respeito do núcleo de práticas jurídicas, as rotinas de trabalho realizadas, quais são os problemas enfrentados e objetivos os quais pretendem mitigar ou até solucionar as dificuldades do órgão.</w:t>
+      </w:r>
+    </w:p>
+    <w:p>
+      <w:pPr>
+        <w:pStyle w:val="TCC"/>
       </w:pPr>
     </w:p>
     <w:p>
@@ -6524,7 +6604,7 @@
         </w:rPr>
         <w:t xml:space="preserve">O </w:t>
       </w:r>
-      <w:bookmarkStart w:id="0" w:name="_Hlk4922719"/>
+      <w:bookmarkStart w:id="1" w:name="_Hlk4922719"/>
       <w:r>
         <w:rPr>
           <w:rFonts w:ascii="Arial" w:eastAsia="Arial" w:hAnsi="Arial" w:cs="Arial"/>
@@ -6534,7 +6614,7 @@
         </w:rPr>
         <w:t xml:space="preserve">Núcleo de Práticas Jurídicas </w:t>
       </w:r>
-      <w:bookmarkEnd w:id="0"/>
+      <w:bookmarkEnd w:id="1"/>
       <w:r>
         <w:rPr>
           <w:rFonts w:ascii="Arial" w:eastAsia="Arial" w:hAnsi="Arial" w:cs="Arial"/>
@@ -6820,7 +6900,17 @@
           <w:szCs w:val="24"/>
           <w:highlight w:val="white"/>
         </w:rPr>
-        <w:t xml:space="preserve"> órgão que os alunos prestam atendimento ao público de forma gratuita, desde que os interessados comprovem que não possuem condições financeiras de promover uma ação, para que possam ter a assistência judiciaria gratuita</w:t>
+        <w:t xml:space="preserve"> órgão que os alunos prestam atendimento ao público de forma gratuita, desde que os interessados comprovem que não possuem condições financeiras de promover uma ação, para que possam ter a assistência judiciaria </w:t>
+      </w:r>
+      <w:r>
+        <w:rPr>
+          <w:rFonts w:ascii="Arial" w:eastAsia="Arial" w:hAnsi="Arial" w:cs="Arial"/>
+          <w:color w:val="000000"/>
+          <w:sz w:val="24"/>
+          <w:szCs w:val="24"/>
+          <w:highlight w:val="white"/>
+        </w:rPr>
+        <w:t>solicitada</w:t>
       </w:r>
       <w:r>
         <w:rPr>
@@ -6972,6 +7062,11 @@
     </w:p>
     <w:p>
       <w:pPr>
+        <w:pStyle w:val="TCC"/>
+      </w:pPr>
+    </w:p>
+    <w:p>
+      <w:pPr>
         <w:pBdr>
           <w:top w:val="nil"/>
           <w:left w:val="nil"/>
@@ -6979,24 +7074,6 @@
           <w:right w:val="nil"/>
           <w:between w:val="nil"/>
         </w:pBdr>
-        <w:ind w:firstLine="709"/>
-        <w:rPr>
-          <w:rFonts w:ascii="Arial" w:eastAsia="Arial" w:hAnsi="Arial" w:cs="Arial"/>
-          <w:color w:val="000000"/>
-          <w:sz w:val="24"/>
-          <w:szCs w:val="24"/>
-        </w:rPr>
-      </w:pPr>
-    </w:p>
-    <w:p>
-      <w:pPr>
-        <w:pBdr>
-          <w:top w:val="nil"/>
-          <w:left w:val="nil"/>
-          <w:bottom w:val="nil"/>
-          <w:right w:val="nil"/>
-          <w:between w:val="nil"/>
-        </w:pBdr>
         <w:rPr>
           <w:rFonts w:ascii="Arial" w:eastAsia="Arial" w:hAnsi="Arial" w:cs="Arial"/>
           <w:color w:val="000000"/>
@@ -7043,20 +7120,7 @@
     </w:p>
     <w:p>
       <w:pPr>
-        <w:pBdr>
-          <w:top w:val="nil"/>
-          <w:left w:val="nil"/>
-          <w:bottom w:val="nil"/>
-          <w:right w:val="nil"/>
-          <w:between w:val="nil"/>
-        </w:pBdr>
-        <w:ind w:firstLine="709"/>
-        <w:rPr>
-          <w:rFonts w:ascii="Arial" w:eastAsia="Arial" w:hAnsi="Arial" w:cs="Arial"/>
-          <w:color w:val="000000"/>
-          <w:sz w:val="24"/>
-          <w:szCs w:val="24"/>
-        </w:rPr>
+        <w:pStyle w:val="TCC"/>
       </w:pPr>
     </w:p>
     <w:p>
@@ -7075,16 +7139,26 @@
           <w:color w:val="000000"/>
           <w:sz w:val="24"/>
           <w:szCs w:val="24"/>
-        </w:rPr>
-      </w:pPr>
-      <w:r>
-        <w:rPr>
-          <w:rFonts w:ascii="Arial" w:eastAsia="Arial" w:hAnsi="Arial" w:cs="Arial"/>
-          <w:color w:val="000000"/>
-          <w:sz w:val="24"/>
-          <w:szCs w:val="24"/>
           <w:highlight w:val="white"/>
         </w:rPr>
+        <w:sectPr>
+          <w:headerReference w:type="first" r:id="rId12"/>
+          <w:pgSz w:w="11906" w:h="16838"/>
+          <w:pgMar w:top="1701" w:right="1134" w:bottom="1134" w:left="1701" w:header="709" w:footer="709" w:gutter="0"/>
+          <w:pgNumType w:start="10"/>
+          <w:cols w:space="720"/>
+          <w:titlePg/>
+          <w:docGrid w:linePitch="299"/>
+        </w:sectPr>
+      </w:pPr>
+      <w:r>
+        <w:rPr>
+          <w:rFonts w:ascii="Arial" w:eastAsia="Arial" w:hAnsi="Arial" w:cs="Arial"/>
+          <w:color w:val="000000"/>
+          <w:sz w:val="24"/>
+          <w:szCs w:val="24"/>
+          <w:highlight w:val="white"/>
+        </w:rPr>
         <w:t xml:space="preserve">Baseando-se na maneira em que </w:t>
       </w:r>
       <w:r>
@@ -7105,7 +7179,116 @@
           <w:szCs w:val="24"/>
           <w:highlight w:val="white"/>
         </w:rPr>
-        <w:t xml:space="preserve">campus Londrina trabalha, observa-se que todas as informações obtidas nas atividades do órgão devem ser armazenadas para que, no futuro, as mesmas sejam encontradas com maior facilidade, clareza e objetividade. Esse armazenamento deve auxiliar na organização dos alunos, professores e responsáveis de forma que todos os registros da negociação não se percam ou gerem alguma informação inválida. </w:t>
+        <w:t xml:space="preserve">campus Londrina trabalha, observa-se que todas as informações obtidas nas atividades do órgão </w:t>
+      </w:r>
+      <w:r>
+        <w:rPr>
+          <w:rFonts w:ascii="Arial" w:eastAsia="Arial" w:hAnsi="Arial" w:cs="Arial"/>
+          <w:color w:val="000000"/>
+          <w:sz w:val="24"/>
+          <w:szCs w:val="24"/>
+          <w:highlight w:val="white"/>
+        </w:rPr>
+        <w:tab/>
+      </w:r>
+      <w:r>
+        <w:rPr>
+          <w:rFonts w:ascii="Arial" w:eastAsia="Arial" w:hAnsi="Arial" w:cs="Arial"/>
+          <w:color w:val="000000"/>
+          <w:sz w:val="24"/>
+          <w:szCs w:val="24"/>
+          <w:highlight w:val="white"/>
+        </w:rPr>
+        <w:t xml:space="preserve">devem </w:t>
+      </w:r>
+      <w:r>
+        <w:rPr>
+          <w:rFonts w:ascii="Arial" w:eastAsia="Arial" w:hAnsi="Arial" w:cs="Arial"/>
+          <w:color w:val="000000"/>
+          <w:sz w:val="24"/>
+          <w:szCs w:val="24"/>
+          <w:highlight w:val="white"/>
+        </w:rPr>
+        <w:t xml:space="preserve"> </w:t>
+      </w:r>
+      <w:r>
+        <w:rPr>
+          <w:rFonts w:ascii="Arial" w:eastAsia="Arial" w:hAnsi="Arial" w:cs="Arial"/>
+          <w:color w:val="000000"/>
+          <w:sz w:val="24"/>
+          <w:szCs w:val="24"/>
+          <w:highlight w:val="white"/>
+        </w:rPr>
+        <w:t>ser armazenadas</w:t>
+      </w:r>
+      <w:r>
+        <w:rPr>
+          <w:rFonts w:ascii="Arial" w:eastAsia="Arial" w:hAnsi="Arial" w:cs="Arial"/>
+          <w:color w:val="000000"/>
+          <w:sz w:val="24"/>
+          <w:szCs w:val="24"/>
+          <w:highlight w:val="white"/>
+        </w:rPr>
+        <w:t xml:space="preserve">  </w:t>
+      </w:r>
+      <w:r>
+        <w:rPr>
+          <w:rFonts w:ascii="Arial" w:eastAsia="Arial" w:hAnsi="Arial" w:cs="Arial"/>
+          <w:color w:val="000000"/>
+          <w:sz w:val="24"/>
+          <w:szCs w:val="24"/>
+          <w:highlight w:val="white"/>
+        </w:rPr>
+        <w:t xml:space="preserve">para que, no futuro, as mesmas </w:t>
+      </w:r>
+      <w:r>
+        <w:rPr>
+          <w:rFonts w:ascii="Arial" w:eastAsia="Arial" w:hAnsi="Arial" w:cs="Arial"/>
+          <w:color w:val="000000"/>
+          <w:sz w:val="24"/>
+          <w:szCs w:val="24"/>
+          <w:highlight w:val="white"/>
+        </w:rPr>
+        <w:t xml:space="preserve"> </w:t>
+      </w:r>
+      <w:r>
+        <w:rPr>
+          <w:rFonts w:ascii="Arial" w:eastAsia="Arial" w:hAnsi="Arial" w:cs="Arial"/>
+          <w:color w:val="000000"/>
+          <w:sz w:val="24"/>
+          <w:szCs w:val="24"/>
+          <w:highlight w:val="white"/>
+        </w:rPr>
+        <w:t xml:space="preserve">sejam encontradas </w:t>
+      </w:r>
+    </w:p>
+    <w:p>
+      <w:pPr>
+        <w:pBdr>
+          <w:top w:val="nil"/>
+          <w:left w:val="nil"/>
+          <w:bottom w:val="nil"/>
+          <w:right w:val="nil"/>
+          <w:between w:val="nil"/>
+        </w:pBdr>
+        <w:contextualSpacing/>
+        <w:rPr>
+          <w:rFonts w:ascii="Arial" w:eastAsia="Arial" w:hAnsi="Arial" w:cs="Arial"/>
+          <w:color w:val="000000"/>
+          <w:sz w:val="24"/>
+          <w:szCs w:val="24"/>
+        </w:rPr>
+      </w:pPr>
+      <w:r>
+        <w:rPr>
+          <w:rFonts w:ascii="Arial" w:eastAsia="Arial" w:hAnsi="Arial" w:cs="Arial"/>
+          <w:color w:val="000000"/>
+          <w:sz w:val="24"/>
+          <w:szCs w:val="24"/>
+          <w:highlight w:val="white"/>
+        </w:rPr>
+        <w:lastRenderedPageBreak/>
+        <w:t xml:space="preserve">com maior facilidade, clareza e objetividade. Esse armazenamento deve auxiliar na organização dos alunos, professores e responsáveis de forma que todos os registros da negociação não se percam ou gerem alguma informação inválida. </w:t>
       </w:r>
       <w:r>
         <w:rPr>
@@ -7195,16 +7378,16 @@
           <w:sz w:val="24"/>
           <w:szCs w:val="24"/>
         </w:rPr>
-        <w:sectPr>
-          <w:headerReference w:type="first" r:id="rId12"/>
-          <w:pgSz w:w="11906" w:h="16838"/>
-          <w:pgMar w:top="1701" w:right="1134" w:bottom="1134" w:left="1701" w:header="709" w:footer="709" w:gutter="0"/>
-          <w:pgNumType w:start="10"/>
-          <w:cols w:space="720"/>
-          <w:titlePg/>
-          <w:docGrid w:linePitch="299"/>
-        </w:sectPr>
-      </w:pPr>
+      </w:pPr>
+      <w:r>
+        <w:rPr>
+          <w:rFonts w:ascii="Arial" w:eastAsia="Arial" w:hAnsi="Arial" w:cs="Arial"/>
+          <w:color w:val="000000"/>
+          <w:sz w:val="24"/>
+          <w:szCs w:val="24"/>
+        </w:rPr>
+        <w:t xml:space="preserve">Desde o início do projeto do NPJ na UP, há de se destacar as realidades vividas na pratica de quem está inserido no órgão. Uma delas é que o número total de atendimentos registrados vem aumentando a cada ano, outra é que em determinados períodos, ocorrem muitas demandas simultâneas. </w:t>
+      </w:r>
     </w:p>
     <w:p>
       <w:pPr>
@@ -7231,8 +7414,43 @@
           <w:sz w:val="24"/>
           <w:szCs w:val="24"/>
         </w:rPr>
-        <w:lastRenderedPageBreak/>
-        <w:t xml:space="preserve">Desde o início do projeto do NPJ na UP, há de se destacar as realidades vividas na pratica de quem está inserido no órgão. Uma delas é que o número total de atendimentos registrados vem aumentando a cada ano, outra é que em determinados períodos, ocorrem muitas demandas simultâneas. </w:t>
+        <w:t>As diferentes informações geradas nos atendimentos realizados no NPJ possuem uma relação forte, sendo assim, encontrando parte</w:t>
+      </w:r>
+      <w:r>
+        <w:rPr>
+          <w:rFonts w:ascii="Arial" w:eastAsia="Arial" w:hAnsi="Arial" w:cs="Arial"/>
+          <w:color w:val="000000"/>
+          <w:sz w:val="24"/>
+          <w:szCs w:val="24"/>
+        </w:rPr>
+        <w:t xml:space="preserve"> delas</w:t>
+      </w:r>
+      <w:r>
+        <w:rPr>
+          <w:rFonts w:ascii="Arial" w:eastAsia="Arial" w:hAnsi="Arial" w:cs="Arial"/>
+          <w:color w:val="000000"/>
+          <w:sz w:val="24"/>
+          <w:szCs w:val="24"/>
+        </w:rPr>
+        <w:t xml:space="preserve">, as demais também devem estar visíveis ou intuitivamente fáceis para serem localizadas, </w:t>
+      </w:r>
+      <w:r>
+        <w:rPr>
+          <w:rFonts w:ascii="Arial" w:eastAsia="Arial" w:hAnsi="Arial" w:cs="Arial"/>
+          <w:color w:val="000000"/>
+          <w:sz w:val="24"/>
+          <w:szCs w:val="24"/>
+        </w:rPr>
+        <w:t>o que</w:t>
+      </w:r>
+      <w:r>
+        <w:rPr>
+          <w:rFonts w:ascii="Arial" w:eastAsia="Arial" w:hAnsi="Arial" w:cs="Arial"/>
+          <w:color w:val="000000"/>
+          <w:sz w:val="24"/>
+          <w:szCs w:val="24"/>
+        </w:rPr>
+        <w:t xml:space="preserve"> gera uma boa experiência ao usuário.</w:t>
       </w:r>
     </w:p>
     <w:p>
@@ -7260,43 +7478,25 @@
           <w:sz w:val="24"/>
           <w:szCs w:val="24"/>
         </w:rPr>
-        <w:t>As diferentes informações geradas nos atendimentos realizados no NPJ possuem uma relação forte, sendo assim, encontrando parte</w:t>
-      </w:r>
-      <w:r>
-        <w:rPr>
-          <w:rFonts w:ascii="Arial" w:eastAsia="Arial" w:hAnsi="Arial" w:cs="Arial"/>
-          <w:color w:val="000000"/>
-          <w:sz w:val="24"/>
-          <w:szCs w:val="24"/>
-        </w:rPr>
-        <w:t xml:space="preserve"> delas</w:t>
-      </w:r>
-      <w:r>
-        <w:rPr>
-          <w:rFonts w:ascii="Arial" w:eastAsia="Arial" w:hAnsi="Arial" w:cs="Arial"/>
-          <w:color w:val="000000"/>
-          <w:sz w:val="24"/>
-          <w:szCs w:val="24"/>
-        </w:rPr>
-        <w:t xml:space="preserve">, as demais também devem estar visíveis ou intuitivamente fáceis para serem localizadas, </w:t>
-      </w:r>
-      <w:r>
-        <w:rPr>
-          <w:rFonts w:ascii="Arial" w:eastAsia="Arial" w:hAnsi="Arial" w:cs="Arial"/>
-          <w:color w:val="000000"/>
-          <w:sz w:val="24"/>
-          <w:szCs w:val="24"/>
-        </w:rPr>
-        <w:t>o que</w:t>
-      </w:r>
-      <w:r>
-        <w:rPr>
-          <w:rFonts w:ascii="Arial" w:eastAsia="Arial" w:hAnsi="Arial" w:cs="Arial"/>
-          <w:color w:val="000000"/>
-          <w:sz w:val="24"/>
-          <w:szCs w:val="24"/>
-        </w:rPr>
-        <w:t xml:space="preserve"> gera uma boa experiência ao usuário.</w:t>
+        <w:t>No dia a dia do órgão, as atividades como um todo, juntando todos os seus dados necessários, não alcançaram a maneira mais prática de serem executadas, podendo atrasar ou, no pior caso, falhar em algum atendimento. O motivo não seria por alguma negligência de professores e alunos, mas pela fraca interação dos mesmos com o sistema que utilizam atualmente, dadas as</w:t>
+      </w:r>
+      <w:r>
+        <w:rPr>
+          <w:rFonts w:ascii="Arial" w:eastAsia="Arial" w:hAnsi="Arial" w:cs="Arial"/>
+          <w:color w:val="000000"/>
+          <w:sz w:val="24"/>
+          <w:szCs w:val="24"/>
+        </w:rPr>
+        <w:t xml:space="preserve"> suas limitações</w:t>
+      </w:r>
+      <w:r>
+        <w:rPr>
+          <w:rFonts w:ascii="Arial" w:eastAsia="Arial" w:hAnsi="Arial" w:cs="Arial"/>
+          <w:color w:val="000000"/>
+          <w:sz w:val="24"/>
+          <w:szCs w:val="24"/>
+        </w:rPr>
+        <w:t>.</w:t>
       </w:r>
     </w:p>
     <w:p>
@@ -7324,16 +7524,96 @@
           <w:sz w:val="24"/>
           <w:szCs w:val="24"/>
         </w:rPr>
-        <w:t>No dia a dia do órgão, as atividades como um todo, juntando todos os seus dados necessários, não alcançaram a maneira mais prática de serem executadas, podendo atrasar ou, no pior caso, falhar em algum atendimento. O motivo não seria por alguma negligência de professores e alunos, mas pela fraca interação dos mesmos com o sistema que utilizam atualmente, dadas as</w:t>
-      </w:r>
-      <w:r>
-        <w:rPr>
-          <w:rFonts w:ascii="Arial" w:eastAsia="Arial" w:hAnsi="Arial" w:cs="Arial"/>
-          <w:color w:val="000000"/>
-          <w:sz w:val="24"/>
-          <w:szCs w:val="24"/>
-        </w:rPr>
-        <w:t xml:space="preserve"> suas limitações</w:t>
+        <w:t>O aumento dos dados sem um melhor método de organização</w:t>
+      </w:r>
+      <w:r>
+        <w:rPr>
+          <w:rFonts w:ascii="Arial" w:eastAsia="Arial" w:hAnsi="Arial" w:cs="Arial"/>
+          <w:color w:val="000000"/>
+          <w:sz w:val="24"/>
+          <w:szCs w:val="24"/>
+        </w:rPr>
+        <w:t xml:space="preserve">, então, </w:t>
+      </w:r>
+      <w:r>
+        <w:rPr>
+          <w:rFonts w:ascii="Arial" w:eastAsia="Arial" w:hAnsi="Arial" w:cs="Arial"/>
+          <w:color w:val="000000"/>
+          <w:sz w:val="24"/>
+          <w:szCs w:val="24"/>
+        </w:rPr>
+        <w:t xml:space="preserve">contribui negativamente com a avaliação dos professores e responsáveis dos alunos em relação aos seus desempenhos, </w:t>
+      </w:r>
+      <w:r>
+        <w:rPr>
+          <w:rFonts w:ascii="Arial" w:eastAsia="Arial" w:hAnsi="Arial" w:cs="Arial"/>
+          <w:sz w:val="24"/>
+          <w:szCs w:val="24"/>
+        </w:rPr>
+        <w:t>por meio</w:t>
+      </w:r>
+      <w:r>
+        <w:rPr>
+          <w:rFonts w:ascii="Arial" w:eastAsia="Arial" w:hAnsi="Arial" w:cs="Arial"/>
+          <w:color w:val="000000"/>
+          <w:sz w:val="24"/>
+          <w:szCs w:val="24"/>
+        </w:rPr>
+        <w:t xml:space="preserve"> de relatórios mais precisos. Sem isso, </w:t>
+      </w:r>
+      <w:r>
+        <w:rPr>
+          <w:rFonts w:ascii="Arial" w:eastAsia="Arial" w:hAnsi="Arial" w:cs="Arial"/>
+          <w:color w:val="000000"/>
+          <w:sz w:val="24"/>
+          <w:szCs w:val="24"/>
+        </w:rPr>
+        <w:t xml:space="preserve">o </w:t>
+      </w:r>
+      <w:r>
+        <w:rPr>
+          <w:rFonts w:ascii="Arial" w:eastAsia="Arial" w:hAnsi="Arial" w:cs="Arial"/>
+          <w:color w:val="000000"/>
+          <w:sz w:val="24"/>
+          <w:szCs w:val="24"/>
+        </w:rPr>
+        <w:t>andamento das atividades de cada aluno</w:t>
+      </w:r>
+      <w:r>
+        <w:rPr>
+          <w:rFonts w:ascii="Arial" w:eastAsia="Arial" w:hAnsi="Arial" w:cs="Arial"/>
+          <w:color w:val="000000"/>
+          <w:sz w:val="24"/>
+          <w:szCs w:val="24"/>
+        </w:rPr>
+        <w:t xml:space="preserve"> é prejudicado</w:t>
+      </w:r>
+      <w:r>
+        <w:rPr>
+          <w:rFonts w:ascii="Arial" w:eastAsia="Arial" w:hAnsi="Arial" w:cs="Arial"/>
+          <w:color w:val="000000"/>
+          <w:sz w:val="24"/>
+          <w:szCs w:val="24"/>
+        </w:rPr>
+        <w:t>, o auxílio ou reconhecimento vindo de responsáveis para os alunos se torna quase impossível</w:t>
+      </w:r>
+      <w:r>
+        <w:rPr>
+          <w:rFonts w:ascii="Arial" w:eastAsia="Arial" w:hAnsi="Arial" w:cs="Arial"/>
+          <w:color w:val="000000"/>
+          <w:sz w:val="24"/>
+          <w:szCs w:val="24"/>
+        </w:rPr>
+        <w:t>, como também a completa integração do aluno ao órgão</w:t>
+      </w:r>
+      <w:r>
+        <w:rPr>
+          <w:rFonts w:ascii="Arial" w:eastAsia="Arial" w:hAnsi="Arial" w:cs="Arial"/>
+          <w:color w:val="000000"/>
+          <w:sz w:val="24"/>
+          <w:szCs w:val="24"/>
+        </w:rPr>
+        <w:t xml:space="preserve"> é danificada</w:t>
       </w:r>
       <w:r>
         <w:rPr>
@@ -7347,134 +7627,8 @@
     </w:p>
     <w:p>
       <w:pPr>
-        <w:pBdr>
-          <w:top w:val="nil"/>
-          <w:left w:val="nil"/>
-          <w:bottom w:val="nil"/>
-          <w:right w:val="nil"/>
-          <w:between w:val="nil"/>
-        </w:pBdr>
+        <w:pStyle w:val="TCC"/>
         <w:ind w:firstLine="709"/>
-        <w:contextualSpacing/>
-        <w:rPr>
-          <w:rFonts w:ascii="Arial" w:eastAsia="Arial" w:hAnsi="Arial" w:cs="Arial"/>
-          <w:color w:val="000000"/>
-          <w:sz w:val="24"/>
-          <w:szCs w:val="24"/>
-        </w:rPr>
-      </w:pPr>
-      <w:r>
-        <w:rPr>
-          <w:rFonts w:ascii="Arial" w:eastAsia="Arial" w:hAnsi="Arial" w:cs="Arial"/>
-          <w:color w:val="000000"/>
-          <w:sz w:val="24"/>
-          <w:szCs w:val="24"/>
-        </w:rPr>
-        <w:t>O aumento dos dados sem um melhor método de organização</w:t>
-      </w:r>
-      <w:r>
-        <w:rPr>
-          <w:rFonts w:ascii="Arial" w:eastAsia="Arial" w:hAnsi="Arial" w:cs="Arial"/>
-          <w:color w:val="000000"/>
-          <w:sz w:val="24"/>
-          <w:szCs w:val="24"/>
-        </w:rPr>
-        <w:t xml:space="preserve">, então, </w:t>
-      </w:r>
-      <w:r>
-        <w:rPr>
-          <w:rFonts w:ascii="Arial" w:eastAsia="Arial" w:hAnsi="Arial" w:cs="Arial"/>
-          <w:color w:val="000000"/>
-          <w:sz w:val="24"/>
-          <w:szCs w:val="24"/>
-        </w:rPr>
-        <w:t xml:space="preserve">contribui negativamente com a avaliação dos professores e responsáveis dos alunos em relação aos seus desempenhos, </w:t>
-      </w:r>
-      <w:r>
-        <w:rPr>
-          <w:rFonts w:ascii="Arial" w:eastAsia="Arial" w:hAnsi="Arial" w:cs="Arial"/>
-          <w:sz w:val="24"/>
-          <w:szCs w:val="24"/>
-        </w:rPr>
-        <w:t>por meio</w:t>
-      </w:r>
-      <w:r>
-        <w:rPr>
-          <w:rFonts w:ascii="Arial" w:eastAsia="Arial" w:hAnsi="Arial" w:cs="Arial"/>
-          <w:color w:val="000000"/>
-          <w:sz w:val="24"/>
-          <w:szCs w:val="24"/>
-        </w:rPr>
-        <w:t xml:space="preserve"> de relatórios mais precisos. Sem isso, </w:t>
-      </w:r>
-      <w:r>
-        <w:rPr>
-          <w:rFonts w:ascii="Arial" w:eastAsia="Arial" w:hAnsi="Arial" w:cs="Arial"/>
-          <w:color w:val="000000"/>
-          <w:sz w:val="24"/>
-          <w:szCs w:val="24"/>
-        </w:rPr>
-        <w:t xml:space="preserve">o </w:t>
-      </w:r>
-      <w:r>
-        <w:rPr>
-          <w:rFonts w:ascii="Arial" w:eastAsia="Arial" w:hAnsi="Arial" w:cs="Arial"/>
-          <w:color w:val="000000"/>
-          <w:sz w:val="24"/>
-          <w:szCs w:val="24"/>
-        </w:rPr>
-        <w:t>andamento das atividades de cada aluno</w:t>
-      </w:r>
-      <w:r>
-        <w:rPr>
-          <w:rFonts w:ascii="Arial" w:eastAsia="Arial" w:hAnsi="Arial" w:cs="Arial"/>
-          <w:color w:val="000000"/>
-          <w:sz w:val="24"/>
-          <w:szCs w:val="24"/>
-        </w:rPr>
-        <w:t xml:space="preserve"> é prejudicado</w:t>
-      </w:r>
-      <w:r>
-        <w:rPr>
-          <w:rFonts w:ascii="Arial" w:eastAsia="Arial" w:hAnsi="Arial" w:cs="Arial"/>
-          <w:color w:val="000000"/>
-          <w:sz w:val="24"/>
-          <w:szCs w:val="24"/>
-        </w:rPr>
-        <w:t>, o auxílio ou reconhecimento vindo de responsáveis para os alunos se torna quase impossível</w:t>
-      </w:r>
-      <w:r>
-        <w:rPr>
-          <w:rFonts w:ascii="Arial" w:eastAsia="Arial" w:hAnsi="Arial" w:cs="Arial"/>
-          <w:color w:val="000000"/>
-          <w:sz w:val="24"/>
-          <w:szCs w:val="24"/>
-        </w:rPr>
-        <w:t>, como também a completa integração do aluno ao órgão</w:t>
-      </w:r>
-      <w:r>
-        <w:rPr>
-          <w:rFonts w:ascii="Arial" w:eastAsia="Arial" w:hAnsi="Arial" w:cs="Arial"/>
-          <w:color w:val="000000"/>
-          <w:sz w:val="24"/>
-          <w:szCs w:val="24"/>
-        </w:rPr>
-        <w:t xml:space="preserve"> é danificada</w:t>
-      </w:r>
-      <w:r>
-        <w:rPr>
-          <w:rFonts w:ascii="Arial" w:eastAsia="Arial" w:hAnsi="Arial" w:cs="Arial"/>
-          <w:color w:val="000000"/>
-          <w:sz w:val="24"/>
-          <w:szCs w:val="24"/>
-        </w:rPr>
-        <w:t>.</w:t>
-      </w:r>
-    </w:p>
-    <w:p>
-      <w:pPr>
-        <w:pStyle w:val="TCC"/>
-        <w:ind w:firstLine="709"/>
       </w:pPr>
       <w:r>
         <w:t xml:space="preserve">Delegando-se responsabilidades de um processo ou serviço para os diferentes participantes do órgão, a ausência de um controle de verificação de acessos e trâmites faz com que prazos e possíveis </w:t>
@@ -7492,31 +7646,6 @@
     <w:p>
       <w:pPr>
         <w:pStyle w:val="TCC"/>
-        <w:ind w:firstLine="709"/>
-      </w:pPr>
-      <w:r>
-        <w:t xml:space="preserve">Com isso, </w:t>
-      </w:r>
-      <w:r>
-        <w:t>é fácil perceber que a gestão manual dos dados do NPJ não atende as necessidades do órgão e o uso de ferramentas específicas é necessário.</w:t>
-      </w:r>
-      <w:r>
-        <w:t xml:space="preserve"> O controle </w:t>
-      </w:r>
-      <w:r>
-        <w:t>por meio</w:t>
-      </w:r>
-      <w:r>
-        <w:t xml:space="preserve"> de planilhas, anotações físicas e pastas do sistema operacional gera lentidão e desorganização para os responsáveis. </w:t>
-      </w:r>
-    </w:p>
-    <w:p>
-      <w:pPr>
-        <w:ind w:firstLine="709"/>
-      </w:pPr>
-    </w:p>
-    <w:p>
-      <w:pPr>
         <w:ind w:firstLine="709"/>
         <w:sectPr>
           <w:pgSz w:w="11906" w:h="16838"/>
@@ -7526,6 +7655,15 @@
           <w:docGrid w:linePitch="299"/>
         </w:sectPr>
       </w:pPr>
+      <w:r>
+        <w:t xml:space="preserve">Com isso, </w:t>
+      </w:r>
+      <w:r>
+        <w:t>é fácil perceber que a gestão manual dos dados do NPJ não atende as necessidades do órgão e o uso de ferramentas específicas é necessário.</w:t>
+      </w:r>
+      <w:r>
+        <w:t xml:space="preserve"> O controle </w:t>
+      </w:r>
     </w:p>
     <w:p>
       <w:pPr>
@@ -7533,6 +7671,22 @@
       </w:pPr>
       <w:r>
         <w:lastRenderedPageBreak/>
+        <w:t>por meio</w:t>
+      </w:r>
+      <w:r>
+        <w:t xml:space="preserve"> de planilhas, anotações físicas e pastas do sistema operacional gera lentidão e desorganização para os responsáveis. </w:t>
+      </w:r>
+    </w:p>
+    <w:p>
+      <w:pPr>
+        <w:pStyle w:val="TCC"/>
+      </w:pPr>
+    </w:p>
+    <w:p>
+      <w:pPr>
+        <w:pStyle w:val="TCC"/>
+      </w:pPr>
+      <w:r>
         <w:t>1.3</w:t>
       </w:r>
       <w:r>
@@ -7628,6 +7782,11 @@
       <w:r>
         <w:t xml:space="preserve"> sistema que não mude o fluxo de trabalho que já é realizado, mas que torne todas as atividades mais práticas e ágeis. O foco de todo o esforço será na aprendizagem prática dos alunos e na resolução dos problemas que entram como demanda.</w:t>
       </w:r>
+    </w:p>
+    <w:p>
+      <w:pPr>
+        <w:pStyle w:val="TCC"/>
+      </w:pPr>
     </w:p>
     <w:p>
       <w:pPr>
@@ -7638,15 +7797,53 @@
           <w:right w:val="nil"/>
           <w:between w:val="nil"/>
         </w:pBdr>
-        <w:ind w:firstLine="709"/>
-        <w:rPr>
-          <w:rFonts w:ascii="Arial" w:eastAsia="Arial" w:hAnsi="Arial" w:cs="Arial"/>
-          <w:color w:val="000000"/>
-          <w:sz w:val="24"/>
-          <w:szCs w:val="24"/>
-        </w:rPr>
-      </w:pPr>
-    </w:p>
+        <w:rPr>
+          <w:rFonts w:ascii="Arial" w:eastAsia="Arial" w:hAnsi="Arial" w:cs="Arial"/>
+          <w:color w:val="000000"/>
+          <w:sz w:val="24"/>
+          <w:szCs w:val="24"/>
+        </w:rPr>
+      </w:pPr>
+      <w:r>
+        <w:rPr>
+          <w:rFonts w:ascii="Arial" w:eastAsia="Arial" w:hAnsi="Arial" w:cs="Arial"/>
+          <w:color w:val="000000"/>
+          <w:sz w:val="24"/>
+          <w:szCs w:val="24"/>
+        </w:rPr>
+        <w:t>1.4 OBJETIVOS</w:t>
+      </w:r>
+    </w:p>
+    <w:p>
+      <w:pPr>
+        <w:pStyle w:val="TCC"/>
+      </w:pPr>
+    </w:p>
+    <w:p>
+      <w:pPr>
+        <w:pStyle w:val="TCC"/>
+        <w:ind w:firstLine="720"/>
+      </w:pPr>
+      <w:r>
+        <w:t>Todas as</w:t>
+      </w:r>
+      <w:r>
+        <w:t xml:space="preserve"> metas estipuladas </w:t>
+      </w:r>
+      <w:r>
+        <w:t>visam</w:t>
+      </w:r>
+      <w:r>
+        <w:t xml:space="preserve"> alcançar um resultado favorável ao fim do trabalho.</w:t>
+      </w:r>
+      <w:r>
+        <w:t xml:space="preserve"> </w:t>
+      </w:r>
+      <w:r>
+        <w:t>Com os objetivos bem definidos, é possível comparar e avaliar o que está sendo feito durante todo o desenvolvimento, ressaltando, a todo momento, o que foi proposto para que não haja desvios em relação à temática escolhida.</w:t>
+      </w:r>
+    </w:p>
+    <w:p/>
     <w:p>
       <w:pPr>
         <w:pBdr>
@@ -7658,51 +7855,6 @@
         </w:pBdr>
         <w:rPr>
           <w:rFonts w:ascii="Arial" w:eastAsia="Arial" w:hAnsi="Arial" w:cs="Arial"/>
-          <w:color w:val="000000"/>
-          <w:sz w:val="24"/>
-          <w:szCs w:val="24"/>
-        </w:rPr>
-      </w:pPr>
-      <w:r>
-        <w:rPr>
-          <w:rFonts w:ascii="Arial" w:eastAsia="Arial" w:hAnsi="Arial" w:cs="Arial"/>
-          <w:color w:val="000000"/>
-          <w:sz w:val="24"/>
-          <w:szCs w:val="24"/>
-        </w:rPr>
-        <w:t>1.4 OBJETIVOS</w:t>
-      </w:r>
-    </w:p>
-    <w:p>
-      <w:pPr>
-        <w:pBdr>
-          <w:top w:val="nil"/>
-          <w:left w:val="nil"/>
-          <w:bottom w:val="nil"/>
-          <w:right w:val="nil"/>
-          <w:between w:val="nil"/>
-        </w:pBdr>
-        <w:ind w:firstLine="709"/>
-        <w:rPr>
-          <w:rFonts w:ascii="Arial" w:eastAsia="Arial" w:hAnsi="Arial" w:cs="Arial"/>
-          <w:b/>
-          <w:color w:val="000000"/>
-          <w:sz w:val="24"/>
-          <w:szCs w:val="24"/>
-        </w:rPr>
-      </w:pPr>
-    </w:p>
-    <w:p>
-      <w:pPr>
-        <w:pBdr>
-          <w:top w:val="nil"/>
-          <w:left w:val="nil"/>
-          <w:bottom w:val="nil"/>
-          <w:right w:val="nil"/>
-          <w:between w:val="nil"/>
-        </w:pBdr>
-        <w:rPr>
-          <w:rFonts w:ascii="Arial" w:eastAsia="Arial" w:hAnsi="Arial" w:cs="Arial"/>
           <w:b/>
           <w:color w:val="000000"/>
           <w:sz w:val="24"/>
@@ -7722,20 +7874,7 @@
     </w:p>
     <w:p>
       <w:pPr>
-        <w:pBdr>
-          <w:top w:val="nil"/>
-          <w:left w:val="nil"/>
-          <w:bottom w:val="nil"/>
-          <w:right w:val="nil"/>
-          <w:between w:val="nil"/>
-        </w:pBdr>
-        <w:ind w:firstLine="709"/>
-        <w:rPr>
-          <w:rFonts w:ascii="Arial" w:eastAsia="Arial" w:hAnsi="Arial" w:cs="Arial"/>
-          <w:color w:val="000000"/>
-          <w:sz w:val="24"/>
-          <w:szCs w:val="24"/>
-        </w:rPr>
+        <w:pStyle w:val="TCC"/>
       </w:pPr>
     </w:p>
     <w:p>
@@ -7807,13 +7946,22 @@
           <w:right w:val="nil"/>
           <w:between w:val="nil"/>
         </w:pBdr>
+        <w:tabs>
+          <w:tab w:val="left" w:pos="6946"/>
+        </w:tabs>
         <w:ind w:firstLine="709"/>
         <w:rPr>
           <w:rFonts w:ascii="Arial" w:eastAsia="Arial" w:hAnsi="Arial" w:cs="Arial"/>
-          <w:color w:val="000000"/>
-          <w:sz w:val="24"/>
-          <w:szCs w:val="24"/>
-        </w:rPr>
+          <w:sz w:val="24"/>
+          <w:szCs w:val="24"/>
+        </w:rPr>
+        <w:sectPr>
+          <w:pgSz w:w="11906" w:h="16838"/>
+          <w:pgMar w:top="1701" w:right="1134" w:bottom="1134" w:left="1701" w:header="709" w:footer="709" w:gutter="0"/>
+          <w:cols w:space="720"/>
+          <w:titlePg/>
+          <w:docGrid w:linePitch="299"/>
+        </w:sectPr>
       </w:pPr>
     </w:p>
     <w:p>
@@ -7846,11 +7994,13 @@
           <w:sz w:val="24"/>
           <w:szCs w:val="24"/>
         </w:rPr>
+        <w:lastRenderedPageBreak/>
         <w:t>Objetivos específicos</w:t>
       </w:r>
     </w:p>
     <w:p>
       <w:pPr>
+        <w:pStyle w:val="PargrafodaLista"/>
         <w:pBdr>
           <w:top w:val="nil"/>
           <w:left w:val="nil"/>
@@ -7858,7 +8008,6 @@
           <w:right w:val="nil"/>
           <w:between w:val="nil"/>
         </w:pBdr>
-        <w:ind w:firstLine="709"/>
         <w:rPr>
           <w:rFonts w:ascii="Arial" w:eastAsia="Arial" w:hAnsi="Arial" w:cs="Arial"/>
           <w:b/>
@@ -8110,13 +8259,6 @@
           <w:sz w:val="24"/>
           <w:szCs w:val="24"/>
         </w:rPr>
-        <w:sectPr>
-          <w:pgSz w:w="11906" w:h="16838"/>
-          <w:pgMar w:top="1701" w:right="1134" w:bottom="1134" w:left="1701" w:header="709" w:footer="709" w:gutter="0"/>
-          <w:cols w:space="720"/>
-          <w:titlePg/>
-          <w:docGrid w:linePitch="299"/>
-        </w:sectPr>
       </w:pPr>
       <w:r>
         <w:rPr>
@@ -8145,8 +8287,8 @@
         </w:rPr>
         <w:t>.</w:t>
       </w:r>
-      <w:bookmarkStart w:id="1" w:name="_gjdgxs" w:colFirst="0" w:colLast="0"/>
-      <w:bookmarkEnd w:id="1"/>
+      <w:bookmarkStart w:id="2" w:name="_gjdgxs" w:colFirst="0" w:colLast="0"/>
+      <w:bookmarkEnd w:id="2"/>
     </w:p>
     <w:p>
       <w:pPr>
@@ -8171,7 +8313,6 @@
           <w:sz w:val="24"/>
           <w:szCs w:val="24"/>
         </w:rPr>
-        <w:lastRenderedPageBreak/>
         <w:t xml:space="preserve">d) </w:t>
       </w:r>
       <w:r>
@@ -8354,34 +8495,117 @@
     <w:p>
       <w:pPr>
         <w:pStyle w:val="TCC"/>
+      </w:pPr>
+    </w:p>
+    <w:p>
+      <w:pPr>
+        <w:pStyle w:val="TCC"/>
+      </w:pPr>
+      <w:r>
+        <w:tab/>
+        <w:t xml:space="preserve">Trabalhos anteriormente desenvolvidos em cima da mesma temática </w:t>
+      </w:r>
+      <w:r>
+        <w:t>ajudam na</w:t>
+      </w:r>
+      <w:r>
+        <w:t xml:space="preserve"> análise de pontos que já suprem algumas necessidades vividas na área, </w:t>
+      </w:r>
+      <w:r>
+        <w:t>além de auxiliar n</w:t>
+      </w:r>
+      <w:r>
+        <w:t xml:space="preserve">a </w:t>
+      </w:r>
+      <w:r>
+        <w:t>identificação de</w:t>
+      </w:r>
+      <w:r>
+        <w:t xml:space="preserve"> </w:t>
+      </w:r>
+      <w:r>
+        <w:t xml:space="preserve">possíveis </w:t>
+      </w:r>
+      <w:r>
+        <w:t>soluções ainda não encontradas.</w:t>
+      </w:r>
+    </w:p>
+    <w:p>
+      <w:pPr>
+        <w:pStyle w:val="TCC"/>
+      </w:pPr>
+    </w:p>
+    <w:p>
+      <w:pPr>
+        <w:pStyle w:val="TCC"/>
+        <w:rPr>
+          <w:b/>
+        </w:rPr>
+      </w:pPr>
+      <w:r>
+        <w:rPr>
+          <w:b/>
+        </w:rPr>
+        <w:t xml:space="preserve">2.1.1 </w:t>
+      </w:r>
+      <w:r>
+        <w:rPr>
+          <w:b/>
+        </w:rPr>
+        <w:t>O armazenamento e manuseio de informações</w:t>
+      </w:r>
+    </w:p>
+    <w:p>
+      <w:pPr>
+        <w:pStyle w:val="TCC"/>
         <w:ind w:firstLine="709"/>
       </w:pPr>
     </w:p>
     <w:p>
       <w:pPr>
         <w:pStyle w:val="TCC"/>
-        <w:rPr>
-          <w:b/>
-        </w:rPr>
-      </w:pPr>
-      <w:r>
-        <w:rPr>
-          <w:b/>
-        </w:rPr>
-        <w:t xml:space="preserve">2.1.1 </w:t>
-      </w:r>
-      <w:r>
-        <w:rPr>
-          <w:b/>
-        </w:rPr>
-        <w:t>O armazenamento e manuseio de informações</w:t>
-      </w:r>
-    </w:p>
-    <w:p>
-      <w:pPr>
-        <w:pStyle w:val="TCC"/>
         <w:ind w:firstLine="709"/>
-      </w:pPr>
+        <w:rPr>
+          <w:noProof/>
+        </w:rPr>
+      </w:pPr>
+      <w:r>
+        <w:t xml:space="preserve">Para </w:t>
+      </w:r>
+      <w:proofErr w:type="spellStart"/>
+      <w:r>
+        <w:rPr>
+          <w:shd w:val="clear" w:color="auto" w:fill="FFFFFF"/>
+        </w:rPr>
+        <w:t>Moesch</w:t>
+      </w:r>
+      <w:proofErr w:type="spellEnd"/>
+      <w:r>
+        <w:rPr>
+          <w:shd w:val="clear" w:color="auto" w:fill="FFFFFF"/>
+        </w:rPr>
+        <w:t xml:space="preserve"> e </w:t>
+      </w:r>
+      <w:proofErr w:type="spellStart"/>
+      <w:r>
+        <w:rPr>
+          <w:shd w:val="clear" w:color="auto" w:fill="FFFFFF"/>
+        </w:rPr>
+        <w:t>Toffolo</w:t>
+      </w:r>
+      <w:proofErr w:type="spellEnd"/>
+      <w:r>
+        <w:rPr>
+          <w:shd w:val="clear" w:color="auto" w:fill="FFFFFF"/>
+        </w:rPr>
+        <w:t xml:space="preserve"> (2013)</w:t>
+      </w:r>
+      <w:r>
+        <w:rPr>
+          <w:noProof/>
+        </w:rPr>
+        <w:t xml:space="preserve">, a maior dificuldade que alguma entidade que atua na área de direito, como um escritório de advocacia, por exemplo, está em manusear uma grande quantidade de informações que são geradas pelas demandas da entidade. Nestas demandas incluem fichas de cadastros, atendimentos, tarefas, agendamentos, processos e relatórios, todos estes documentos são muitas vezes cruciais para o sucesso de tarefas. </w:t>
+      </w:r>
     </w:p>
     <w:p>
       <w:pPr>
@@ -8392,7 +8616,10 @@
         </w:rPr>
       </w:pPr>
       <w:r>
-        <w:t xml:space="preserve">Para </w:t>
+        <w:rPr>
+          <w:noProof/>
+        </w:rPr>
+        <w:t xml:space="preserve">Uma solução citada por </w:t>
       </w:r>
       <w:proofErr w:type="spellStart"/>
       <w:r>
@@ -8426,118 +8653,7 @@
         <w:rPr>
           <w:noProof/>
         </w:rPr>
-        <w:t xml:space="preserve">, a maior dificuldade que alguma entidade que atua na área de direito, como um escritório de advocacia, por exemplo, está em manusear uma grande quantidade de informações que são geradas pelas demandas da entidade. Nestas demandas incluem fichas de cadastros, atendimentos, tarefas, agendamentos, processos e relatórios, todos estes documentos são muitas vezes cruciais para o sucesso de tarefas. </w:t>
-      </w:r>
-    </w:p>
-    <w:p>
-      <w:pPr>
-        <w:pStyle w:val="TCC"/>
-        <w:ind w:firstLine="709"/>
-        <w:rPr>
-          <w:noProof/>
-        </w:rPr>
-      </w:pPr>
-      <w:r>
-        <w:rPr>
-          <w:noProof/>
-        </w:rPr>
-        <w:t xml:space="preserve">Uma solução citada por </w:t>
-      </w:r>
-      <w:proofErr w:type="spellStart"/>
-      <w:r>
-        <w:rPr>
-          <w:shd w:val="clear" w:color="auto" w:fill="FFFFFF"/>
-        </w:rPr>
-        <w:t>Moesch</w:t>
-      </w:r>
-      <w:proofErr w:type="spellEnd"/>
-      <w:r>
-        <w:rPr>
-          <w:shd w:val="clear" w:color="auto" w:fill="FFFFFF"/>
-        </w:rPr>
-        <w:t xml:space="preserve"> e </w:t>
-      </w:r>
-      <w:proofErr w:type="spellStart"/>
-      <w:r>
-        <w:rPr>
-          <w:shd w:val="clear" w:color="auto" w:fill="FFFFFF"/>
-        </w:rPr>
-        <w:t>Toffolo</w:t>
-      </w:r>
-      <w:proofErr w:type="spellEnd"/>
-      <w:r>
-        <w:rPr>
-          <w:shd w:val="clear" w:color="auto" w:fill="FFFFFF"/>
-        </w:rPr>
-        <w:t xml:space="preserve"> (2013)</w:t>
-      </w:r>
-      <w:r>
-        <w:rPr>
-          <w:noProof/>
-        </w:rPr>
         <w:t>, é a aquisição de um sistema de informação singular que garanta a unicidade de todos os dados da entidade. É necessário que a mesma solução garanta também maior eficiência e ganho de tempo na busca dessas informações.</w:t>
-      </w:r>
-    </w:p>
-    <w:p>
-      <w:pPr>
-        <w:pStyle w:val="TCC"/>
-        <w:ind w:firstLine="709"/>
-      </w:pPr>
-      <w:r>
-        <w:t xml:space="preserve">De acordo com a entrevista com o advogado Miguel de Oliveira Paul ao </w:t>
-      </w:r>
-      <w:proofErr w:type="spellStart"/>
-      <w:r>
-        <w:rPr>
-          <w:shd w:val="clear" w:color="auto" w:fill="FFFFFF"/>
-        </w:rPr>
-        <w:t>ProJuris</w:t>
-      </w:r>
-      <w:proofErr w:type="spellEnd"/>
-      <w:r>
-        <w:rPr>
-          <w:shd w:val="clear" w:color="auto" w:fill="FFFFFF"/>
-        </w:rPr>
-        <w:t xml:space="preserve"> ([2016?]) </w:t>
-      </w:r>
-      <w:r>
-        <w:t xml:space="preserve">que hoje é </w:t>
-      </w:r>
-      <w:r>
-        <w:rPr>
-          <w:color w:val="auto"/>
-        </w:rPr>
-        <w:t xml:space="preserve">usuário do sistema </w:t>
-      </w:r>
-      <w:r>
-        <w:t>para gestão das rotinas de seu</w:t>
-      </w:r>
-      <w:r>
-        <w:t xml:space="preserve"> </w:t>
-      </w:r>
-      <w:r>
-        <w:t xml:space="preserve"> escritório de advocacia, a maior dificuldade que ele enfrentava era encontrar um modo onde pudesse ter um controle maior de todos os processos em que seu escritório atua. Um dos seus maiores inimigos, neste caso, era o tempo. </w:t>
-      </w:r>
-    </w:p>
-    <w:p>
-      <w:pPr>
-        <w:pStyle w:val="TCC"/>
-        <w:ind w:firstLine="709"/>
-      </w:pPr>
-      <w:r>
-        <w:t xml:space="preserve">Considerando a quantidade de colaboradores no escritório, o controle de acesso e alterações em informações salvas em planilhas ou em documentos físicos gera uma rotina de trabalho menos eficiente. Tudo isso foi solucionado com a </w:t>
-      </w:r>
-      <w:r>
-        <w:rPr>
-          <w:color w:val="auto"/>
-        </w:rPr>
-        <w:t xml:space="preserve">aquisição do software </w:t>
-      </w:r>
-      <w:r>
-        <w:t>que hoje contribui para gestão de todas as tarefas.</w:t>
-      </w:r>
-      <w:r>
-        <w:tab/>
       </w:r>
     </w:p>
     <w:p>
@@ -8553,19 +8669,73 @@
         </w:sectPr>
       </w:pPr>
       <w:r>
-        <w:t xml:space="preserve">A necessidade de organização das informações de um software se torna ainda </w:t>
-      </w:r>
-    </w:p>
-    <w:p>
-      <w:pPr>
-        <w:pStyle w:val="TCC"/>
+        <w:t xml:space="preserve">De acordo com a entrevista com o advogado Miguel de Oliveira Paul ao </w:t>
+      </w:r>
+      <w:proofErr w:type="spellStart"/>
+      <w:r>
+        <w:rPr>
+          <w:shd w:val="clear" w:color="auto" w:fill="FFFFFF"/>
+        </w:rPr>
+        <w:t>ProJuris</w:t>
+      </w:r>
+      <w:proofErr w:type="spellEnd"/>
+      <w:r>
+        <w:rPr>
+          <w:shd w:val="clear" w:color="auto" w:fill="FFFFFF"/>
+        </w:rPr>
+        <w:t xml:space="preserve"> ([2016?]) </w:t>
+      </w:r>
+      <w:r>
+        <w:t xml:space="preserve">que hoje é </w:t>
+      </w:r>
+      <w:r>
+        <w:rPr>
+          <w:color w:val="auto"/>
+        </w:rPr>
+        <w:t xml:space="preserve">usuário do sistema </w:t>
+      </w:r>
+      <w:r>
+        <w:t>para gestão das rotinas de seu</w:t>
+      </w:r>
+      <w:r>
+        <w:t xml:space="preserve"> </w:t>
+      </w:r>
+      <w:r>
+        <w:t xml:space="preserve"> escritório de advocacia, a maior dificuldade que ele enfrentava era encontrar um modo onde pudesse ter um controle maior de todos os processos em que seu escritório atua. Um dos seus maiores inimigos, neste caso, era o tempo. </w:t>
+      </w:r>
+    </w:p>
+    <w:p>
+      <w:pPr>
+        <w:pStyle w:val="TCC"/>
+        <w:ind w:firstLine="709"/>
+      </w:pPr>
+      <w:r>
+        <w:lastRenderedPageBreak/>
+        <w:t xml:space="preserve">Considerando a quantidade de colaboradores no escritório, o controle de acesso e alterações em informações salvas em planilhas ou em documentos físicos gera uma rotina de trabalho menos eficiente. Tudo isso foi solucionado com a </w:t>
+      </w:r>
+      <w:r>
+        <w:rPr>
+          <w:color w:val="auto"/>
+        </w:rPr>
+        <w:t xml:space="preserve">aquisição do software </w:t>
+      </w:r>
+      <w:r>
+        <w:t>que hoje contribui para gestão de todas as tarefas.</w:t>
+      </w:r>
+      <w:r>
+        <w:tab/>
+      </w:r>
+    </w:p>
+    <w:p>
+      <w:pPr>
+        <w:pStyle w:val="TCC"/>
+        <w:ind w:firstLine="709"/>
         <w:rPr>
           <w:noProof/>
         </w:rPr>
       </w:pPr>
       <w:r>
-        <w:lastRenderedPageBreak/>
-        <w:t xml:space="preserve">mais evidente quando comparamos as opiniões de </w:t>
+        <w:t xml:space="preserve">A necessidade de organização das informações de um software se torna ainda mais evidente quando comparamos as opiniões de </w:t>
       </w:r>
       <w:proofErr w:type="spellStart"/>
       <w:r>
@@ -8768,7 +8938,20 @@
         <w:rPr>
           <w:b/>
         </w:rPr>
-        <w:t>A melhor decisão: Baseado na web versus Desktop</w:t>
+        <w:t xml:space="preserve">A melhor decisão: Baseado na web </w:t>
+      </w:r>
+      <w:r>
+        <w:rPr>
+          <w:b/>
+          <w:i/>
+        </w:rPr>
+        <w:t>versus</w:t>
+      </w:r>
+      <w:r>
+        <w:rPr>
+          <w:b/>
+        </w:rPr>
+        <w:t xml:space="preserve"> Desktop</w:t>
       </w:r>
     </w:p>
     <w:p>
@@ -8975,72 +9158,9 @@
       <w:pPr>
         <w:pStyle w:val="TCC"/>
         <w:ind w:firstLine="709"/>
-      </w:pPr>
-      <w:r>
-        <w:t>Um aplicativo de desktop somente pode ser adquirido de um formato</w:t>
-      </w:r>
-      <w:r>
-        <w:t xml:space="preserve"> </w:t>
-      </w:r>
-      <w:r>
-        <w:t xml:space="preserve">físico (CDs, DVDs, </w:t>
-      </w:r>
-      <w:proofErr w:type="spellStart"/>
-      <w:r>
-        <w:t>Pendrives</w:t>
-      </w:r>
-      <w:proofErr w:type="spellEnd"/>
-      <w:r>
-        <w:t>) ou de download pela internet, isso significa</w:t>
-      </w:r>
-      <w:r>
-        <w:t xml:space="preserve"> </w:t>
-      </w:r>
-      <w:r>
-        <w:t>que o aplicativo é executado localmente, tendo a opção de não ter uma conexão com a internet</w:t>
-      </w:r>
-      <w:r>
-        <w:t>.</w:t>
-      </w:r>
-      <w:r>
-        <w:t xml:space="preserve"> </w:t>
-      </w:r>
-      <w:r>
-        <w:rPr>
-          <w:shd w:val="clear" w:color="auto" w:fill="FFFFFF"/>
-        </w:rPr>
-        <w:t>(MOMOOK, 2018)</w:t>
-      </w:r>
-    </w:p>
-    <w:p>
-      <w:pPr>
-        <w:pStyle w:val="TCC"/>
-        <w:ind w:firstLine="709"/>
-      </w:pPr>
-      <w:r>
-        <w:t>Em contrapartida, o software baseado na web é acessado usando um navegador da web, sem a necessidade de ser adquirido ou instalado no computador. A principal diferença aqui é que há a necessidade de uma conexão com a internet, permitindo troca de informações online</w:t>
-      </w:r>
-      <w:r>
-        <w:t>.</w:t>
-      </w:r>
-      <w:r>
-        <w:t xml:space="preserve"> </w:t>
-      </w:r>
-      <w:r>
-        <w:rPr>
-          <w:shd w:val="clear" w:color="auto" w:fill="FFFFFF"/>
-        </w:rPr>
-        <w:t>(MOMOOK, 2018)</w:t>
-      </w:r>
-      <w:r>
-        <w:t xml:space="preserve"> </w:t>
-      </w:r>
-    </w:p>
-    <w:p>
-      <w:pPr>
-        <w:pStyle w:val="TCC"/>
-        <w:ind w:firstLine="709"/>
-        <w:contextualSpacing/>
+        <w:rPr>
+          <w:shd w:val="clear" w:color="auto" w:fill="FFFFFF"/>
+        </w:rPr>
         <w:sectPr>
           <w:pgSz w:w="11906" w:h="16838"/>
           <w:pgMar w:top="1701" w:right="1134" w:bottom="1134" w:left="1701" w:header="709" w:footer="709" w:gutter="0"/>
@@ -9050,6 +9170,73 @@
         </w:sectPr>
       </w:pPr>
       <w:r>
+        <w:t>Um aplicativo de desktop somente pode ser adquirido de um formato</w:t>
+      </w:r>
+      <w:r>
+        <w:t xml:space="preserve"> </w:t>
+      </w:r>
+      <w:r>
+        <w:t xml:space="preserve">físico (CDs, DVDs, </w:t>
+      </w:r>
+      <w:proofErr w:type="spellStart"/>
+      <w:r>
+        <w:t>Pendrives</w:t>
+      </w:r>
+      <w:proofErr w:type="spellEnd"/>
+      <w:r>
+        <w:t>) ou de download pela internet, isso significa</w:t>
+      </w:r>
+      <w:r>
+        <w:t xml:space="preserve"> </w:t>
+      </w:r>
+      <w:r>
+        <w:t>que o aplicativo é executado localmente, tendo a opção de não ter uma conexão com a internet</w:t>
+      </w:r>
+      <w:r>
+        <w:t>.</w:t>
+      </w:r>
+      <w:r>
+        <w:t xml:space="preserve"> </w:t>
+      </w:r>
+      <w:r>
+        <w:rPr>
+          <w:shd w:val="clear" w:color="auto" w:fill="FFFFFF"/>
+        </w:rPr>
+        <w:t>(MOMOOK, 2018)</w:t>
+      </w:r>
+    </w:p>
+    <w:p>
+      <w:pPr>
+        <w:pStyle w:val="TCC"/>
+        <w:ind w:firstLine="709"/>
+      </w:pPr>
+      <w:r>
+        <w:lastRenderedPageBreak/>
+        <w:t>Em contrapartida, o software baseado na web é acessado usando um navegador da web, sem a necessidade de ser adquirido ou instalado no computador. A principal diferença aqui é que há a necessidade de uma conexão com a internet, permitindo troca de informações online</w:t>
+      </w:r>
+      <w:r>
+        <w:t>.</w:t>
+      </w:r>
+      <w:r>
+        <w:t xml:space="preserve"> </w:t>
+      </w:r>
+      <w:r>
+        <w:rPr>
+          <w:shd w:val="clear" w:color="auto" w:fill="FFFFFF"/>
+        </w:rPr>
+        <w:t>(MOMOOK, 2018)</w:t>
+      </w:r>
+      <w:r>
+        <w:t xml:space="preserve"> </w:t>
+      </w:r>
+    </w:p>
+    <w:p>
+      <w:pPr>
+        <w:pStyle w:val="TCC"/>
+        <w:ind w:firstLine="709"/>
+        <w:contextualSpacing/>
+      </w:pPr>
+      <w:r>
         <w:t>Considerando todos esses pontos</w:t>
       </w:r>
       <w:r>
@@ -9058,13 +9245,7 @@
       <w:r>
         <w:t xml:space="preserve"> para que haja acesso de vários usuários ao </w:t>
       </w:r>
-    </w:p>
-    <w:p>
-      <w:pPr>
-        <w:pStyle w:val="TCC"/>
-      </w:pPr>
-      <w:r>
-        <w:lastRenderedPageBreak/>
+      <w:r>
         <w:t>mesmo sistema, de forma mais simples</w:t>
       </w:r>
       <w:r>
@@ -9277,33 +9458,6 @@
       <w:pPr>
         <w:pStyle w:val="TCC"/>
         <w:ind w:firstLine="709"/>
-      </w:pPr>
-      <w:r>
-        <w:tab/>
-      </w:r>
-      <w:r>
-        <w:t xml:space="preserve">Em BPMN, um processo de negócio é simulado </w:t>
-      </w:r>
-      <w:r>
-        <w:t>por meio</w:t>
-      </w:r>
-      <w:r>
-        <w:t xml:space="preserve"> de uma conexão entre eventos e atividades. </w:t>
-      </w:r>
-      <w:r>
-        <w:t>Essa conexão possui uma direção e demonstra a sequência em que os mesmos são realizados</w:t>
-      </w:r>
-      <w:r>
-        <w:t>. (SGANDERLA, 2012)</w:t>
-      </w:r>
-    </w:p>
-    <w:p>
-      <w:pPr>
-        <w:pStyle w:val="TCC"/>
-        <w:ind w:firstLine="709"/>
-        <w:rPr>
-          <w:shd w:val="clear" w:color="auto" w:fill="FFFFFF"/>
-        </w:rPr>
         <w:sectPr>
           <w:pgSz w:w="11906" w:h="16838"/>
           <w:pgMar w:top="1701" w:right="1134" w:bottom="1134" w:left="1701" w:header="709" w:footer="709" w:gutter="0"/>
@@ -9314,6 +9468,34 @@
       </w:pPr>
       <w:r>
         <w:tab/>
+      </w:r>
+      <w:r>
+        <w:t xml:space="preserve">Em BPMN, um processo de negócio é simulado </w:t>
+      </w:r>
+      <w:r>
+        <w:t>por meio</w:t>
+      </w:r>
+      <w:r>
+        <w:t xml:space="preserve"> de uma conexão entre eventos e atividades. </w:t>
+      </w:r>
+      <w:r>
+        <w:t>Essa conexão possui uma direção e demonstra a sequência em que os mesmos são realizados</w:t>
+      </w:r>
+      <w:r>
+        <w:t>. (SGANDERLA, 2012)</w:t>
+      </w:r>
+    </w:p>
+    <w:p>
+      <w:pPr>
+        <w:pStyle w:val="TCC"/>
+        <w:ind w:firstLine="709"/>
+        <w:rPr>
+          <w:shd w:val="clear" w:color="auto" w:fill="FFFFFF"/>
+        </w:rPr>
+      </w:pPr>
+      <w:r>
+        <w:lastRenderedPageBreak/>
+        <w:tab/>
         <w:t xml:space="preserve">Caso haja a necessidade de </w:t>
       </w:r>
       <w:r>
@@ -9366,7 +9548,6 @@
         <w:ind w:firstLine="709"/>
       </w:pPr>
       <w:r>
-        <w:lastRenderedPageBreak/>
         <w:t>U</w:t>
       </w:r>
       <w:r>
@@ -9609,85 +9790,7 @@
     <w:p>
       <w:pPr>
         <w:pStyle w:val="TCC"/>
-        <w:ind w:firstLine="709"/>
-      </w:pPr>
-      <w:r>
-        <w:t xml:space="preserve">Requisitos são </w:t>
-      </w:r>
-      <w:r>
-        <w:t>as necessidades para um produto</w:t>
-      </w:r>
-      <w:r>
-        <w:t xml:space="preserve">. É </w:t>
-      </w:r>
-      <w:r>
-        <w:t>nessa</w:t>
-      </w:r>
-      <w:r>
-        <w:t xml:space="preserve"> etapa que se identifica as partes interessadas e seus diferentes pontos de vista sobre o que se tem como problema. Após isso, é definido quais desses problemas </w:t>
-      </w:r>
-      <w:r>
-        <w:t xml:space="preserve">o projeto, em sua conclusão, </w:t>
-      </w:r>
-      <w:r>
-        <w:t>pretende solucionar</w:t>
-      </w:r>
-      <w:r>
-        <w:t>.</w:t>
-      </w:r>
-      <w:r>
-        <w:t xml:space="preserve"> </w:t>
-      </w:r>
-      <w:r>
-        <w:rPr>
-          <w:shd w:val="clear" w:color="auto" w:fill="FFFFFF"/>
-        </w:rPr>
-        <w:t>(CERRI, 2018)</w:t>
-      </w:r>
-    </w:p>
-    <w:p>
-      <w:pPr>
-        <w:ind w:firstLine="709"/>
-      </w:pPr>
-    </w:p>
-    <w:p>
-      <w:pPr>
-        <w:pStyle w:val="TCC"/>
-        <w:rPr>
-          <w:b/>
-        </w:rPr>
-      </w:pPr>
-      <w:r>
-        <w:rPr>
-          <w:b/>
-        </w:rPr>
-        <w:t>2.</w:t>
-      </w:r>
-      <w:r>
-        <w:rPr>
-          <w:b/>
-        </w:rPr>
-        <w:t>3</w:t>
-      </w:r>
-      <w:r>
-        <w:rPr>
-          <w:b/>
-        </w:rPr>
-        <w:t>.2 Tipos de Requisitos</w:t>
-      </w:r>
-    </w:p>
-    <w:p>
-      <w:pPr>
-        <w:pStyle w:val="TCC"/>
-        <w:ind w:firstLine="709"/>
-      </w:pPr>
-      <w:r>
-        <w:tab/>
-      </w:r>
-    </w:p>
-    <w:p>
-      <w:pPr>
-        <w:pStyle w:val="TCC"/>
+        <w:widowControl w:val="0"/>
         <w:ind w:firstLine="709"/>
         <w:sectPr>
           <w:pgSz w:w="11906" w:h="16838"/>
@@ -9698,6 +9801,102 @@
         </w:sectPr>
       </w:pPr>
       <w:r>
+        <w:t xml:space="preserve">Requisitos são </w:t>
+      </w:r>
+      <w:r>
+        <w:t>as necessidades para um produto</w:t>
+      </w:r>
+      <w:r>
+        <w:t xml:space="preserve">. É </w:t>
+      </w:r>
+      <w:r>
+        <w:t>nessa</w:t>
+      </w:r>
+      <w:r>
+        <w:t xml:space="preserve"> etapa que se identifica as partes interessadas e seus diferentes pontos de vista sobre o que se tem</w:t>
+      </w:r>
+      <w:r>
+        <w:t xml:space="preserve"> </w:t>
+      </w:r>
+      <w:r>
+        <w:t xml:space="preserve">como problema. </w:t>
+      </w:r>
+    </w:p>
+    <w:p>
+      <w:pPr>
+        <w:pStyle w:val="TCC"/>
+        <w:widowControl w:val="0"/>
+        <w:ind w:firstLine="709"/>
+      </w:pPr>
+      <w:r>
+        <w:lastRenderedPageBreak/>
+        <w:t xml:space="preserve">Após isso, é definido quais desses problemas </w:t>
+      </w:r>
+      <w:r>
+        <w:t xml:space="preserve">o projeto, em sua conclusão, </w:t>
+      </w:r>
+      <w:r>
+        <w:t>pretende solucionar</w:t>
+      </w:r>
+      <w:r>
+        <w:t>.</w:t>
+      </w:r>
+      <w:r>
+        <w:t xml:space="preserve"> </w:t>
+      </w:r>
+      <w:r>
+        <w:rPr>
+          <w:shd w:val="clear" w:color="auto" w:fill="FFFFFF"/>
+        </w:rPr>
+        <w:t>(CERRI, 2018)</w:t>
+      </w:r>
+    </w:p>
+    <w:p>
+      <w:pPr>
+        <w:ind w:firstLine="709"/>
+      </w:pPr>
+    </w:p>
+    <w:p>
+      <w:pPr>
+        <w:pStyle w:val="TCC"/>
+        <w:rPr>
+          <w:b/>
+        </w:rPr>
+      </w:pPr>
+      <w:r>
+        <w:rPr>
+          <w:b/>
+        </w:rPr>
+        <w:t>2.</w:t>
+      </w:r>
+      <w:r>
+        <w:rPr>
+          <w:b/>
+        </w:rPr>
+        <w:t>3</w:t>
+      </w:r>
+      <w:r>
+        <w:rPr>
+          <w:b/>
+        </w:rPr>
+        <w:t>.2 Tipos de Requisitos</w:t>
+      </w:r>
+    </w:p>
+    <w:p>
+      <w:pPr>
+        <w:pStyle w:val="TCC"/>
+        <w:ind w:firstLine="709"/>
+      </w:pPr>
+      <w:r>
+        <w:tab/>
+      </w:r>
+    </w:p>
+    <w:p>
+      <w:pPr>
+        <w:pStyle w:val="TCC"/>
+        <w:ind w:firstLine="709"/>
+      </w:pPr>
+      <w:r>
         <w:t xml:space="preserve">Definido, então, o entendimento sobre os requisitos de um produto, é possível desmembrá-los, inicialmente, em </w:t>
       </w:r>
       <w:r>
@@ -9707,16 +9906,7 @@
         <w:t xml:space="preserve">dois grupos de requisitos específicos, os </w:t>
       </w:r>
       <w:r>
-        <w:t xml:space="preserve">requisitos </w:t>
-      </w:r>
-    </w:p>
-    <w:p>
-      <w:pPr>
-        <w:pStyle w:val="TCC"/>
-      </w:pPr>
-      <w:r>
-        <w:lastRenderedPageBreak/>
-        <w:t>de usuário</w:t>
+        <w:t>requisitos de usuário</w:t>
       </w:r>
       <w:r>
         <w:t xml:space="preserve"> e os </w:t>
@@ -9883,55 +10073,6 @@
       <w:pPr>
         <w:pStyle w:val="TCC"/>
         <w:ind w:firstLine="709"/>
-      </w:pPr>
-      <w:r>
-        <w:tab/>
-      </w:r>
-      <w:r>
-        <w:t>A má compreensão de requisitos de uma demanda pode resultar deficiências em um sistema construído. Isso acontece pela falta de um amplo conhecimento na regra necessária para o desenvolvimento, causando até mesmo a criação de um produto que não atende as necessidades do cliente</w:t>
-      </w:r>
-      <w:r>
-        <w:t>. (CASTILHO, 2008)</w:t>
-      </w:r>
-    </w:p>
-    <w:p>
-      <w:pPr>
-        <w:pStyle w:val="TCC"/>
-        <w:ind w:firstLine="709"/>
-      </w:pPr>
-      <w:r>
-        <w:t xml:space="preserve">São esses acontecimentos que trazem a necessidade de uma solução através da modelagem. </w:t>
-      </w:r>
-      <w:r>
-        <w:t>A Modelagem de software é uma representação de algo do mundo real</w:t>
-      </w:r>
-      <w:r>
-        <w:t xml:space="preserve">. </w:t>
-      </w:r>
-      <w:r>
-        <w:t>A partir daí</w:t>
-      </w:r>
-      <w:r>
-        <w:t xml:space="preserve"> se pode projetar o que um software deverá fazer e, com isso, auxiliar analistas e programadores na compreensão de como o sistema e suas funções se comportarão</w:t>
-      </w:r>
-      <w:r>
-        <w:t>. (CASTILHO, 2008)</w:t>
-      </w:r>
-    </w:p>
-    <w:p>
-      <w:pPr>
-        <w:pStyle w:val="TCC"/>
-        <w:rPr>
-          <w:b/>
-        </w:rPr>
-      </w:pPr>
-    </w:p>
-    <w:p>
-      <w:pPr>
-        <w:pStyle w:val="TCC"/>
-        <w:rPr>
-          <w:b/>
-        </w:rPr>
         <w:sectPr>
           <w:pgSz w:w="11906" w:h="16838"/>
           <w:pgMar w:top="1701" w:right="1134" w:bottom="1134" w:left="1701" w:header="709" w:footer="709" w:gutter="0"/>
@@ -9941,6 +10082,56 @@
         </w:sectPr>
       </w:pPr>
       <w:r>
+        <w:tab/>
+      </w:r>
+      <w:r>
+        <w:t>A má compreensão de requisitos de uma demanda pode resultar deficiências em um sistema construído. Isso acontece pela falta de um amplo conhecimento na regra necessária para o desenvolvimento, causando até mesmo a criação de um produto que não atende as necessidades do cliente</w:t>
+      </w:r>
+      <w:r>
+        <w:t>. (CASTILHO, 2008)</w:t>
+      </w:r>
+    </w:p>
+    <w:p>
+      <w:pPr>
+        <w:pStyle w:val="TCC"/>
+        <w:ind w:firstLine="709"/>
+      </w:pPr>
+      <w:r>
+        <w:lastRenderedPageBreak/>
+        <w:t xml:space="preserve">São esses acontecimentos que trazem a necessidade de uma solução através da modelagem. </w:t>
+      </w:r>
+      <w:r>
+        <w:t>A Modelagem de software é uma representação de algo do mundo real</w:t>
+      </w:r>
+      <w:r>
+        <w:t xml:space="preserve">. </w:t>
+      </w:r>
+      <w:r>
+        <w:t>A partir daí</w:t>
+      </w:r>
+      <w:r>
+        <w:t xml:space="preserve"> se pode projetar o que um software deverá fazer e, com isso, auxiliar analistas e programadores na compreensão de como o sistema e suas funções se comportarão</w:t>
+      </w:r>
+      <w:r>
+        <w:t>. (CASTILHO, 2008)</w:t>
+      </w:r>
+    </w:p>
+    <w:p>
+      <w:pPr>
+        <w:pStyle w:val="TCC"/>
+        <w:rPr>
+          <w:b/>
+        </w:rPr>
+      </w:pPr>
+    </w:p>
+    <w:p>
+      <w:pPr>
+        <w:pStyle w:val="TCC"/>
+        <w:rPr>
+          <w:b/>
+        </w:rPr>
+      </w:pPr>
+      <w:r>
         <w:rPr>
           <w:b/>
         </w:rPr>
@@ -9968,10 +10159,14 @@
     <w:p>
       <w:pPr>
         <w:pStyle w:val="TCC"/>
+      </w:pPr>
+    </w:p>
+    <w:p>
+      <w:pPr>
+        <w:pStyle w:val="TCC"/>
         <w:ind w:firstLine="709"/>
       </w:pPr>
       <w:r>
-        <w:lastRenderedPageBreak/>
         <w:t>A</w:t>
       </w:r>
       <w:r>
@@ -10142,12 +10337,7 @@
         <w:t>.</w:t>
       </w:r>
     </w:p>
-    <w:p>
-      <w:pPr>
-        <w:pStyle w:val="TCC"/>
-        <w:ind w:firstLine="709"/>
-      </w:pPr>
-    </w:p>
+    <w:p/>
     <w:p>
       <w:pPr>
         <w:jc w:val="center"/>
@@ -10158,7 +10348,7 @@
         </w:rPr>
         <w:drawing>
           <wp:inline distT="0" distB="0" distL="0" distR="0">
-            <wp:extent cx="5305245" cy="3001645"/>
+            <wp:extent cx="4497572" cy="2544673"/>
             <wp:effectExtent l="0" t="0" r="0" b="8255"/>
             <wp:docPr id="1" name="Imagem 1" descr="C:\Users\JJJ\Pictures\Diagramas.jpg"/>
             <wp:cNvGraphicFramePr>
@@ -10189,7 +10379,7 @@
                   <pic:spPr bwMode="auto">
                     <a:xfrm>
                       <a:off x="0" y="0"/>
-                      <a:ext cx="5313973" cy="3006583"/>
+                      <a:ext cx="4554443" cy="2576850"/>
                     </a:xfrm>
                     <a:prstGeom prst="rect">
                       <a:avLst/>
@@ -10216,103 +10406,6 @@
           <w:szCs w:val="20"/>
           <w:shd w:val="clear" w:color="auto" w:fill="FFFFFF"/>
         </w:rPr>
-      </w:pPr>
-      <w:r>
-        <w:rPr>
-          <w:sz w:val="20"/>
-          <w:szCs w:val="20"/>
-        </w:rPr>
-        <w:t>Figura</w:t>
-      </w:r>
-      <w:r>
-        <w:rPr>
-          <w:sz w:val="20"/>
-          <w:szCs w:val="20"/>
-        </w:rPr>
-        <w:t xml:space="preserve"> </w:t>
-      </w:r>
-      <w:r>
-        <w:rPr>
-          <w:sz w:val="20"/>
-          <w:szCs w:val="20"/>
-        </w:rPr>
-        <w:t>2</w:t>
-      </w:r>
-      <w:r>
-        <w:rPr>
-          <w:sz w:val="20"/>
-          <w:szCs w:val="20"/>
-        </w:rPr>
-        <w:t xml:space="preserve"> – Diagramas</w:t>
-      </w:r>
-      <w:r>
-        <w:rPr>
-          <w:sz w:val="20"/>
-          <w:szCs w:val="20"/>
-        </w:rPr>
-        <w:br/>
-        <w:t xml:space="preserve">Fonte: </w:t>
-      </w:r>
-      <w:r>
-        <w:rPr>
-          <w:sz w:val="20"/>
-          <w:szCs w:val="20"/>
-        </w:rPr>
-        <w:t xml:space="preserve">Adaptado de </w:t>
-      </w:r>
-      <w:r>
-        <w:rPr>
-          <w:sz w:val="20"/>
-          <w:szCs w:val="20"/>
-          <w:shd w:val="clear" w:color="auto" w:fill="FFFFFF"/>
-        </w:rPr>
-        <w:t>Vieira (2015)</w:t>
-      </w:r>
-    </w:p>
-    <w:p>
-      <w:pPr>
-        <w:pStyle w:val="TCC"/>
-        <w:ind w:firstLine="709"/>
-      </w:pPr>
-    </w:p>
-    <w:p>
-      <w:pPr>
-        <w:pStyle w:val="TCC"/>
-        <w:rPr>
-          <w:b/>
-        </w:rPr>
-      </w:pPr>
-      <w:r>
-        <w:rPr>
-          <w:b/>
-        </w:rPr>
-        <w:t>2.</w:t>
-      </w:r>
-      <w:r>
-        <w:rPr>
-          <w:b/>
-        </w:rPr>
-        <w:t>4</w:t>
-      </w:r>
-      <w:r>
-        <w:rPr>
-          <w:b/>
-        </w:rPr>
-        <w:t>.2 Diagrama de caso de uso</w:t>
-      </w:r>
-    </w:p>
-    <w:p>
-      <w:pPr>
-        <w:ind w:firstLine="709"/>
-      </w:pPr>
-    </w:p>
-    <w:p>
-      <w:pPr>
-        <w:pStyle w:val="TCC"/>
-        <w:ind w:firstLine="709"/>
-        <w:rPr>
-          <w:color w:val="auto"/>
-        </w:rPr>
         <w:sectPr>
           <w:pgSz w:w="11906" w:h="16838"/>
           <w:pgMar w:top="1701" w:right="1134" w:bottom="1134" w:left="1701" w:header="709" w:footer="709" w:gutter="0"/>
@@ -10323,6 +10416,95 @@
       </w:pPr>
       <w:r>
         <w:rPr>
+          <w:sz w:val="20"/>
+          <w:szCs w:val="20"/>
+        </w:rPr>
+        <w:t>Figura</w:t>
+      </w:r>
+      <w:r>
+        <w:rPr>
+          <w:sz w:val="20"/>
+          <w:szCs w:val="20"/>
+        </w:rPr>
+        <w:t xml:space="preserve"> </w:t>
+      </w:r>
+      <w:r>
+        <w:rPr>
+          <w:sz w:val="20"/>
+          <w:szCs w:val="20"/>
+        </w:rPr>
+        <w:t>2</w:t>
+      </w:r>
+      <w:r>
+        <w:rPr>
+          <w:sz w:val="20"/>
+          <w:szCs w:val="20"/>
+        </w:rPr>
+        <w:t xml:space="preserve"> – Diagramas</w:t>
+      </w:r>
+      <w:r>
+        <w:rPr>
+          <w:sz w:val="20"/>
+          <w:szCs w:val="20"/>
+        </w:rPr>
+        <w:br/>
+        <w:t xml:space="preserve">Fonte: </w:t>
+      </w:r>
+      <w:r>
+        <w:rPr>
+          <w:sz w:val="20"/>
+          <w:szCs w:val="20"/>
+        </w:rPr>
+        <w:t xml:space="preserve">Adaptado de </w:t>
+      </w:r>
+      <w:r>
+        <w:rPr>
+          <w:sz w:val="20"/>
+          <w:szCs w:val="20"/>
+          <w:shd w:val="clear" w:color="auto" w:fill="FFFFFF"/>
+        </w:rPr>
+        <w:t>Vieira (2015)</w:t>
+      </w:r>
+    </w:p>
+    <w:p>
+      <w:pPr>
+        <w:pStyle w:val="TCC"/>
+        <w:rPr>
+          <w:b/>
+        </w:rPr>
+      </w:pPr>
+      <w:r>
+        <w:rPr>
+          <w:b/>
+        </w:rPr>
+        <w:lastRenderedPageBreak/>
+        <w:t>2.</w:t>
+      </w:r>
+      <w:r>
+        <w:rPr>
+          <w:b/>
+        </w:rPr>
+        <w:t>4</w:t>
+      </w:r>
+      <w:r>
+        <w:rPr>
+          <w:b/>
+        </w:rPr>
+        <w:t>.2 Diagrama de caso de uso</w:t>
+      </w:r>
+    </w:p>
+    <w:p>
+      <w:pPr>
+        <w:ind w:firstLine="709"/>
+      </w:pPr>
+    </w:p>
+    <w:p>
+      <w:pPr>
+        <w:pStyle w:val="TCC"/>
+        <w:ind w:firstLine="709"/>
+      </w:pPr>
+      <w:r>
+        <w:rPr>
           <w:color w:val="auto"/>
         </w:rPr>
         <w:tab/>
@@ -10376,16 +10558,10 @@
         </w:rPr>
         <w:t xml:space="preserve"> </w:t>
       </w:r>
-    </w:p>
-    <w:p>
-      <w:pPr>
-        <w:pStyle w:val="TCC"/>
-      </w:pPr>
       <w:r>
         <w:rPr>
           <w:color w:val="auto"/>
         </w:rPr>
-        <w:lastRenderedPageBreak/>
         <w:t xml:space="preserve">possíveis de serem realizadas, bem como a comunicação entre o usuário e essas </w:t>
       </w:r>
       <w:r>
@@ -10604,60 +10780,41 @@
     <w:p>
       <w:pPr>
         <w:pStyle w:val="TCC"/>
-        <w:ind w:firstLine="709"/>
-      </w:pPr>
-    </w:p>
-    <w:p>
-      <w:pPr>
-        <w:pStyle w:val="TCC"/>
-        <w:rPr>
-          <w:b/>
-        </w:rPr>
-      </w:pPr>
-      <w:r>
-        <w:rPr>
-          <w:b/>
-        </w:rPr>
-        <w:t>2.</w:t>
-      </w:r>
-      <w:r>
-        <w:rPr>
-          <w:b/>
-        </w:rPr>
-        <w:t>5</w:t>
-      </w:r>
-      <w:r>
-        <w:rPr>
-          <w:b/>
-        </w:rPr>
-        <w:t>.1 Da organização das etapas: Kanban</w:t>
-      </w:r>
-      <w:r>
-        <w:rPr>
-          <w:b/>
-        </w:rPr>
+      </w:pPr>
+    </w:p>
+    <w:p>
+      <w:pPr>
+        <w:pStyle w:val="TCC"/>
+      </w:pPr>
+      <w:r>
         <w:tab/>
-      </w:r>
-    </w:p>
-    <w:p>
-      <w:pPr>
-        <w:pStyle w:val="TCC"/>
-        <w:ind w:firstLine="709"/>
-      </w:pPr>
-    </w:p>
-    <w:p>
-      <w:pPr>
-        <w:pStyle w:val="TCC"/>
-        <w:ind w:firstLine="709"/>
-      </w:pPr>
-      <w:r>
-        <w:t xml:space="preserve">Quanto a metodologia de desenvolvimento, o Kanban, que nasceu inspirado em sistemas de organização de supermercados americanos (RUNRUN.IT, [2017?]), é responsável pelo auxílio no controle de progresso das tarefas de forma visual. </w:t>
-      </w:r>
-    </w:p>
-    <w:p>
-      <w:pPr>
-        <w:pStyle w:val="TCC"/>
-        <w:ind w:firstLine="709"/>
+        <w:t xml:space="preserve">A escolha </w:t>
+      </w:r>
+      <w:r>
+        <w:t xml:space="preserve">certa </w:t>
+      </w:r>
+      <w:r>
+        <w:t>da</w:t>
+      </w:r>
+      <w:r>
+        <w:t>s</w:t>
+      </w:r>
+      <w:r>
+        <w:t xml:space="preserve"> tecnologia</w:t>
+      </w:r>
+      <w:r>
+        <w:t>s</w:t>
+      </w:r>
+      <w:r>
+        <w:t xml:space="preserve"> utilizada</w:t>
+      </w:r>
+      <w:r>
+        <w:t>s no planejamento e desenvolvimento de um software pode tornar o procedimento mais eficiente, rápido e fácil, sempre atento ao que há de melhor no mercado.</w:t>
+      </w:r>
+    </w:p>
+    <w:p>
+      <w:pPr>
+        <w:pStyle w:val="TCC"/>
         <w:sectPr>
           <w:pgSz w:w="11906" w:h="16838"/>
           <w:pgMar w:top="1701" w:right="1134" w:bottom="1134" w:left="1701" w:header="709" w:footer="709" w:gutter="0"/>
@@ -10667,6 +10824,88 @@
         </w:sectPr>
       </w:pPr>
       <w:r>
+        <w:tab/>
+        <w:t>Mesmo com tanta</w:t>
+      </w:r>
+      <w:r>
+        <w:t>s</w:t>
+      </w:r>
+      <w:r>
+        <w:t xml:space="preserve"> opç</w:t>
+      </w:r>
+      <w:r>
+        <w:t>ões</w:t>
+      </w:r>
+      <w:r>
+        <w:t xml:space="preserve">, decidir pelo que há de mais novo </w:t>
+      </w:r>
+      <w:r>
+        <w:t>pode</w:t>
+      </w:r>
+      <w:r>
+        <w:t xml:space="preserve"> não ser a melhor alternativa, visto que o domínio sobre a tecnologia e o orçamento disponível são pontos fundamentais no decorrer processo.</w:t>
+      </w:r>
+      <w:r>
+        <w:t xml:space="preserve"> </w:t>
+      </w:r>
+      <w:r>
+        <w:t>(FLUXO CONSULTORIA, 2016)</w:t>
+      </w:r>
+    </w:p>
+    <w:p>
+      <w:pPr>
+        <w:pStyle w:val="TCC"/>
+        <w:rPr>
+          <w:b/>
+        </w:rPr>
+      </w:pPr>
+      <w:r>
+        <w:rPr>
+          <w:b/>
+        </w:rPr>
+        <w:lastRenderedPageBreak/>
+        <w:t>2.</w:t>
+      </w:r>
+      <w:r>
+        <w:rPr>
+          <w:b/>
+        </w:rPr>
+        <w:t>5</w:t>
+      </w:r>
+      <w:r>
+        <w:rPr>
+          <w:b/>
+        </w:rPr>
+        <w:t>.1 Da organização das etapas: Kanban</w:t>
+      </w:r>
+      <w:r>
+        <w:rPr>
+          <w:b/>
+        </w:rPr>
+        <w:tab/>
+      </w:r>
+    </w:p>
+    <w:p>
+      <w:pPr>
+        <w:pStyle w:val="TCC"/>
+        <w:ind w:firstLine="709"/>
+      </w:pPr>
+    </w:p>
+    <w:p>
+      <w:pPr>
+        <w:pStyle w:val="TCC"/>
+        <w:ind w:firstLine="709"/>
+      </w:pPr>
+      <w:r>
+        <w:t xml:space="preserve">Quanto a metodologia de desenvolvimento, o Kanban, que nasceu inspirado em sistemas de organização de supermercados americanos (RUNRUN.IT, [2017?]), é responsável pelo auxílio no controle de progresso das tarefas de forma visual. </w:t>
+      </w:r>
+    </w:p>
+    <w:p>
+      <w:pPr>
+        <w:pStyle w:val="TCC"/>
+        <w:ind w:firstLine="709"/>
+      </w:pPr>
+      <w:r>
         <w:t>Em sua forma mais tradicional, utiliza-se um quadro no qual são colados alguns papéis (Post-it) e cada papel representará uma tarefa a ser realizada. No quadro encontram-se três etapas de desenvolvimento, as quais todos os papéis passaram</w:t>
       </w:r>
       <w:r>
@@ -10721,6 +10960,11 @@
     <w:p>
       <w:pPr>
         <w:pStyle w:val="TCC"/>
+      </w:pPr>
+    </w:p>
+    <w:p>
+      <w:pPr>
+        <w:pStyle w:val="TCC"/>
         <w:jc w:val="center"/>
         <w:rPr>
           <w:noProof/>
@@ -10730,11 +10974,10 @@
         <w:rPr>
           <w:noProof/>
         </w:rPr>
-        <w:lastRenderedPageBreak/>
         <w:drawing>
           <wp:inline distT="0" distB="0" distL="0" distR="0" wp14:anchorId="17FE2276" wp14:editId="0B7CCB8F">
-            <wp:extent cx="4175184" cy="1414002"/>
-            <wp:effectExtent l="0" t="0" r="0" b="0"/>
+            <wp:extent cx="5651137" cy="1913860"/>
+            <wp:effectExtent l="0" t="0" r="6985" b="0"/>
             <wp:docPr id="3" name="Imagem 3" descr="C:\Users\JJJ\Pictures\metodologia-kanban.jpg"/>
             <wp:cNvGraphicFramePr>
               <a:graphicFrameLocks xmlns:a="http://schemas.openxmlformats.org/drawingml/2006/main" noChangeAspect="1"/>
@@ -10764,7 +11007,7 @@
                   <pic:spPr bwMode="auto">
                     <a:xfrm>
                       <a:off x="0" y="0"/>
-                      <a:ext cx="4386346" cy="1485516"/>
+                      <a:ext cx="5984867" cy="2026884"/>
                     </a:xfrm>
                     <a:prstGeom prst="rect">
                       <a:avLst/>
@@ -10961,72 +11204,6 @@
       <w:pPr>
         <w:pStyle w:val="TCC"/>
         <w:ind w:firstLine="709"/>
-      </w:pPr>
-    </w:p>
-    <w:p>
-      <w:pPr>
-        <w:pStyle w:val="TCC"/>
-        <w:rPr>
-          <w:b/>
-        </w:rPr>
-      </w:pPr>
-      <w:r>
-        <w:rPr>
-          <w:b/>
-        </w:rPr>
-        <w:t>2.</w:t>
-      </w:r>
-      <w:r>
-        <w:rPr>
-          <w:b/>
-        </w:rPr>
-        <w:t>5</w:t>
-      </w:r>
-      <w:r>
-        <w:rPr>
-          <w:b/>
-        </w:rPr>
-        <w:t>.3 Linguagem de programação: C#</w:t>
-      </w:r>
-      <w:r>
-        <w:rPr>
-          <w:b/>
-        </w:rPr>
-        <w:tab/>
-      </w:r>
-    </w:p>
-    <w:p>
-      <w:pPr>
-        <w:pStyle w:val="TCC"/>
-        <w:ind w:firstLine="709"/>
-      </w:pPr>
-    </w:p>
-    <w:p>
-      <w:pPr>
-        <w:pStyle w:val="TCC"/>
-        <w:ind w:firstLine="709"/>
-      </w:pPr>
-      <w:r>
-        <w:tab/>
-        <w:t>O C# é uma linguagem de programação orientada a objetos, desenvolvida pela Microsoft</w:t>
-      </w:r>
-      <w:r>
-        <w:t xml:space="preserve">, criada para facilitar o processo de desenvolvimento, trazendo inúmeros recursos que proporcionam boa produtividade a quem </w:t>
-      </w:r>
-      <w:r>
-        <w:t>utiliza</w:t>
-      </w:r>
-      <w:r>
-        <w:t>.</w:t>
-      </w:r>
-      <w:r>
-        <w:t xml:space="preserve"> (GUEDES, 2018)</w:t>
-      </w:r>
-    </w:p>
-    <w:p>
-      <w:pPr>
-        <w:pStyle w:val="TCC"/>
-        <w:ind w:firstLine="709"/>
         <w:sectPr>
           <w:pgSz w:w="11906" w:h="16838"/>
           <w:pgMar w:top="1701" w:right="1134" w:bottom="1134" w:left="1701" w:header="709" w:footer="709" w:gutter="0"/>
@@ -11035,6 +11212,74 @@
           <w:docGrid w:linePitch="299"/>
         </w:sectPr>
       </w:pPr>
+    </w:p>
+    <w:p>
+      <w:pPr>
+        <w:pStyle w:val="TCC"/>
+        <w:rPr>
+          <w:b/>
+        </w:rPr>
+      </w:pPr>
+      <w:r>
+        <w:rPr>
+          <w:b/>
+        </w:rPr>
+        <w:lastRenderedPageBreak/>
+        <w:t>2.</w:t>
+      </w:r>
+      <w:r>
+        <w:rPr>
+          <w:b/>
+        </w:rPr>
+        <w:t>5</w:t>
+      </w:r>
+      <w:r>
+        <w:rPr>
+          <w:b/>
+        </w:rPr>
+        <w:t>.3 Linguagem de programação: C#</w:t>
+      </w:r>
+      <w:r>
+        <w:rPr>
+          <w:b/>
+        </w:rPr>
+        <w:tab/>
+      </w:r>
+    </w:p>
+    <w:p>
+      <w:pPr>
+        <w:pStyle w:val="TCC"/>
+        <w:rPr>
+          <w:b/>
+        </w:rPr>
+      </w:pPr>
+    </w:p>
+    <w:p>
+      <w:pPr>
+        <w:pStyle w:val="TCC"/>
+      </w:pPr>
+      <w:r>
+        <w:tab/>
+        <w:t>O C# é uma linguagem de programação orientada a objetos, desenvolvida pela Microsoft</w:t>
+      </w:r>
+      <w:r>
+        <w:t xml:space="preserve">, criada para facilitar o processo de desenvolvimento, trazendo inúmeros recursos que proporcionam boa produtividade a quem </w:t>
+      </w:r>
+      <w:r>
+        <w:t>utiliza</w:t>
+      </w:r>
+      <w:r>
+        <w:t>.</w:t>
+      </w:r>
+      <w:r>
+        <w:t xml:space="preserve"> (GUEDES, 2018)</w:t>
+      </w:r>
+    </w:p>
+    <w:p>
+      <w:pPr>
+        <w:pStyle w:val="TCC"/>
+        <w:ind w:firstLine="709"/>
+      </w:pPr>
       <w:r>
         <w:tab/>
         <w:t xml:space="preserve">Por ser uma linguagem multiplataforma, </w:t>
@@ -11105,20 +11350,19 @@
       <w:r>
         <w:t>.</w:t>
       </w:r>
+    </w:p>
+    <w:p>
+      <w:pPr>
+        <w:pStyle w:val="TCC"/>
+        <w:ind w:firstLine="709"/>
+      </w:pPr>
       <w:r>
         <w:tab/>
       </w:r>
-    </w:p>
-    <w:p>
-      <w:pPr>
-        <w:pStyle w:val="TCC"/>
-        <w:jc w:val="center"/>
-      </w:pPr>
       <w:r>
         <w:rPr>
           <w:noProof/>
         </w:rPr>
-        <w:lastRenderedPageBreak/>
         <w:drawing>
           <wp:inline distT="0" distB="0" distL="0" distR="0">
             <wp:extent cx="5750560" cy="1828800"/>
@@ -11380,129 +11624,6 @@
       <w:pPr>
         <w:pStyle w:val="TCC"/>
         <w:ind w:firstLine="709"/>
-      </w:pPr>
-      <w:r>
-        <w:tab/>
-        <w:t xml:space="preserve">Com a tecnologia é possível reduzir a incompatibilidade entre os vários bancos relacionais existentes, concentrando o código em uma única linguagem. Com isso, é possível a troca de banco de dados com pouca ou nenhuma alteração no código nas </w:t>
-      </w:r>
-      <w:r>
-        <w:t>consultas do sistema</w:t>
-      </w:r>
-      <w:r>
-        <w:t xml:space="preserve"> </w:t>
-      </w:r>
-      <w:r>
-        <w:t>(VEGA et al., 2016)</w:t>
-      </w:r>
-      <w:r>
-        <w:t>.</w:t>
-      </w:r>
-      <w:r>
-        <w:t xml:space="preserve"> Somente será reconfigurada a conexão com o novo banco</w:t>
-      </w:r>
-      <w:r>
-        <w:t>.</w:t>
-      </w:r>
-      <w:r>
-        <w:tab/>
-      </w:r>
-    </w:p>
-    <w:p>
-      <w:pPr>
-        <w:pStyle w:val="TCC"/>
-        <w:ind w:firstLine="709"/>
-      </w:pPr>
-    </w:p>
-    <w:p>
-      <w:pPr>
-        <w:pStyle w:val="TCC"/>
-        <w:rPr>
-          <w:b/>
-        </w:rPr>
-      </w:pPr>
-      <w:r>
-        <w:rPr>
-          <w:b/>
-        </w:rPr>
-        <w:t>2.</w:t>
-      </w:r>
-      <w:r>
-        <w:rPr>
-          <w:b/>
-        </w:rPr>
-        <w:t>5</w:t>
-      </w:r>
-      <w:r>
-        <w:rPr>
-          <w:b/>
-        </w:rPr>
-        <w:t>.5 HTML</w:t>
-      </w:r>
-      <w:r>
-        <w:rPr>
-          <w:b/>
-        </w:rPr>
-        <w:tab/>
-      </w:r>
-    </w:p>
-    <w:p>
-      <w:pPr>
-        <w:pStyle w:val="TCC"/>
-        <w:ind w:firstLine="709"/>
-      </w:pPr>
-    </w:p>
-    <w:p>
-      <w:pPr>
-        <w:pStyle w:val="TCC"/>
-        <w:ind w:firstLine="709"/>
-      </w:pPr>
-      <w:r>
-        <w:tab/>
-        <w:t xml:space="preserve">A sigla HTML vem do inglês Hypertext Markup </w:t>
-      </w:r>
-      <w:proofErr w:type="spellStart"/>
-      <w:r>
-        <w:t>Language</w:t>
-      </w:r>
-      <w:proofErr w:type="spellEnd"/>
-      <w:r>
-        <w:t xml:space="preserve">, em português Linguagem de </w:t>
-      </w:r>
-      <w:r>
-        <w:t>Marcação de Hipertexto. É uma linguagem utilizada no desenvolvimento de websites</w:t>
-      </w:r>
-      <w:r>
-        <w:t>.</w:t>
-      </w:r>
-      <w:r>
-        <w:t xml:space="preserve"> (EIS, 2011)</w:t>
-      </w:r>
-      <w:r>
-        <w:t>.</w:t>
-      </w:r>
-    </w:p>
-    <w:p>
-      <w:pPr>
-        <w:pStyle w:val="TCC"/>
-        <w:ind w:firstLine="709"/>
-      </w:pPr>
-      <w:r>
-        <w:t xml:space="preserve">O HTML </w:t>
-      </w:r>
-      <w:r>
-        <w:t>foi criado para ser</w:t>
-      </w:r>
-      <w:r>
-        <w:t xml:space="preserve"> de fácil entendimento, sendo lido pelo desenvolvedor ou pela máquina.  Os programas responsáveis pela leitura e interpretação das instruçõe</w:t>
-      </w:r>
-      <w:r>
-        <w:t>s em HTML são os navegadores. (EIS, 2011)</w:t>
-      </w:r>
-    </w:p>
-    <w:p>
-      <w:pPr>
-        <w:pStyle w:val="TCC"/>
-        <w:ind w:firstLine="709"/>
         <w:sectPr>
           <w:pgSz w:w="11906" w:h="16838"/>
           <w:pgMar w:top="1701" w:right="1134" w:bottom="1134" w:left="1701" w:header="709" w:footer="709" w:gutter="0"/>
@@ -11513,6 +11634,124 @@
       </w:pPr>
       <w:r>
         <w:tab/>
+        <w:t xml:space="preserve">Com a tecnologia é possível reduzir a incompatibilidade entre os vários bancos relacionais existentes, concentrando o código em uma única linguagem. Com isso, é possível a troca de banco de dados com pouca ou nenhuma alteração no código nas </w:t>
+      </w:r>
+      <w:r>
+        <w:t>consultas do sistema</w:t>
+      </w:r>
+      <w:r>
+        <w:t xml:space="preserve"> </w:t>
+      </w:r>
+      <w:r>
+        <w:t>(VEGA et al., 2016)</w:t>
+      </w:r>
+      <w:r>
+        <w:t>.</w:t>
+      </w:r>
+      <w:r>
+        <w:t xml:space="preserve"> Somente será reconfigurada a conexão com o novo banco</w:t>
+      </w:r>
+      <w:r>
+        <w:t>.</w:t>
+      </w:r>
+      <w:r>
+        <w:tab/>
+      </w:r>
+    </w:p>
+    <w:p>
+      <w:pPr>
+        <w:pStyle w:val="TCC"/>
+        <w:rPr>
+          <w:b/>
+        </w:rPr>
+      </w:pPr>
+      <w:r>
+        <w:rPr>
+          <w:b/>
+        </w:rPr>
+        <w:lastRenderedPageBreak/>
+        <w:t>2.</w:t>
+      </w:r>
+      <w:r>
+        <w:rPr>
+          <w:b/>
+        </w:rPr>
+        <w:t>5</w:t>
+      </w:r>
+      <w:r>
+        <w:rPr>
+          <w:b/>
+        </w:rPr>
+        <w:t>.5 HTML</w:t>
+      </w:r>
+      <w:r>
+        <w:rPr>
+          <w:b/>
+        </w:rPr>
+        <w:tab/>
+      </w:r>
+    </w:p>
+    <w:p>
+      <w:pPr>
+        <w:pStyle w:val="TCC"/>
+        <w:ind w:firstLine="709"/>
+      </w:pPr>
+    </w:p>
+    <w:p>
+      <w:pPr>
+        <w:pStyle w:val="TCC"/>
+        <w:ind w:firstLine="709"/>
+      </w:pPr>
+      <w:r>
+        <w:tab/>
+        <w:t xml:space="preserve">A sigla HTML vem do inglês Hypertext Markup </w:t>
+      </w:r>
+      <w:proofErr w:type="spellStart"/>
+      <w:r>
+        <w:t>Language</w:t>
+      </w:r>
+      <w:proofErr w:type="spellEnd"/>
+      <w:r>
+        <w:t xml:space="preserve">, em português Linguagem de </w:t>
+      </w:r>
+      <w:r>
+        <w:t>Marcação de Hipertexto. É uma linguagem utilizada no desenvolvimento de websites</w:t>
+      </w:r>
+      <w:r>
+        <w:t>.</w:t>
+      </w:r>
+      <w:r>
+        <w:t xml:space="preserve"> (EIS, 2011)</w:t>
+      </w:r>
+      <w:r>
+        <w:t>.</w:t>
+      </w:r>
+    </w:p>
+    <w:p>
+      <w:pPr>
+        <w:pStyle w:val="TCC"/>
+        <w:ind w:firstLine="709"/>
+      </w:pPr>
+      <w:r>
+        <w:t xml:space="preserve">O HTML </w:t>
+      </w:r>
+      <w:r>
+        <w:t>foi criado para ser</w:t>
+      </w:r>
+      <w:r>
+        <w:t xml:space="preserve"> de fácil entendimento, sendo lido pelo desenvolvedor ou pela máquina.  Os programas responsáveis pela leitura e interpretação das instruçõe</w:t>
+      </w:r>
+      <w:r>
+        <w:t>s em HTML são os navegadores. (EIS, 2011)</w:t>
+      </w:r>
+    </w:p>
+    <w:p>
+      <w:pPr>
+        <w:pStyle w:val="TCC"/>
+        <w:ind w:firstLine="709"/>
+      </w:pPr>
+      <w:r>
+        <w:tab/>
         <w:t xml:space="preserve">Em sua estrutura, o HTML é uma linguagem baseada em marcação. O que torna </w:t>
       </w:r>
       <w:r>
@@ -11524,13 +11763,7 @@
       <w:r>
         <w:t>combinar textos com informações sobre o texto, utilizando palavras-</w:t>
       </w:r>
-    </w:p>
-    <w:p>
-      <w:pPr>
-        <w:pStyle w:val="TCC"/>
-      </w:pPr>
-      <w:r>
-        <w:lastRenderedPageBreak/>
+      <w:r>
         <w:t>c</w:t>
       </w:r>
       <w:r>
@@ -11849,66 +12082,6 @@
       <w:pPr>
         <w:pStyle w:val="TCC"/>
         <w:ind w:firstLine="709"/>
-      </w:pPr>
-    </w:p>
-    <w:p>
-      <w:pPr>
-        <w:pStyle w:val="TCC"/>
-        <w:ind w:firstLine="709"/>
-      </w:pPr>
-      <w:r>
-        <w:tab/>
-      </w:r>
-      <w:proofErr w:type="spellStart"/>
-      <w:r>
-        <w:t>JavaScript</w:t>
-      </w:r>
-      <w:proofErr w:type="spellEnd"/>
-      <w:r>
-        <w:t xml:space="preserve"> é uma linguagem de programação da web utilizada para manipular solicitações e respostas </w:t>
-      </w:r>
-      <w:r>
-        <w:t>em um site,</w:t>
-      </w:r>
-      <w:r>
-        <w:t xml:space="preserve"> interagindo com o conteúdo da linguagem HTML e a estilização proporcionada pelo CSS</w:t>
-      </w:r>
-      <w:r>
-        <w:t>. (SILVA, 2015)</w:t>
-      </w:r>
-      <w:r>
-        <w:tab/>
-      </w:r>
-    </w:p>
-    <w:p>
-      <w:pPr>
-        <w:pStyle w:val="TCC"/>
-        <w:ind w:firstLine="709"/>
-      </w:pPr>
-      <w:r>
-        <w:tab/>
-        <w:t>A linguagem permite ao desenvolvedor códigos de alto nível de complexidade em páginas web, como animações, gráficos ou informações que se atualizam em tempo real (ZAMPIERI, 2019).</w:t>
-      </w:r>
-      <w:r>
-        <w:t xml:space="preserve"> A </w:t>
-      </w:r>
-      <w:r>
-        <w:t>Figura</w:t>
-      </w:r>
-      <w:r>
-        <w:t xml:space="preserve"> </w:t>
-      </w:r>
-      <w:r>
-        <w:t>7</w:t>
-      </w:r>
-      <w:r>
-        <w:t xml:space="preserve"> traz um exemplo de função que verifica se número digitado está entre 1 e 10.  </w:t>
-      </w:r>
-    </w:p>
-    <w:p>
-      <w:pPr>
-        <w:pStyle w:val="TCC"/>
-        <w:ind w:firstLine="709"/>
         <w:sectPr>
           <w:pgSz w:w="11906" w:h="16838"/>
           <w:pgMar w:top="1701" w:right="1134" w:bottom="1134" w:left="1701" w:header="709" w:footer="709" w:gutter="0"/>
@@ -11917,6 +12090,63 @@
           <w:docGrid w:linePitch="299"/>
         </w:sectPr>
       </w:pPr>
+      <w:r>
+        <w:br/>
+      </w:r>
+      <w:r>
+        <w:tab/>
+      </w:r>
+      <w:proofErr w:type="spellStart"/>
+      <w:r>
+        <w:t>JavaScript</w:t>
+      </w:r>
+      <w:proofErr w:type="spellEnd"/>
+      <w:r>
+        <w:t xml:space="preserve"> é uma linguagem de programação da web utilizada para manipular solicitações e respostas </w:t>
+      </w:r>
+      <w:r>
+        <w:t>em um site,</w:t>
+      </w:r>
+      <w:r>
+        <w:t xml:space="preserve"> interagindo com o conteúdo da linguagem HTML e a estilização proporcionada pelo CSS</w:t>
+      </w:r>
+      <w:r>
+        <w:t>. (SILVA, 2015)</w:t>
+      </w:r>
+      <w:r>
+        <w:tab/>
+      </w:r>
+    </w:p>
+    <w:p>
+      <w:pPr>
+        <w:pStyle w:val="TCC"/>
+        <w:ind w:firstLine="709"/>
+      </w:pPr>
+      <w:r>
+        <w:lastRenderedPageBreak/>
+        <w:tab/>
+        <w:t>A linguagem permite ao desenvolvedor códigos de alto nível de complexidade em páginas web, como animações, gráficos ou informações que se atualizam em tempo real (ZAMPIERI, 2019).</w:t>
+      </w:r>
+      <w:r>
+        <w:t xml:space="preserve"> A </w:t>
+      </w:r>
+      <w:r>
+        <w:t>Figura</w:t>
+      </w:r>
+      <w:r>
+        <w:t xml:space="preserve"> </w:t>
+      </w:r>
+      <w:r>
+        <w:t>7</w:t>
+      </w:r>
+      <w:r>
+        <w:t xml:space="preserve"> traz um exemplo de função que verifica se número digitado está entre 1 e 10.  </w:t>
+      </w:r>
+    </w:p>
+    <w:p>
+      <w:pPr>
+        <w:pStyle w:val="TCC"/>
+      </w:pPr>
     </w:p>
     <w:p>
       <w:pPr>
@@ -11932,7 +12162,6 @@
         <w:rPr>
           <w:noProof/>
         </w:rPr>
-        <w:lastRenderedPageBreak/>
         <w:drawing>
           <wp:inline distT="0" distB="0" distL="0" distR="0">
             <wp:extent cx="4725458" cy="3619500"/>
@@ -12217,8 +12446,8 @@
         </w:rPr>
         <w:drawing>
           <wp:inline distT="0" distB="0" distL="0" distR="0" wp14:anchorId="1EE98655" wp14:editId="7FD33534">
-            <wp:extent cx="5724525" cy="2332990"/>
-            <wp:effectExtent l="0" t="0" r="9525" b="0"/>
+            <wp:extent cx="5724408" cy="2158365"/>
+            <wp:effectExtent l="0" t="0" r="0" b="0"/>
             <wp:docPr id="4" name="Imagem 4" descr="C:\Users\JJJ\Desktop\cronograma.jpg"/>
             <wp:cNvGraphicFramePr>
               <a:graphicFrameLocks xmlns:a="http://schemas.openxmlformats.org/drawingml/2006/main" noChangeAspect="1"/>
@@ -12248,7 +12477,7 @@
                   <pic:spPr bwMode="auto">
                     <a:xfrm>
                       <a:off x="0" y="0"/>
-                      <a:ext cx="5732711" cy="2336326"/>
+                      <a:ext cx="5745344" cy="2166259"/>
                     </a:xfrm>
                     <a:prstGeom prst="rect">
                       <a:avLst/>
@@ -12365,6 +12594,48 @@
           <w:docGrid w:linePitch="299"/>
         </w:sectPr>
       </w:pPr>
+      <w:r>
+        <w:t>Dadas as informações em tópicos anteriores sobre tecnologias utilizadas</w:t>
+      </w:r>
+      <w:r>
+        <w:t xml:space="preserve">, </w:t>
+      </w:r>
+      <w:r>
+        <w:t xml:space="preserve">para o projeto </w:t>
+      </w:r>
+      <w:r>
+        <w:t>a ser desenvolvido</w:t>
+      </w:r>
+      <w:r>
+        <w:t xml:space="preserve"> </w:t>
+      </w:r>
+      <w:r>
+        <w:t xml:space="preserve">será escolhido o </w:t>
+      </w:r>
+      <w:r>
+        <w:t>K</w:t>
+      </w:r>
+      <w:r>
+        <w:t xml:space="preserve">anban, </w:t>
+      </w:r>
+      <w:r>
+        <w:t xml:space="preserve">que </w:t>
+      </w:r>
+      <w:r>
+        <w:t xml:space="preserve">entrará com o </w:t>
+      </w:r>
+      <w:r>
+        <w:t>auxílio</w:t>
+      </w:r>
+      <w:r>
+        <w:t xml:space="preserve"> no</w:t>
+      </w:r>
+      <w:r>
+        <w:t xml:space="preserve"> </w:t>
+      </w:r>
+      <w:r>
+        <w:t xml:space="preserve">controle de progresso das tarefas de forma visual. </w:t>
+      </w:r>
     </w:p>
     <w:p>
       <w:pPr>
@@ -12373,54 +12644,6 @@
       </w:pPr>
       <w:r>
         <w:lastRenderedPageBreak/>
-        <w:t>Dadas as informações em tópicos anteriores sobre tecnologias utilizadas</w:t>
-      </w:r>
-      <w:r>
-        <w:t xml:space="preserve">, </w:t>
-      </w:r>
-      <w:r>
-        <w:t xml:space="preserve">para o projeto </w:t>
-      </w:r>
-      <w:r>
-        <w:t>a ser desenvolvido</w:t>
-      </w:r>
-      <w:r>
-        <w:t xml:space="preserve"> </w:t>
-      </w:r>
-      <w:r>
-        <w:t xml:space="preserve">será escolhido o </w:t>
-      </w:r>
-      <w:r>
-        <w:t>K</w:t>
-      </w:r>
-      <w:r>
-        <w:t xml:space="preserve">anban, </w:t>
-      </w:r>
-      <w:r>
-        <w:t xml:space="preserve">que </w:t>
-      </w:r>
-      <w:r>
-        <w:t xml:space="preserve">entrará com o </w:t>
-      </w:r>
-      <w:r>
-        <w:t>auxílio</w:t>
-      </w:r>
-      <w:r>
-        <w:t xml:space="preserve"> no</w:t>
-      </w:r>
-      <w:r>
-        <w:t xml:space="preserve"> </w:t>
-      </w:r>
-      <w:r>
-        <w:t xml:space="preserve">controle de progresso das tarefas de forma visual. </w:t>
-      </w:r>
-    </w:p>
-    <w:p>
-      <w:pPr>
-        <w:pStyle w:val="TCC"/>
-        <w:ind w:firstLine="709"/>
-      </w:pPr>
-      <w:r>
         <w:tab/>
         <w:t xml:space="preserve">As tarefas foram divididas em desenvolvimento de telas ou formulários, criação de consultas e, </w:t>
       </w:r>
@@ -12520,6 +12743,18 @@
                   <pic:blipFill>
                     <a:blip r:embed="rId21">
                       <a:extLst>
+                        <a:ext uri="{BEBA8EAE-BF5A-486C-A8C5-ECC9F3942E4B}">
+                          <a14:imgProps xmlns:a14="http://schemas.microsoft.com/office/drawing/2010/main">
+                            <a14:imgLayer r:embed="rId22">
+                              <a14:imgEffect>
+                                <a14:sharpenSoften amount="21000"/>
+                              </a14:imgEffect>
+                              <a14:imgEffect>
+                                <a14:brightnessContrast bright="-4000" contrast="10000"/>
+                              </a14:imgEffect>
+                            </a14:imgLayer>
+                          </a14:imgProps>
+                        </a:ext>
                         <a:ext uri="{28A0092B-C50C-407E-A947-70E740481C1C}">
                           <a14:useLocalDpi xmlns:a14="http://schemas.microsoft.com/office/drawing/2010/main" val="0"/>
                         </a:ext>
@@ -12542,6 +12777,11 @@
                     <a:ln>
                       <a:noFill/>
                     </a:ln>
+                    <a:effectLst>
+                      <a:outerShdw blurRad="50800" dist="50800" sx="1000" sy="1000" algn="ctr" rotWithShape="0">
+                        <a:srgbClr val="000000"/>
+                      </a:outerShdw>
+                    </a:effectLst>
                   </pic:spPr>
                 </pic:pic>
               </a:graphicData>
@@ -12631,6 +12871,32 @@
       <w:pPr>
         <w:pStyle w:val="TCC"/>
         <w:ind w:firstLine="709"/>
+      </w:pPr>
+    </w:p>
+    <w:p>
+      <w:pPr>
+        <w:pStyle w:val="TCC"/>
+      </w:pPr>
+      <w:r>
+        <w:tab/>
+        <w:t xml:space="preserve">Este tópico </w:t>
+      </w:r>
+      <w:r>
+        <w:t>irá abordar</w:t>
+      </w:r>
+      <w:r>
+        <w:t xml:space="preserve"> a abstração</w:t>
+      </w:r>
+      <w:r>
+        <w:t xml:space="preserve"> </w:t>
+      </w:r>
+      <w:r>
+        <w:t>do fluxo de trabalho dos integrantes do órgão, considerando sua interação com o sistema.</w:t>
+      </w:r>
+    </w:p>
+    <w:p>
+      <w:pPr>
+        <w:pStyle w:val="TCC"/>
       </w:pPr>
     </w:p>
     <w:p>
@@ -12869,7 +13135,7 @@
                     </pic:cNvPicPr>
                   </pic:nvPicPr>
                   <pic:blipFill>
-                    <a:blip r:embed="rId22" cstate="print">
+                    <a:blip r:embed="rId23" cstate="print">
                       <a:extLst>
                         <a:ext uri="{28A0092B-C50C-407E-A947-70E740481C1C}">
                           <a14:useLocalDpi xmlns:a14="http://schemas.microsoft.com/office/drawing/2010/main" val="0"/>
@@ -13246,7 +13512,7 @@
                     </pic:cNvPicPr>
                   </pic:nvPicPr>
                   <pic:blipFill>
-                    <a:blip r:embed="rId23">
+                    <a:blip r:embed="rId24">
                       <a:extLst>
                         <a:ext uri="{28A0092B-C50C-407E-A947-70E740481C1C}">
                           <a14:useLocalDpi xmlns:a14="http://schemas.microsoft.com/office/drawing/2010/main" val="0"/>
@@ -13801,7 +14067,7 @@
                     </pic:cNvPicPr>
                   </pic:nvPicPr>
                   <pic:blipFill>
-                    <a:blip r:embed="rId24">
+                    <a:blip r:embed="rId25">
                       <a:extLst>
                         <a:ext uri="{28A0092B-C50C-407E-A947-70E740481C1C}">
                           <a14:useLocalDpi xmlns:a14="http://schemas.microsoft.com/office/drawing/2010/main" val="0"/>
@@ -13924,8 +14190,6 @@
         </w:rPr>
         <w:t>Agendamentos</w:t>
       </w:r>
-      <w:bookmarkStart w:id="2" w:name="_GoBack"/>
-      <w:bookmarkEnd w:id="2"/>
     </w:p>
     <w:p>
       <w:pPr>
@@ -14097,7 +14361,7 @@
                     </pic:cNvPicPr>
                   </pic:nvPicPr>
                   <pic:blipFill>
-                    <a:blip r:embed="rId25">
+                    <a:blip r:embed="rId26">
                       <a:extLst>
                         <a:ext uri="{28A0092B-C50C-407E-A947-70E740481C1C}">
                           <a14:useLocalDpi xmlns:a14="http://schemas.microsoft.com/office/drawing/2010/main" val="0"/>
@@ -22010,10 +22274,69 @@
     <w:p>
       <w:pPr>
         <w:pStyle w:val="TCC"/>
+      </w:pPr>
+    </w:p>
+    <w:p>
+      <w:pPr>
+        <w:pStyle w:val="TCC"/>
+        <w:spacing w:line="240" w:lineRule="auto"/>
         <w:jc w:val="left"/>
-        <w:rPr>
-          <w:shd w:val="clear" w:color="auto" w:fill="FFFFFF"/>
-        </w:rPr>
+      </w:pPr>
+      <w:r>
+        <w:rPr>
+          <w:rFonts w:ascii="Segoe UI" w:hAnsi="Segoe UI" w:cs="Segoe UI"/>
+          <w:shd w:val="clear" w:color="auto" w:fill="FFFFFF"/>
+        </w:rPr>
+        <w:t>FLUXO CONSULTORIA. </w:t>
+      </w:r>
+      <w:r>
+        <w:rPr>
+          <w:rFonts w:ascii="Segoe UI" w:hAnsi="Segoe UI" w:cs="Segoe UI"/>
+          <w:b/>
+          <w:bCs/>
+          <w:shd w:val="clear" w:color="auto" w:fill="FFFFFF"/>
+        </w:rPr>
+        <w:t>Boas Práticas no Desenvolvimento de Software e Sistema Web</w:t>
+      </w:r>
+      <w:r>
+        <w:rPr>
+          <w:rFonts w:ascii="Segoe UI" w:hAnsi="Segoe UI" w:cs="Segoe UI"/>
+          <w:shd w:val="clear" w:color="auto" w:fill="FFFFFF"/>
+        </w:rPr>
+        <w:t xml:space="preserve">. Rio de janeiro - RJ, 26 maio 2016. Disponível em: https://fluxoconsultoria.poli.ufrj.br/blog/tecnologia-informacao/boas-praticas-desenvolvimento-software/. Acesso em: </w:t>
+      </w:r>
+      <w:r>
+        <w:rPr>
+          <w:rFonts w:ascii="Segoe UI" w:hAnsi="Segoe UI" w:cs="Segoe UI"/>
+          <w:shd w:val="clear" w:color="auto" w:fill="FFFFFF"/>
+        </w:rPr>
+        <w:t>30</w:t>
+      </w:r>
+      <w:r>
+        <w:rPr>
+          <w:rFonts w:ascii="Segoe UI" w:hAnsi="Segoe UI" w:cs="Segoe UI"/>
+          <w:shd w:val="clear" w:color="auto" w:fill="FFFFFF"/>
+        </w:rPr>
+        <w:t xml:space="preserve"> </w:t>
+      </w:r>
+      <w:r>
+        <w:rPr>
+          <w:rFonts w:ascii="Segoe UI" w:hAnsi="Segoe UI" w:cs="Segoe UI"/>
+          <w:shd w:val="clear" w:color="auto" w:fill="FFFFFF"/>
+        </w:rPr>
+        <w:t>abr</w:t>
+      </w:r>
+      <w:r>
+        <w:rPr>
+          <w:rFonts w:ascii="Segoe UI" w:hAnsi="Segoe UI" w:cs="Segoe UI"/>
+          <w:shd w:val="clear" w:color="auto" w:fill="FFFFFF"/>
+        </w:rPr>
+        <w:t>. 2019.</w:t>
+      </w:r>
+    </w:p>
+    <w:p>
+      <w:pPr>
+        <w:pStyle w:val="TCC"/>
       </w:pPr>
     </w:p>
     <w:p>
@@ -22310,12 +22633,6 @@
     </w:p>
     <w:p>
       <w:pPr>
-        <w:pStyle w:val="TCC"/>
-        <w:jc w:val="left"/>
-        <w:rPr>
-          <w:shd w:val="clear" w:color="auto" w:fill="FFFFFF"/>
-          <w:lang w:val="en-US"/>
-        </w:rPr>
         <w:sectPr>
           <w:pgSz w:w="11906" w:h="16838"/>
           <w:pgMar w:top="1701" w:right="1134" w:bottom="1134" w:left="1701" w:header="709" w:footer="709" w:gutter="0"/>
@@ -22324,10 +22641,21 @@
           <w:docGrid w:linePitch="299"/>
         </w:sectPr>
       </w:pPr>
-      <w:r>
-        <w:rPr>
-          <w:shd w:val="clear" w:color="auto" w:fill="FFFFFF"/>
-        </w:rPr>
+    </w:p>
+    <w:p>
+      <w:pPr>
+        <w:pStyle w:val="TCC"/>
+        <w:jc w:val="left"/>
+        <w:rPr>
+          <w:shd w:val="clear" w:color="auto" w:fill="FFFFFF"/>
+          <w:lang w:val="en-US"/>
+        </w:rPr>
+      </w:pPr>
+      <w:r>
+        <w:rPr>
+          <w:shd w:val="clear" w:color="auto" w:fill="FFFFFF"/>
+        </w:rPr>
+        <w:lastRenderedPageBreak/>
         <w:t xml:space="preserve">MOESCH, Beatriz; TOFFOLO, </w:t>
       </w:r>
       <w:proofErr w:type="spellStart"/>
@@ -22401,6 +22729,14 @@
     <w:p>
       <w:pPr>
         <w:pStyle w:val="TCC"/>
+        <w:rPr>
+          <w:lang w:val="en-US"/>
+        </w:rPr>
+      </w:pPr>
+    </w:p>
+    <w:p>
+      <w:pPr>
+        <w:pStyle w:val="TCC"/>
         <w:jc w:val="left"/>
         <w:rPr>
           <w:shd w:val="clear" w:color="auto" w:fill="FFFFFF"/>
@@ -22412,7 +22748,6 @@
           <w:shd w:val="clear" w:color="auto" w:fill="FFFFFF"/>
           <w:lang w:val="en-US"/>
         </w:rPr>
-        <w:lastRenderedPageBreak/>
         <w:t>MOMOOK. </w:t>
       </w:r>
       <w:r>
@@ -22796,71 +23131,6 @@
     <w:p>
       <w:pPr>
         <w:pStyle w:val="TCC"/>
-        <w:jc w:val="left"/>
-        <w:rPr>
-          <w:shd w:val="clear" w:color="auto" w:fill="FFFFFF"/>
-        </w:rPr>
-      </w:pPr>
-    </w:p>
-    <w:p>
-      <w:pPr>
-        <w:pStyle w:val="TCC"/>
-        <w:jc w:val="left"/>
-        <w:rPr>
-          <w:shd w:val="clear" w:color="auto" w:fill="FFFFFF"/>
-        </w:rPr>
-      </w:pPr>
-      <w:r>
-        <w:rPr>
-          <w:shd w:val="clear" w:color="auto" w:fill="FFFFFF"/>
-        </w:rPr>
-        <w:t>PUCPR. </w:t>
-      </w:r>
-      <w:r>
-        <w:rPr>
-          <w:b/>
-          <w:bCs/>
-          <w:shd w:val="clear" w:color="auto" w:fill="FFFFFF"/>
-        </w:rPr>
-        <w:t>Núcleo de Prática Jurídica</w:t>
-      </w:r>
-      <w:r>
-        <w:rPr>
-          <w:shd w:val="clear" w:color="auto" w:fill="FFFFFF"/>
-        </w:rPr>
-        <w:t>. [</w:t>
-      </w:r>
-      <w:r>
-        <w:rPr>
-          <w:i/>
-          <w:iCs/>
-          <w:shd w:val="clear" w:color="auto" w:fill="FFFFFF"/>
-        </w:rPr>
-        <w:t>S. l.</w:t>
-      </w:r>
-      <w:r>
-        <w:rPr>
-          <w:shd w:val="clear" w:color="auto" w:fill="FFFFFF"/>
-        </w:rPr>
-        <w:t>], [</w:t>
-      </w:r>
-      <w:r>
-        <w:rPr>
-          <w:shd w:val="clear" w:color="auto" w:fill="FFFFFF"/>
-        </w:rPr>
-        <w:t>20</w:t>
-      </w:r>
-      <w:r>
-        <w:rPr>
-          <w:shd w:val="clear" w:color="auto" w:fill="FFFFFF"/>
-        </w:rPr>
-        <w:t>--?]. Disponível em: https://www.pucpr.br/escola-de-direito/nucleo-de-pratica-juridica/. Acesso em: 25 mar. 2019.</w:t>
-      </w:r>
-    </w:p>
-    <w:p/>
-    <w:p/>
-    <w:p>
-      <w:pPr>
         <w:sectPr>
           <w:pgSz w:w="11906" w:h="16838"/>
           <w:pgMar w:top="1701" w:right="1134" w:bottom="1134" w:left="1701" w:header="709" w:footer="709" w:gutter="0"/>
@@ -22874,13 +23144,16 @@
       <w:pPr>
         <w:pStyle w:val="TCC"/>
         <w:jc w:val="left"/>
+        <w:rPr>
+          <w:shd w:val="clear" w:color="auto" w:fill="FFFFFF"/>
+        </w:rPr>
       </w:pPr>
       <w:r>
         <w:rPr>
           <w:shd w:val="clear" w:color="auto" w:fill="FFFFFF"/>
         </w:rPr>
         <w:lastRenderedPageBreak/>
-        <w:t>RIBEIRO, Leandro. </w:t>
+        <w:t>PUCPR. </w:t>
       </w:r>
       <w:r>
         <w:rPr>
@@ -22888,42 +23161,7 @@
           <w:bCs/>
           <w:shd w:val="clear" w:color="auto" w:fill="FFFFFF"/>
         </w:rPr>
-        <w:t>O que é UML e Diagramas de Caso de Uso: Introdução Prática à UML</w:t>
-      </w:r>
-      <w:r>
-        <w:rPr>
-          <w:shd w:val="clear" w:color="auto" w:fill="FFFFFF"/>
-        </w:rPr>
-        <w:t>. São Paulo, 2012. Disponível em: https://www.devmedia.com.br/o-que-e-uml-e-diagramas-de-caso-de-uso-introducao-pratica-a-uml/23408. Acesso em: 7 abr. 2019.</w:t>
-      </w:r>
-    </w:p>
-    <w:p>
-      <w:pPr>
-        <w:pStyle w:val="TCC"/>
-        <w:jc w:val="left"/>
-      </w:pPr>
-    </w:p>
-    <w:p>
-      <w:pPr>
-        <w:pStyle w:val="TCC"/>
-        <w:jc w:val="left"/>
-        <w:rPr>
-          <w:shd w:val="clear" w:color="auto" w:fill="FFFFFF"/>
-        </w:rPr>
-      </w:pPr>
-      <w:r>
-        <w:rPr>
-          <w:shd w:val="clear" w:color="auto" w:fill="FFFFFF"/>
-        </w:rPr>
-        <w:t>ROMBALDI, Lucas. </w:t>
-      </w:r>
-      <w:r>
-        <w:rPr>
-          <w:b/>
-          <w:bCs/>
-          <w:shd w:val="clear" w:color="auto" w:fill="FFFFFF"/>
-        </w:rPr>
-        <w:t>UML e os Diagramas Estruturais</w:t>
+        <w:t>Núcleo de Prática Jurídica</w:t>
       </w:r>
       <w:r>
         <w:rPr>
@@ -22943,31 +23181,67 @@
         <w:rPr>
           <w:shd w:val="clear" w:color="auto" w:fill="FFFFFF"/>
         </w:rPr>
-        <w:t>], 2011. Disponível em: http://micreiros.com/uml-e-os-diagramas-estruturais/. Acesso em: 5 abr. 2019.</w:t>
-      </w:r>
-    </w:p>
+        <w:t>], [</w:t>
+      </w:r>
+      <w:r>
+        <w:rPr>
+          <w:shd w:val="clear" w:color="auto" w:fill="FFFFFF"/>
+        </w:rPr>
+        <w:t>20</w:t>
+      </w:r>
+      <w:r>
+        <w:rPr>
+          <w:shd w:val="clear" w:color="auto" w:fill="FFFFFF"/>
+        </w:rPr>
+        <w:t>--?]. Disponível em: https://www.pucpr.br/escola-de-direito/nucleo-de-pratica-juridica/. Acesso em: 25 mar. 2019.</w:t>
+      </w:r>
+    </w:p>
+    <w:p/>
     <w:p>
       <w:pPr>
         <w:pStyle w:val="TCC"/>
         <w:jc w:val="left"/>
-        <w:rPr>
-          <w:shd w:val="clear" w:color="auto" w:fill="FFFFFF"/>
-        </w:rPr>
-      </w:pPr>
+      </w:pPr>
+      <w:r>
+        <w:rPr>
+          <w:shd w:val="clear" w:color="auto" w:fill="FFFFFF"/>
+        </w:rPr>
+        <w:t>RIBEIRO, Leandro. </w:t>
+      </w:r>
+      <w:r>
+        <w:rPr>
+          <w:b/>
+          <w:bCs/>
+          <w:shd w:val="clear" w:color="auto" w:fill="FFFFFF"/>
+        </w:rPr>
+        <w:t>O que é UML e Diagramas de Caso de Uso: Introdução Prática à UML</w:t>
+      </w:r>
+      <w:r>
+        <w:rPr>
+          <w:shd w:val="clear" w:color="auto" w:fill="FFFFFF"/>
+        </w:rPr>
+        <w:t>. São Paulo, 2012. Disponível em: https://www.devmedia.com.br/o-que-e-uml-e-diagramas-de-caso-de-uso-introducao-pratica-a-uml/23408. Acesso em: 7 abr. 2019.</w:t>
+      </w:r>
     </w:p>
     <w:p>
       <w:pPr>
         <w:pStyle w:val="TCC"/>
         <w:jc w:val="left"/>
-        <w:rPr>
-          <w:shd w:val="clear" w:color="auto" w:fill="FFFFFF"/>
-        </w:rPr>
-      </w:pPr>
-      <w:r>
-        <w:rPr>
-          <w:shd w:val="clear" w:color="auto" w:fill="FFFFFF"/>
-        </w:rPr>
-        <w:t>RUNRUN.IT. </w:t>
+      </w:pPr>
+    </w:p>
+    <w:p>
+      <w:pPr>
+        <w:pStyle w:val="TCC"/>
+        <w:jc w:val="left"/>
+        <w:rPr>
+          <w:shd w:val="clear" w:color="auto" w:fill="FFFFFF"/>
+        </w:rPr>
+      </w:pPr>
+      <w:r>
+        <w:rPr>
+          <w:shd w:val="clear" w:color="auto" w:fill="FFFFFF"/>
+        </w:rPr>
+        <w:t>ROMBALDI, Lucas. </w:t>
       </w:r>
       <w:r>
         <w:rPr>
@@ -22975,25 +23249,7 @@
           <w:bCs/>
           <w:shd w:val="clear" w:color="auto" w:fill="FFFFFF"/>
         </w:rPr>
-        <w:t xml:space="preserve">O que é </w:t>
-      </w:r>
-      <w:proofErr w:type="spellStart"/>
-      <w:r>
-        <w:rPr>
-          <w:b/>
-          <w:bCs/>
-          <w:shd w:val="clear" w:color="auto" w:fill="FFFFFF"/>
-        </w:rPr>
-        <w:t>kanban</w:t>
-      </w:r>
-      <w:proofErr w:type="spellEnd"/>
-      <w:r>
-        <w:rPr>
-          <w:b/>
-          <w:bCs/>
-          <w:shd w:val="clear" w:color="auto" w:fill="FFFFFF"/>
-        </w:rPr>
-        <w:t xml:space="preserve"> e como ele pode ajudar na organização da rotina de trabalho</w:t>
+        <w:t>UML e os Diagramas Estruturais</w:t>
       </w:r>
       <w:r>
         <w:rPr>
@@ -23013,13 +23269,7 @@
         <w:rPr>
           <w:shd w:val="clear" w:color="auto" w:fill="FFFFFF"/>
         </w:rPr>
-        <w:t>], [2017?]. Disponível em: https://blog.runrun.it/o-que-e-kanban/. Acesso em: 25 mar. 2019.</w:t>
-      </w:r>
-      <w:r>
-        <w:rPr>
-          <w:shd w:val="clear" w:color="auto" w:fill="FFFFFF"/>
-        </w:rPr>
-        <w:tab/>
+        <w:t>], 2011. Disponível em: http://micreiros.com/uml-e-os-diagramas-estruturais/. Acesso em: 5 abr. 2019.</w:t>
       </w:r>
     </w:p>
     <w:p>
@@ -23043,7 +23293,7 @@
         <w:rPr>
           <w:shd w:val="clear" w:color="auto" w:fill="FFFFFF"/>
         </w:rPr>
-        <w:t>SAJ ADV. </w:t>
+        <w:t>RUNRUN.IT. </w:t>
       </w:r>
       <w:r>
         <w:rPr>
@@ -23051,51 +23301,25 @@
           <w:bCs/>
           <w:shd w:val="clear" w:color="auto" w:fill="FFFFFF"/>
         </w:rPr>
-        <w:t>SAJ ADV</w:t>
-      </w:r>
-      <w:r>
-        <w:rPr>
-          <w:shd w:val="clear" w:color="auto" w:fill="FFFFFF"/>
-        </w:rPr>
-        <w:t>. Santa Catarina, [20</w:t>
-      </w:r>
-      <w:r>
-        <w:rPr>
-          <w:shd w:val="clear" w:color="auto" w:fill="FFFFFF"/>
-        </w:rPr>
-        <w:t>18</w:t>
-      </w:r>
-      <w:r>
-        <w:rPr>
-          <w:shd w:val="clear" w:color="auto" w:fill="FFFFFF"/>
-        </w:rPr>
-        <w:t>?]. Disponível em: https://www.sajadv.com.br/. Acesso em: 25 mar. 2019.</w:t>
-      </w:r>
-    </w:p>
-    <w:p>
-      <w:pPr>
-        <w:pStyle w:val="TCC"/>
-        <w:jc w:val="left"/>
-      </w:pPr>
-    </w:p>
-    <w:p>
-      <w:pPr>
-        <w:pStyle w:val="TCC"/>
-        <w:jc w:val="left"/>
-      </w:pPr>
-      <w:r>
-        <w:rPr>
-          <w:shd w:val="clear" w:color="auto" w:fill="FFFFFF"/>
-        </w:rPr>
-        <w:t>SGANDERLA, Kelly. </w:t>
-      </w:r>
+        <w:t xml:space="preserve">O que é </w:t>
+      </w:r>
+      <w:proofErr w:type="spellStart"/>
       <w:r>
         <w:rPr>
           <w:b/>
           <w:bCs/>
           <w:shd w:val="clear" w:color="auto" w:fill="FFFFFF"/>
         </w:rPr>
-        <w:t>Um guia para iniciar estudos em BPMN (I): Atividades e sequência</w:t>
+        <w:t>kanban</w:t>
+      </w:r>
+      <w:proofErr w:type="spellEnd"/>
+      <w:r>
+        <w:rPr>
+          <w:b/>
+          <w:bCs/>
+          <w:shd w:val="clear" w:color="auto" w:fill="FFFFFF"/>
+        </w:rPr>
+        <w:t xml:space="preserve"> e como ele pode ajudar na organização da rotina de trabalho</w:t>
       </w:r>
       <w:r>
         <w:rPr>
@@ -23115,25 +23339,37 @@
         <w:rPr>
           <w:shd w:val="clear" w:color="auto" w:fill="FFFFFF"/>
         </w:rPr>
-        <w:t>], 19 nov. 2012. Disponível em: http://blog.iprocess.com.br/2012/11/um-guia-para-iniciar-estudos-em-bpmn-i-atividades-e-sequencia/. Acesso em: 1 maio 2019.</w:t>
+        <w:t>], [2017?]. Disponível em: https://blog.runrun.it/o-que-e-kanban/. Acesso em: 25 mar. 2019.</w:t>
+      </w:r>
+      <w:r>
+        <w:rPr>
+          <w:shd w:val="clear" w:color="auto" w:fill="FFFFFF"/>
+        </w:rPr>
+        <w:tab/>
       </w:r>
     </w:p>
     <w:p>
       <w:pPr>
         <w:pStyle w:val="TCC"/>
         <w:jc w:val="left"/>
+        <w:rPr>
+          <w:shd w:val="clear" w:color="auto" w:fill="FFFFFF"/>
+        </w:rPr>
       </w:pPr>
     </w:p>
     <w:p>
       <w:pPr>
         <w:pStyle w:val="TCC"/>
         <w:jc w:val="left"/>
-      </w:pPr>
-      <w:r>
-        <w:rPr>
-          <w:shd w:val="clear" w:color="auto" w:fill="FFFFFF"/>
-        </w:rPr>
-        <w:t>SIGNIFICADOS. </w:t>
+        <w:rPr>
+          <w:shd w:val="clear" w:color="auto" w:fill="FFFFFF"/>
+        </w:rPr>
+      </w:pPr>
+      <w:r>
+        <w:rPr>
+          <w:shd w:val="clear" w:color="auto" w:fill="FFFFFF"/>
+        </w:rPr>
+        <w:t>SAJ ADV. </w:t>
       </w:r>
       <w:r>
         <w:rPr>
@@ -23141,7 +23377,51 @@
           <w:bCs/>
           <w:shd w:val="clear" w:color="auto" w:fill="FFFFFF"/>
         </w:rPr>
-        <w:t>Significado de Diagrama de classes</w:t>
+        <w:t>SAJ ADV</w:t>
+      </w:r>
+      <w:r>
+        <w:rPr>
+          <w:shd w:val="clear" w:color="auto" w:fill="FFFFFF"/>
+        </w:rPr>
+        <w:t>. Santa Catarina, [20</w:t>
+      </w:r>
+      <w:r>
+        <w:rPr>
+          <w:shd w:val="clear" w:color="auto" w:fill="FFFFFF"/>
+        </w:rPr>
+        <w:t>18</w:t>
+      </w:r>
+      <w:r>
+        <w:rPr>
+          <w:shd w:val="clear" w:color="auto" w:fill="FFFFFF"/>
+        </w:rPr>
+        <w:t>?]. Disponível em: https://www.sajadv.com.br/. Acesso em: 25 mar. 2019.</w:t>
+      </w:r>
+    </w:p>
+    <w:p>
+      <w:pPr>
+        <w:pStyle w:val="TCC"/>
+        <w:jc w:val="left"/>
+      </w:pPr>
+    </w:p>
+    <w:p>
+      <w:pPr>
+        <w:pStyle w:val="TCC"/>
+        <w:jc w:val="left"/>
+      </w:pPr>
+      <w:r>
+        <w:rPr>
+          <w:shd w:val="clear" w:color="auto" w:fill="FFFFFF"/>
+        </w:rPr>
+        <w:t>SGANDERLA, Kelly. </w:t>
+      </w:r>
+      <w:r>
+        <w:rPr>
+          <w:b/>
+          <w:bCs/>
+          <w:shd w:val="clear" w:color="auto" w:fill="FFFFFF"/>
+        </w:rPr>
+        <w:t>Um guia para iniciar estudos em BPMN (I): Atividades e sequência</w:t>
       </w:r>
       <w:r>
         <w:rPr>
@@ -23161,6 +23441,52 @@
         <w:rPr>
           <w:shd w:val="clear" w:color="auto" w:fill="FFFFFF"/>
         </w:rPr>
+        <w:t>], 19 nov. 2012. Disponível em: http://blog.iprocess.com.br/2012/11/um-guia-para-iniciar-estudos-em-bpmn-i-atividades-e-sequencia/. Acesso em: 1 maio 2019.</w:t>
+      </w:r>
+    </w:p>
+    <w:p>
+      <w:pPr>
+        <w:pStyle w:val="TCC"/>
+        <w:jc w:val="left"/>
+      </w:pPr>
+    </w:p>
+    <w:p>
+      <w:pPr>
+        <w:pStyle w:val="TCC"/>
+        <w:jc w:val="left"/>
+      </w:pPr>
+      <w:r>
+        <w:rPr>
+          <w:shd w:val="clear" w:color="auto" w:fill="FFFFFF"/>
+        </w:rPr>
+        <w:t>SIGNIFICADOS. </w:t>
+      </w:r>
+      <w:r>
+        <w:rPr>
+          <w:b/>
+          <w:bCs/>
+          <w:shd w:val="clear" w:color="auto" w:fill="FFFFFF"/>
+        </w:rPr>
+        <w:t>Significado de Diagrama de classes</w:t>
+      </w:r>
+      <w:r>
+        <w:rPr>
+          <w:shd w:val="clear" w:color="auto" w:fill="FFFFFF"/>
+        </w:rPr>
+        <w:t>. [</w:t>
+      </w:r>
+      <w:r>
+        <w:rPr>
+          <w:i/>
+          <w:iCs/>
+          <w:shd w:val="clear" w:color="auto" w:fill="FFFFFF"/>
+        </w:rPr>
+        <w:t>S. l.</w:t>
+      </w:r>
+      <w:r>
+        <w:rPr>
+          <w:shd w:val="clear" w:color="auto" w:fill="FFFFFF"/>
+        </w:rPr>
         <w:t>], [2018?]. Disponível em: https://www.significados.com.br/diagrama-de-classes/. Acesso em: 7 abr. 2019.</w:t>
       </w:r>
     </w:p>
@@ -23247,58 +23573,6 @@
         <w:pStyle w:val="TCC"/>
         <w:jc w:val="left"/>
         <w:rPr>
-          <w:shd w:val="clear" w:color="auto" w:fill="FFFFFF"/>
-        </w:rPr>
-      </w:pPr>
-      <w:r>
-        <w:rPr>
-          <w:shd w:val="clear" w:color="auto" w:fill="FFFFFF"/>
-        </w:rPr>
-        <w:t>SOMMERVILLE, Ian. </w:t>
-      </w:r>
-      <w:r>
-        <w:rPr>
-          <w:b/>
-          <w:bCs/>
-          <w:shd w:val="clear" w:color="auto" w:fill="FFFFFF"/>
-        </w:rPr>
-        <w:t>Engenharia de software</w:t>
-      </w:r>
-      <w:r>
-        <w:rPr>
-          <w:shd w:val="clear" w:color="auto" w:fill="FFFFFF"/>
-        </w:rPr>
-        <w:t>. [</w:t>
-      </w:r>
-      <w:r>
-        <w:rPr>
-          <w:i/>
-          <w:iCs/>
-          <w:shd w:val="clear" w:color="auto" w:fill="FFFFFF"/>
-        </w:rPr>
-        <w:t>S. l.</w:t>
-      </w:r>
-      <w:r>
-        <w:rPr>
-          <w:shd w:val="clear" w:color="auto" w:fill="FFFFFF"/>
-        </w:rPr>
-        <w:t>]: Pearson, 2007.</w:t>
-      </w:r>
-    </w:p>
-    <w:p>
-      <w:pPr>
-        <w:pStyle w:val="TCC"/>
-        <w:jc w:val="left"/>
-      </w:pPr>
-    </w:p>
-    <w:p>
-      <w:pPr>
-        <w:jc w:val="left"/>
-        <w:rPr>
-          <w:rFonts w:ascii="Arial" w:hAnsi="Arial" w:cs="Arial"/>
-          <w:color w:val="000000"/>
-          <w:sz w:val="24"/>
-          <w:szCs w:val="24"/>
           <w:shd w:val="clear" w:color="auto" w:fill="FFFFFF"/>
         </w:rPr>
         <w:sectPr>
@@ -23311,12 +23585,59 @@
       </w:pPr>
       <w:r>
         <w:rPr>
+          <w:shd w:val="clear" w:color="auto" w:fill="FFFFFF"/>
+        </w:rPr>
+        <w:t>SOMMERVILLE, Ian. </w:t>
+      </w:r>
+      <w:r>
+        <w:rPr>
+          <w:b/>
+          <w:bCs/>
+          <w:shd w:val="clear" w:color="auto" w:fill="FFFFFF"/>
+        </w:rPr>
+        <w:t>Engenharia de software</w:t>
+      </w:r>
+      <w:r>
+        <w:rPr>
+          <w:shd w:val="clear" w:color="auto" w:fill="FFFFFF"/>
+        </w:rPr>
+        <w:t>. [</w:t>
+      </w:r>
+      <w:r>
+        <w:rPr>
+          <w:i/>
+          <w:iCs/>
+          <w:shd w:val="clear" w:color="auto" w:fill="FFFFFF"/>
+        </w:rPr>
+        <w:t>S. l.</w:t>
+      </w:r>
+      <w:r>
+        <w:rPr>
+          <w:shd w:val="clear" w:color="auto" w:fill="FFFFFF"/>
+        </w:rPr>
+        <w:t>]: Pearson, 2007.</w:t>
+      </w:r>
+    </w:p>
+    <w:p>
+      <w:pPr>
+        <w:jc w:val="left"/>
+        <w:rPr>
           <w:rFonts w:ascii="Arial" w:hAnsi="Arial" w:cs="Arial"/>
           <w:color w:val="000000"/>
           <w:sz w:val="24"/>
           <w:szCs w:val="24"/>
           <w:shd w:val="clear" w:color="auto" w:fill="FFFFFF"/>
         </w:rPr>
+      </w:pPr>
+      <w:r>
+        <w:rPr>
+          <w:rFonts w:ascii="Arial" w:hAnsi="Arial" w:cs="Arial"/>
+          <w:color w:val="000000"/>
+          <w:sz w:val="24"/>
+          <w:szCs w:val="24"/>
+          <w:shd w:val="clear" w:color="auto" w:fill="FFFFFF"/>
+        </w:rPr>
+        <w:lastRenderedPageBreak/>
         <w:t>SOUZA, Tiago Daniel. </w:t>
       </w:r>
       <w:r>
@@ -23387,6 +23708,14 @@
     <w:p>
       <w:pPr>
         <w:pStyle w:val="TCC"/>
+        <w:rPr>
+          <w:shd w:val="clear" w:color="auto" w:fill="FFFFFF"/>
+        </w:rPr>
+      </w:pPr>
+    </w:p>
+    <w:p>
+      <w:pPr>
+        <w:pStyle w:val="TCC"/>
         <w:jc w:val="left"/>
         <w:rPr>
           <w:shd w:val="clear" w:color="auto" w:fill="FFFFFF"/>
@@ -23396,7 +23725,6 @@
         <w:rPr>
           <w:shd w:val="clear" w:color="auto" w:fill="FFFFFF"/>
         </w:rPr>
-        <w:lastRenderedPageBreak/>
         <w:t>UP. </w:t>
       </w:r>
       <w:r>
@@ -24852,12 +25180,13 @@
 <w:hdr xmlns:wpc="http://schemas.microsoft.com/office/word/2010/wordprocessingCanvas" xmlns:cx="http://schemas.microsoft.com/office/drawing/2014/chartex" xmlns:cx1="http://schemas.microsoft.com/office/drawing/2015/9/8/chartex" xmlns:cx2="http://schemas.microsoft.com/office/drawing/2015/10/21/chartex" xmlns:cx3="http://schemas.microsoft.com/office/drawing/2016/5/9/chartex" xmlns:cx4="http://schemas.microsoft.com/office/drawing/2016/5/10/chartex" xmlns:cx5="http://schemas.microsoft.com/office/drawing/2016/5/11/chartex" xmlns:cx6="http://schemas.microsoft.com/office/drawing/2016/5/12/chartex" xmlns:cx7="http://schemas.microsoft.com/office/drawing/2016/5/13/chartex" xmlns:cx8="http://schemas.microsoft.com/office/drawing/2016/5/14/chartex" xmlns:mc="http://schemas.openxmlformats.org/markup-compatibility/2006" xmlns:aink="http://schemas.microsoft.com/office/drawing/2016/ink" xmlns:am3d="http://schemas.microsoft.com/office/drawing/2017/model3d" xmlns:o="urn:schemas-microsoft-com:office:office" xmlns:r="http://schemas.openxmlformats.org/officeDocument/2006/relationships" xmlns:m="http://schemas.openxmlformats.org/officeDocument/2006/math" xmlns:v="urn:schemas-microsoft-com:vml" xmlns:wp14="http://schemas.microsoft.com/office/word/2010/wordprocessingDrawing" xmlns:wp="http://schemas.openxmlformats.org/drawingml/2006/wordprocessingDrawing" xmlns:w10="urn:schemas-microsoft-com:office:word" xmlns:w="http://schemas.openxmlformats.org/wordprocessingml/2006/main" xmlns:w14="http://schemas.microsoft.com/office/word/2010/wordml" xmlns:w15="http://schemas.microsoft.com/office/word/2012/wordml" xmlns:w16cid="http://schemas.microsoft.com/office/word/2016/wordml/cid" xmlns:w16se="http://schemas.microsoft.com/office/word/2015/wordml/symex" xmlns:wpg="http://schemas.microsoft.com/office/word/2010/wordprocessingGroup" xmlns:wpi="http://schemas.microsoft.com/office/word/2010/wordprocessingInk" xmlns:wne="http://schemas.microsoft.com/office/word/2006/wordml" xmlns:wps="http://schemas.microsoft.com/office/word/2010/wordprocessingShape" mc:Ignorable="w14 w15 w16se w16cid wp14">
   <w:sdt>
     <w:sdtPr>
-      <w:id w:val="-1843397215"/>
+      <w:id w:val="-104818330"/>
       <w:docPartObj>
         <w:docPartGallery w:val="Page Numbers (Top of Page)"/>
         <w:docPartUnique/>
       </w:docPartObj>
     </w:sdtPr>
+    <w:sdtEndPr/>
     <w:sdtContent>
       <w:p>
         <w:pPr>
@@ -27991,7 +28320,7 @@
 </file>
 
 <file path=customXml/itemProps1.xml><?xml version="1.0" encoding="utf-8"?>
-<ds:datastoreItem xmlns:ds="http://schemas.openxmlformats.org/officeDocument/2006/customXml" ds:itemID="{B80E3692-52B2-459F-91D2-CDCC6102B400}">
+<ds:datastoreItem xmlns:ds="http://schemas.openxmlformats.org/officeDocument/2006/customXml" ds:itemID="{3BB545D7-B372-418B-9700-AB7C0F81EF5D}">
   <ds:schemaRefs>
     <ds:schemaRef ds:uri="http://schemas.openxmlformats.org/officeDocument/2006/bibliography"/>
   </ds:schemaRefs>

</xml_diff>